<commit_message>
script code complete - need to add plugin for load balancer separately
</commit_message>
<xml_diff>
--- a/WordPress blog site on Azure Blog.docx
+++ b/WordPress blog site on Azure Blog.docx
@@ -14,7 +14,6 @@
         <w:lock w:val="sdtContentLocked"/>
         <w:group/>
       </w:sdtPr>
-      <w:sdtEndPr/>
       <w:sdtContent>
         <w:p>
           <w:pPr>
@@ -34,7 +33,6 @@
             <w:dataBinding w:xpath="/ns0:BlogPostInfo/ns0:PostTitle" w:storeItemID="{5F329CAD-B019-4FA6-9FEF-74898909AD20}"/>
             <w:text/>
           </w:sdtPr>
-          <w:sdtEndPr/>
           <w:sdtContent>
             <w:p>
               <w:pPr>
@@ -98,7 +96,6 @@
                 <w:listItem w:displayText="none" w:value=" "/>
               </w:comboBox>
             </w:sdtPr>
-            <w:sdtEndPr/>
             <w:sdtContent>
               <w:r>
                 <w:t>LAMP</w:t>
@@ -136,7 +133,6 @@
                 <w:listItem w:displayText="none" w:value=" "/>
               </w:comboBox>
             </w:sdtPr>
-            <w:sdtEndPr/>
             <w:sdtContent>
               <w:r>
                 <w:t>Azure</w:t>
@@ -174,7 +170,6 @@
                 <w:listItem w:displayText="none" w:value=" "/>
               </w:comboBox>
             </w:sdtPr>
-            <w:sdtEndPr/>
             <w:sdtContent>
               <w:r>
                 <w:t>PHP</w:t>
@@ -212,7 +207,6 @@
                 <w:listItem w:displayText="none" w:value=" "/>
               </w:comboBox>
             </w:sdtPr>
-            <w:sdtEndPr/>
             <w:sdtContent>
               <w:r>
                 <w:t>APACHE</w:t>
@@ -250,7 +244,6 @@
                 <w:listItem w:displayText="none" w:value=" "/>
               </w:comboBox>
             </w:sdtPr>
-            <w:sdtEndPr/>
             <w:sdtContent>
               <w:r>
                 <w:t>MySQL</w:t>
@@ -288,7 +281,6 @@
                 <w:listItem w:displayText="none" w:value=" "/>
               </w:comboBox>
             </w:sdtPr>
-            <w:sdtEndPr/>
             <w:sdtContent>
               <w:r>
                 <w:t>PowerShell</w:t>
@@ -326,7 +318,6 @@
                 <w:listItem w:displayText="none" w:value=" "/>
               </w:comboBox>
             </w:sdtPr>
-            <w:sdtEndPr/>
             <w:sdtContent>
               <w:r>
                 <w:t>Linux</w:t>
@@ -3675,19 +3666,8 @@
                           <w:sz w:val="16"/>
                           <w:szCs w:val="18"/>
                         </w:rPr>
-                        <w:t>$</w:t>
-                      </w:r>
-                      <w:proofErr w:type="spellStart"/>
-                      <w:r>
-                        <w:rPr>
-                          <w:rFonts w:ascii="Lucida Console" w:hAnsi="Lucida Console" w:cs="Lucida Console"/>
-                          <w:color w:val="A82D00"/>
-                          <w:sz w:val="16"/>
-                          <w:szCs w:val="18"/>
-                        </w:rPr>
-                        <w:t>AlreadyAdded</w:t>
-                      </w:r>
-                      <w:proofErr w:type="spellEnd"/>
+                        <w:t>$AlreadyAdded</w:t>
+                      </w:r>
                       <w:r>
                         <w:rPr>
                           <w:rFonts w:ascii="Lucida Console" w:hAnsi="Lucida Console" w:cs="Lucida Console"/>
@@ -3728,19 +3708,8 @@
                           <w:sz w:val="16"/>
                           <w:szCs w:val="18"/>
                         </w:rPr>
-                        <w:t>$</w:t>
-                      </w:r>
-                      <w:proofErr w:type="spellStart"/>
-                      <w:r>
-                        <w:rPr>
-                          <w:rFonts w:ascii="Lucida Console" w:hAnsi="Lucida Console" w:cs="Lucida Console"/>
-                          <w:color w:val="A82D00"/>
-                          <w:sz w:val="16"/>
-                          <w:szCs w:val="18"/>
-                        </w:rPr>
-                        <w:t>HostNameList</w:t>
-                      </w:r>
-                      <w:proofErr w:type="spellEnd"/>
+                        <w:t>$HostNameList</w:t>
+                      </w:r>
                       <w:r>
                         <w:rPr>
                           <w:rFonts w:ascii="Lucida Console" w:hAnsi="Lucida Console" w:cs="Lucida Console"/>
@@ -3766,7 +3735,6 @@
                         </w:rPr>
                         <w:t xml:space="preserve"> </w:t>
                       </w:r>
-                      <w:proofErr w:type="spellStart"/>
                       <w:r>
                         <w:rPr>
                           <w:rFonts w:ascii="Lucida Console" w:hAnsi="Lucida Console" w:cs="Lucida Console"/>
@@ -3776,7 +3744,6 @@
                         </w:rPr>
                         <w:t>az</w:t>
                       </w:r>
-                      <w:proofErr w:type="spellEnd"/>
                       <w:r>
                         <w:rPr>
                           <w:rFonts w:ascii="Lucida Console" w:hAnsi="Lucida Console" w:cs="Lucida Console"/>
@@ -3785,7 +3752,6 @@
                         </w:rPr>
                         <w:t xml:space="preserve"> </w:t>
                       </w:r>
-                      <w:proofErr w:type="spellStart"/>
                       <w:r>
                         <w:rPr>
                           <w:rFonts w:ascii="Lucida Console" w:hAnsi="Lucida Console" w:cs="Lucida Console"/>
@@ -3795,7 +3761,6 @@
                         </w:rPr>
                         <w:t>webapp</w:t>
                       </w:r>
-                      <w:proofErr w:type="spellEnd"/>
                       <w:r>
                         <w:rPr>
                           <w:rFonts w:ascii="Lucida Console" w:hAnsi="Lucida Console" w:cs="Lucida Console"/>
@@ -3862,27 +3827,7 @@
                           <w:sz w:val="16"/>
                           <w:szCs w:val="18"/>
                         </w:rPr>
-                        <w:t>--</w:t>
-                      </w:r>
-                      <w:proofErr w:type="spellStart"/>
-                      <w:r>
-                        <w:rPr>
-                          <w:rFonts w:ascii="Lucida Console" w:hAnsi="Lucida Console" w:cs="Lucida Console"/>
-                          <w:color w:val="8A2BE2"/>
-                          <w:sz w:val="16"/>
-                          <w:szCs w:val="18"/>
-                        </w:rPr>
-                        <w:t>webapp</w:t>
-                      </w:r>
-                      <w:proofErr w:type="spellEnd"/>
-                      <w:r>
-                        <w:rPr>
-                          <w:rFonts w:ascii="Lucida Console" w:hAnsi="Lucida Console" w:cs="Lucida Console"/>
-                          <w:color w:val="8A2BE2"/>
-                          <w:sz w:val="16"/>
-                          <w:szCs w:val="18"/>
-                        </w:rPr>
-                        <w:t>-name</w:t>
+                        <w:t>--webapp-name</w:t>
                       </w:r>
                       <w:r>
                         <w:rPr>
@@ -4067,7 +4012,6 @@
                           <w:szCs w:val="18"/>
                         </w:rPr>
                       </w:pPr>
-                      <w:proofErr w:type="gramStart"/>
                       <w:r>
                         <w:rPr>
                           <w:rFonts w:ascii="Lucida Console" w:hAnsi="Lucida Console" w:cs="Lucida Console"/>
@@ -4085,7 +4029,6 @@
                         </w:rPr>
                         <w:t>(</w:t>
                       </w:r>
-                      <w:proofErr w:type="gramEnd"/>
                       <w:r>
                         <w:rPr>
                           <w:rFonts w:ascii="Lucida Console" w:hAnsi="Lucida Console" w:cs="Lucida Console"/>
@@ -4127,19 +4070,8 @@
                           <w:sz w:val="16"/>
                           <w:szCs w:val="18"/>
                         </w:rPr>
-                        <w:t>$</w:t>
-                      </w:r>
-                      <w:proofErr w:type="spellStart"/>
-                      <w:r>
-                        <w:rPr>
-                          <w:rFonts w:ascii="Lucida Console" w:hAnsi="Lucida Console" w:cs="Lucida Console"/>
-                          <w:color w:val="A82D00"/>
-                          <w:sz w:val="16"/>
-                          <w:szCs w:val="18"/>
-                        </w:rPr>
-                        <w:t>HostNameList</w:t>
-                      </w:r>
-                      <w:proofErr w:type="spellEnd"/>
+                        <w:t>$HostNameList</w:t>
+                      </w:r>
                       <w:r>
                         <w:rPr>
                           <w:rFonts w:ascii="Lucida Console" w:hAnsi="Lucida Console" w:cs="Lucida Console"/>
@@ -4178,19 +4110,8 @@
                           <w:sz w:val="16"/>
                           <w:szCs w:val="18"/>
                         </w:rPr>
-                        <w:t>$</w:t>
-                      </w:r>
-                      <w:proofErr w:type="spellStart"/>
-                      <w:r>
-                        <w:rPr>
-                          <w:rFonts w:ascii="Lucida Console" w:hAnsi="Lucida Console" w:cs="Lucida Console"/>
-                          <w:color w:val="A82D00"/>
-                          <w:sz w:val="16"/>
-                          <w:szCs w:val="18"/>
-                        </w:rPr>
-                        <w:t>trimmedElement</w:t>
-                      </w:r>
-                      <w:proofErr w:type="spellEnd"/>
+                        <w:t>$trimmedElement</w:t>
+                      </w:r>
                       <w:r>
                         <w:rPr>
                           <w:rFonts w:ascii="Lucida Console" w:hAnsi="Lucida Console" w:cs="Lucida Console"/>
@@ -4216,7 +4137,6 @@
                         </w:rPr>
                         <w:t xml:space="preserve"> </w:t>
                       </w:r>
-                      <w:proofErr w:type="spellStart"/>
                       <w:r>
                         <w:rPr>
                           <w:rFonts w:ascii="Lucida Console" w:hAnsi="Lucida Console" w:cs="Lucida Console"/>
@@ -4226,7 +4146,6 @@
                         </w:rPr>
                         <w:t>TrimVariable</w:t>
                       </w:r>
-                      <w:proofErr w:type="spellEnd"/>
                       <w:r>
                         <w:rPr>
                           <w:rFonts w:ascii="Lucida Console" w:hAnsi="Lucida Console" w:cs="Lucida Console"/>
@@ -4306,20 +4225,8 @@
                           <w:sz w:val="16"/>
                           <w:szCs w:val="18"/>
                         </w:rPr>
-                        <w:t>$</w:t>
-                      </w:r>
-                      <w:proofErr w:type="spellStart"/>
-                      <w:proofErr w:type="gramStart"/>
-                      <w:r>
-                        <w:rPr>
-                          <w:rFonts w:ascii="Lucida Console" w:hAnsi="Lucida Console" w:cs="Lucida Console"/>
-                          <w:color w:val="A82D00"/>
-                          <w:sz w:val="16"/>
-                          <w:szCs w:val="18"/>
-                        </w:rPr>
-                        <w:t>trimmedElement</w:t>
-                      </w:r>
-                      <w:proofErr w:type="spellEnd"/>
+                        <w:t>$trimmedElement</w:t>
+                      </w:r>
                       <w:r>
                         <w:rPr>
                           <w:rFonts w:ascii="Lucida Console" w:hAnsi="Lucida Console" w:cs="Lucida Console"/>
@@ -4335,17 +4242,7 @@
                           <w:sz w:val="16"/>
                           <w:szCs w:val="18"/>
                         </w:rPr>
-                        <w:t>-</w:t>
-                      </w:r>
-                      <w:proofErr w:type="gramEnd"/>
-                      <w:r>
-                        <w:rPr>
-                          <w:rFonts w:ascii="Lucida Console" w:hAnsi="Lucida Console" w:cs="Lucida Console"/>
-                          <w:color w:val="696969"/>
-                          <w:sz w:val="16"/>
-                          <w:szCs w:val="18"/>
-                        </w:rPr>
-                        <w:t>contains</w:t>
+                        <w:t>-contains</w:t>
                       </w:r>
                       <w:r>
                         <w:rPr>
@@ -4492,19 +4389,8 @@
                           <w:sz w:val="16"/>
                           <w:szCs w:val="18"/>
                         </w:rPr>
-                        <w:t>$</w:t>
-                      </w:r>
-                      <w:proofErr w:type="spellStart"/>
-                      <w:r>
-                        <w:rPr>
-                          <w:rFonts w:ascii="Lucida Console" w:hAnsi="Lucida Console" w:cs="Lucida Console"/>
-                          <w:color w:val="A82D00"/>
-                          <w:sz w:val="16"/>
-                          <w:szCs w:val="18"/>
-                        </w:rPr>
-                        <w:t>AlreadyAdded</w:t>
-                      </w:r>
-                      <w:proofErr w:type="spellEnd"/>
+                        <w:t>$AlreadyAdded</w:t>
+                      </w:r>
                       <w:r>
                         <w:rPr>
                           <w:rFonts w:ascii="Lucida Console" w:hAnsi="Lucida Console" w:cs="Lucida Console"/>
@@ -4655,19 +4541,8 @@
                           <w:sz w:val="16"/>
                           <w:szCs w:val="18"/>
                         </w:rPr>
-                        <w:t>$</w:t>
-                      </w:r>
-                      <w:proofErr w:type="spellStart"/>
-                      <w:r>
-                        <w:rPr>
-                          <w:rFonts w:ascii="Lucida Console" w:hAnsi="Lucida Console" w:cs="Lucida Console"/>
-                          <w:color w:val="A82D00"/>
-                          <w:sz w:val="16"/>
-                          <w:szCs w:val="18"/>
-                        </w:rPr>
-                        <w:t>AlreadyAdded</w:t>
-                      </w:r>
-                      <w:proofErr w:type="spellEnd"/>
+                        <w:t>$AlreadyAdded</w:t>
+                      </w:r>
                       <w:r>
                         <w:rPr>
                           <w:rFonts w:ascii="Lucida Console" w:hAnsi="Lucida Console" w:cs="Lucida Console"/>
@@ -4683,19 +4558,8 @@
                           <w:sz w:val="16"/>
                           <w:szCs w:val="18"/>
                         </w:rPr>
-                        <w:t>-</w:t>
-                      </w:r>
-                      <w:proofErr w:type="spellStart"/>
-                      <w:r>
-                        <w:rPr>
-                          <w:rFonts w:ascii="Lucida Console" w:hAnsi="Lucida Console" w:cs="Lucida Console"/>
-                          <w:color w:val="696969"/>
-                          <w:sz w:val="16"/>
-                          <w:szCs w:val="18"/>
-                        </w:rPr>
-                        <w:t>eq</w:t>
-                      </w:r>
-                      <w:proofErr w:type="spellEnd"/>
+                        <w:t>-eq</w:t>
+                      </w:r>
                       <w:r>
                         <w:rPr>
                           <w:rFonts w:ascii="Lucida Console" w:hAnsi="Lucida Console" w:cs="Lucida Console"/>
@@ -4834,7 +4698,6 @@
                         </w:rPr>
                         <w:t xml:space="preserve">    </w:t>
                       </w:r>
-                      <w:proofErr w:type="spellStart"/>
                       <w:r>
                         <w:rPr>
                           <w:rFonts w:ascii="Lucida Console" w:hAnsi="Lucida Console" w:cs="Lucida Console"/>
@@ -4844,7 +4707,6 @@
                         </w:rPr>
                         <w:t>az</w:t>
                       </w:r>
-                      <w:proofErr w:type="spellEnd"/>
                       <w:r>
                         <w:rPr>
                           <w:rFonts w:ascii="Lucida Console" w:hAnsi="Lucida Console" w:cs="Lucida Console"/>
@@ -4853,7 +4715,6 @@
                         </w:rPr>
                         <w:t xml:space="preserve"> </w:t>
                       </w:r>
-                      <w:proofErr w:type="spellStart"/>
                       <w:r>
                         <w:rPr>
                           <w:rFonts w:ascii="Lucida Console" w:hAnsi="Lucida Console" w:cs="Lucida Console"/>
@@ -4863,7 +4724,6 @@
                         </w:rPr>
                         <w:t>webapp</w:t>
                       </w:r>
-                      <w:proofErr w:type="spellEnd"/>
                       <w:r>
                         <w:rPr>
                           <w:rFonts w:ascii="Lucida Console" w:hAnsi="Lucida Console" w:cs="Lucida Console"/>
@@ -4930,27 +4790,7 @@
                           <w:sz w:val="16"/>
                           <w:szCs w:val="18"/>
                         </w:rPr>
-                        <w:t>--</w:t>
-                      </w:r>
-                      <w:proofErr w:type="spellStart"/>
-                      <w:r>
-                        <w:rPr>
-                          <w:rFonts w:ascii="Lucida Console" w:hAnsi="Lucida Console" w:cs="Lucida Console"/>
-                          <w:color w:val="8A2BE2"/>
-                          <w:sz w:val="16"/>
-                          <w:szCs w:val="18"/>
-                        </w:rPr>
-                        <w:t>webapp</w:t>
-                      </w:r>
-                      <w:proofErr w:type="spellEnd"/>
-                      <w:r>
-                        <w:rPr>
-                          <w:rFonts w:ascii="Lucida Console" w:hAnsi="Lucida Console" w:cs="Lucida Console"/>
-                          <w:color w:val="8A2BE2"/>
-                          <w:sz w:val="16"/>
-                          <w:szCs w:val="18"/>
-                        </w:rPr>
-                        <w:t>-name</w:t>
+                        <w:t>--webapp-name</w:t>
                       </w:r>
                       <w:r>
                         <w:rPr>
@@ -5558,16 +5398,7 @@
                                 <w:sz w:val="16"/>
                                 <w:szCs w:val="21"/>
                               </w:rPr>
-                              <w:t xml:space="preserve"># </w:t>
-                            </w:r>
-                            <w:r>
-                              <w:rPr>
-                                <w:rFonts w:ascii="Consolas" w:eastAsia="Times New Roman" w:hAnsi="Consolas" w:cs="Times New Roman"/>
-                                <w:color w:val="6A9955"/>
-                                <w:sz w:val="16"/>
-                                <w:szCs w:val="21"/>
-                              </w:rPr>
-                              <w:t xml:space="preserve">chmod +x on this and then executed. </w:t>
+                              <w:t xml:space="preserve"># chmod +x on this and then executed. </w:t>
                             </w:r>
                           </w:p>
                           <w:p>
@@ -5707,7 +5538,6 @@
                           <w:szCs w:val="21"/>
                         </w:rPr>
                       </w:pPr>
-                      <w:proofErr w:type="gramStart"/>
                       <w:r>
                         <w:rPr>
                           <w:rFonts w:ascii="Consolas" w:eastAsia="Times New Roman" w:hAnsi="Consolas" w:cs="Times New Roman"/>
@@ -5715,17 +5545,7 @@
                           <w:sz w:val="16"/>
                           <w:szCs w:val="21"/>
                         </w:rPr>
-                        <w:t>#!/</w:t>
-                      </w:r>
-                      <w:proofErr w:type="gramEnd"/>
-                      <w:r>
-                        <w:rPr>
-                          <w:rFonts w:ascii="Consolas" w:eastAsia="Times New Roman" w:hAnsi="Consolas" w:cs="Times New Roman"/>
-                          <w:color w:val="6A9955"/>
-                          <w:sz w:val="16"/>
-                          <w:szCs w:val="21"/>
-                        </w:rPr>
-                        <w:t>bin/bash</w:t>
+                        <w:t>#!/bin/bash</w:t>
                       </w:r>
                     </w:p>
                     <w:p>
@@ -5746,27 +5566,7 @@
                           <w:sz w:val="16"/>
                           <w:szCs w:val="21"/>
                         </w:rPr>
-                        <w:t xml:space="preserve"># </w:t>
-                      </w:r>
-                      <w:proofErr w:type="gramStart"/>
-                      <w:r>
-                        <w:rPr>
-                          <w:rFonts w:ascii="Consolas" w:eastAsia="Times New Roman" w:hAnsi="Consolas" w:cs="Times New Roman"/>
-                          <w:color w:val="6A9955"/>
-                          <w:sz w:val="16"/>
-                          <w:szCs w:val="21"/>
-                        </w:rPr>
-                        <w:t>this  file</w:t>
-                      </w:r>
-                      <w:proofErr w:type="gramEnd"/>
-                      <w:r>
-                        <w:rPr>
-                          <w:rFonts w:ascii="Consolas" w:eastAsia="Times New Roman" w:hAnsi="Consolas" w:cs="Times New Roman"/>
-                          <w:color w:val="6A9955"/>
-                          <w:sz w:val="16"/>
-                          <w:szCs w:val="21"/>
-                        </w:rPr>
-                        <w:t xml:space="preserve"> should be copied to the root of remote user home folder</w:t>
+                        <w:t># this  file should be copied to the root of remote user home folder</w:t>
                       </w:r>
                     </w:p>
                     <w:p>
@@ -5787,27 +5587,7 @@
                           <w:sz w:val="16"/>
                           <w:szCs w:val="21"/>
                         </w:rPr>
-                        <w:t xml:space="preserve"># </w:t>
-                      </w:r>
-                      <w:proofErr w:type="spellStart"/>
-                      <w:r>
-                        <w:rPr>
-                          <w:rFonts w:ascii="Consolas" w:eastAsia="Times New Roman" w:hAnsi="Consolas" w:cs="Times New Roman"/>
-                          <w:color w:val="6A9955"/>
-                          <w:sz w:val="16"/>
-                          <w:szCs w:val="21"/>
-                        </w:rPr>
-                        <w:t>chmod</w:t>
-                      </w:r>
-                      <w:proofErr w:type="spellEnd"/>
-                      <w:r>
-                        <w:rPr>
-                          <w:rFonts w:ascii="Consolas" w:eastAsia="Times New Roman" w:hAnsi="Consolas" w:cs="Times New Roman"/>
-                          <w:color w:val="6A9955"/>
-                          <w:sz w:val="16"/>
-                          <w:szCs w:val="21"/>
-                        </w:rPr>
-                        <w:t xml:space="preserve"> +x on this and then executed. </w:t>
+                        <w:t xml:space="preserve"># chmod +x on this and then executed. </w:t>
                       </w:r>
                     </w:p>
                     <w:p>
@@ -5828,27 +5608,7 @@
                           <w:sz w:val="16"/>
                           <w:szCs w:val="21"/>
                         </w:rPr>
-                        <w:t xml:space="preserve"># this will add a </w:t>
-                      </w:r>
-                      <w:proofErr w:type="spellStart"/>
-                      <w:r>
-                        <w:rPr>
-                          <w:rFonts w:ascii="Consolas" w:eastAsia="Times New Roman" w:hAnsi="Consolas" w:cs="Times New Roman"/>
-                          <w:color w:val="6A9955"/>
-                          <w:sz w:val="16"/>
-                          <w:szCs w:val="21"/>
-                        </w:rPr>
-                        <w:t>webuser</w:t>
-                      </w:r>
-                      <w:proofErr w:type="spellEnd"/>
-                      <w:r>
-                        <w:rPr>
-                          <w:rFonts w:ascii="Consolas" w:eastAsia="Times New Roman" w:hAnsi="Consolas" w:cs="Times New Roman"/>
-                          <w:color w:val="6A9955"/>
-                          <w:sz w:val="16"/>
-                          <w:szCs w:val="21"/>
-                        </w:rPr>
-                        <w:t xml:space="preserve"> which will be used to install all the local </w:t>
+                        <w:t xml:space="preserve"># this will add a webuser which will be used to install all the local </w:t>
                       </w:r>
                     </w:p>
                     <w:p>
@@ -5883,7 +5643,6 @@
                           <w:szCs w:val="21"/>
                         </w:rPr>
                       </w:pPr>
-                      <w:proofErr w:type="spellStart"/>
                       <w:r>
                         <w:rPr>
                           <w:rFonts w:ascii="Consolas" w:eastAsia="Times New Roman" w:hAnsi="Consolas" w:cs="Times New Roman"/>
@@ -5891,49 +5650,8 @@
                           <w:sz w:val="16"/>
                           <w:szCs w:val="21"/>
                         </w:rPr>
-                        <w:t>sudo</w:t>
-                      </w:r>
-                      <w:proofErr w:type="spellEnd"/>
-                      <w:r>
-                        <w:rPr>
-                          <w:rFonts w:ascii="Consolas" w:eastAsia="Times New Roman" w:hAnsi="Consolas" w:cs="Times New Roman"/>
-                          <w:color w:val="D4D4D4"/>
-                          <w:sz w:val="16"/>
-                          <w:szCs w:val="21"/>
-                        </w:rPr>
-                        <w:t xml:space="preserve"> </w:t>
-                      </w:r>
-                      <w:proofErr w:type="spellStart"/>
-                      <w:r>
-                        <w:rPr>
-                          <w:rFonts w:ascii="Consolas" w:eastAsia="Times New Roman" w:hAnsi="Consolas" w:cs="Times New Roman"/>
-                          <w:color w:val="D4D4D4"/>
-                          <w:sz w:val="16"/>
-                          <w:szCs w:val="21"/>
-                        </w:rPr>
-                        <w:t>adduser</w:t>
-                      </w:r>
-                      <w:proofErr w:type="spellEnd"/>
-                      <w:r>
-                        <w:rPr>
-                          <w:rFonts w:ascii="Consolas" w:eastAsia="Times New Roman" w:hAnsi="Consolas" w:cs="Times New Roman"/>
-                          <w:color w:val="D4D4D4"/>
-                          <w:sz w:val="16"/>
-                          <w:szCs w:val="21"/>
-                        </w:rPr>
-                        <w:t xml:space="preserve"> </w:t>
-                      </w:r>
-                      <w:proofErr w:type="spellStart"/>
-                      <w:r>
-                        <w:rPr>
-                          <w:rFonts w:ascii="Consolas" w:eastAsia="Times New Roman" w:hAnsi="Consolas" w:cs="Times New Roman"/>
-                          <w:color w:val="D4D4D4"/>
-                          <w:sz w:val="16"/>
-                          <w:szCs w:val="21"/>
-                        </w:rPr>
-                        <w:t>webuser</w:t>
-                      </w:r>
-                      <w:proofErr w:type="spellEnd"/>
+                        <w:t>sudo adduser webuser</w:t>
+                      </w:r>
                     </w:p>
                     <w:p>
                       <w:pPr>
@@ -5946,7 +5664,6 @@
                           <w:szCs w:val="21"/>
                         </w:rPr>
                       </w:pPr>
-                      <w:proofErr w:type="spellStart"/>
                       <w:r>
                         <w:rPr>
                           <w:rFonts w:ascii="Consolas" w:eastAsia="Times New Roman" w:hAnsi="Consolas" w:cs="Times New Roman"/>
@@ -5954,89 +5671,8 @@
                           <w:sz w:val="16"/>
                           <w:szCs w:val="21"/>
                         </w:rPr>
-                        <w:t>sudo</w:t>
-                      </w:r>
-                      <w:proofErr w:type="spellEnd"/>
-                      <w:r>
-                        <w:rPr>
-                          <w:rFonts w:ascii="Consolas" w:eastAsia="Times New Roman" w:hAnsi="Consolas" w:cs="Times New Roman"/>
-                          <w:color w:val="D4D4D4"/>
-                          <w:sz w:val="16"/>
-                          <w:szCs w:val="21"/>
-                        </w:rPr>
-                        <w:t xml:space="preserve"> </w:t>
-                      </w:r>
-                      <w:proofErr w:type="spellStart"/>
-                      <w:r>
-                        <w:rPr>
-                          <w:rFonts w:ascii="Consolas" w:eastAsia="Times New Roman" w:hAnsi="Consolas" w:cs="Times New Roman"/>
-                          <w:color w:val="D4D4D4"/>
-                          <w:sz w:val="16"/>
-                          <w:szCs w:val="21"/>
-                        </w:rPr>
-                        <w:t>usermod</w:t>
-                      </w:r>
-                      <w:proofErr w:type="spellEnd"/>
-                      <w:r>
-                        <w:rPr>
-                          <w:rFonts w:ascii="Consolas" w:eastAsia="Times New Roman" w:hAnsi="Consolas" w:cs="Times New Roman"/>
-                          <w:color w:val="D4D4D4"/>
-                          <w:sz w:val="16"/>
-                          <w:szCs w:val="21"/>
-                        </w:rPr>
-                        <w:t xml:space="preserve"> -</w:t>
-                      </w:r>
-                      <w:proofErr w:type="spellStart"/>
-                      <w:r>
-                        <w:rPr>
-                          <w:rFonts w:ascii="Consolas" w:eastAsia="Times New Roman" w:hAnsi="Consolas" w:cs="Times New Roman"/>
-                          <w:color w:val="D4D4D4"/>
-                          <w:sz w:val="16"/>
-                          <w:szCs w:val="21"/>
-                        </w:rPr>
-                        <w:t>aG</w:t>
-                      </w:r>
-                      <w:proofErr w:type="spellEnd"/>
-                      <w:r>
-                        <w:rPr>
-                          <w:rFonts w:ascii="Consolas" w:eastAsia="Times New Roman" w:hAnsi="Consolas" w:cs="Times New Roman"/>
-                          <w:color w:val="D4D4D4"/>
-                          <w:sz w:val="16"/>
-                          <w:szCs w:val="21"/>
-                        </w:rPr>
-                        <w:t xml:space="preserve"> </w:t>
-                      </w:r>
-                      <w:proofErr w:type="spellStart"/>
-                      <w:r>
-                        <w:rPr>
-                          <w:rFonts w:ascii="Consolas" w:eastAsia="Times New Roman" w:hAnsi="Consolas" w:cs="Times New Roman"/>
-                          <w:color w:val="D4D4D4"/>
-                          <w:sz w:val="16"/>
-                          <w:szCs w:val="21"/>
-                        </w:rPr>
-                        <w:t>sudo</w:t>
-                      </w:r>
-                      <w:proofErr w:type="spellEnd"/>
-                      <w:r>
-                        <w:rPr>
-                          <w:rFonts w:ascii="Consolas" w:eastAsia="Times New Roman" w:hAnsi="Consolas" w:cs="Times New Roman"/>
-                          <w:color w:val="D4D4D4"/>
-                          <w:sz w:val="16"/>
-                          <w:szCs w:val="21"/>
-                        </w:rPr>
-                        <w:t xml:space="preserve"> </w:t>
-                      </w:r>
-                      <w:proofErr w:type="spellStart"/>
-                      <w:r>
-                        <w:rPr>
-                          <w:rFonts w:ascii="Consolas" w:eastAsia="Times New Roman" w:hAnsi="Consolas" w:cs="Times New Roman"/>
-                          <w:color w:val="D4D4D4"/>
-                          <w:sz w:val="16"/>
-                          <w:szCs w:val="21"/>
-                        </w:rPr>
-                        <w:t>webuser</w:t>
-                      </w:r>
-                      <w:proofErr w:type="spellEnd"/>
+                        <w:t>sudo usermod -aG sudo webuser</w:t>
+                      </w:r>
                     </w:p>
                     <w:p>
                       <w:pPr>
@@ -6049,7 +5685,6 @@
                           <w:szCs w:val="21"/>
                         </w:rPr>
                       </w:pPr>
-                      <w:proofErr w:type="spellStart"/>
                       <w:r>
                         <w:rPr>
                           <w:rFonts w:ascii="Consolas" w:eastAsia="Times New Roman" w:hAnsi="Consolas" w:cs="Times New Roman"/>
@@ -6057,29 +5692,8 @@
                           <w:sz w:val="16"/>
                           <w:szCs w:val="21"/>
                         </w:rPr>
-                        <w:t>su</w:t>
-                      </w:r>
-                      <w:proofErr w:type="spellEnd"/>
-                      <w:r>
-                        <w:rPr>
-                          <w:rFonts w:ascii="Consolas" w:eastAsia="Times New Roman" w:hAnsi="Consolas" w:cs="Times New Roman"/>
-                          <w:color w:val="D4D4D4"/>
-                          <w:sz w:val="16"/>
-                          <w:szCs w:val="21"/>
-                        </w:rPr>
-                        <w:t xml:space="preserve"> - </w:t>
-                      </w:r>
-                      <w:proofErr w:type="spellStart"/>
-                      <w:r>
-                        <w:rPr>
-                          <w:rFonts w:ascii="Consolas" w:eastAsia="Times New Roman" w:hAnsi="Consolas" w:cs="Times New Roman"/>
-                          <w:color w:val="D4D4D4"/>
-                          <w:sz w:val="16"/>
-                          <w:szCs w:val="21"/>
-                        </w:rPr>
-                        <w:t>webuser</w:t>
-                      </w:r>
-                      <w:proofErr w:type="spellEnd"/>
+                        <w:t>su - webuser</w:t>
+                      </w:r>
                     </w:p>
                     <w:p/>
                   </w:txbxContent>
@@ -6390,16 +6004,7 @@
                                 <w:sz w:val="16"/>
                                 <w:szCs w:val="21"/>
                               </w:rPr>
-                              <w:t xml:space="preserve"># This script should be copied to </w:t>
-                            </w:r>
-                            <w:r>
-                              <w:rPr>
-                                <w:rFonts w:ascii="Consolas" w:eastAsia="Times New Roman" w:hAnsi="Consolas" w:cs="Times New Roman"/>
-                                <w:color w:val="6A9955"/>
-                                <w:sz w:val="16"/>
-                                <w:szCs w:val="21"/>
-                              </w:rPr>
-                              <w:t xml:space="preserve">webuser, chmod + x </w:t>
+                              <w:t xml:space="preserve"># This script should be copied to webuser, chmod + x </w:t>
                             </w:r>
                           </w:p>
                           <w:p>
@@ -6496,7 +6101,6 @@
                           <w:szCs w:val="21"/>
                         </w:rPr>
                       </w:pPr>
-                      <w:proofErr w:type="gramStart"/>
                       <w:r>
                         <w:rPr>
                           <w:rFonts w:ascii="Consolas" w:eastAsia="Times New Roman" w:hAnsi="Consolas" w:cs="Times New Roman"/>
@@ -6504,17 +6108,7 @@
                           <w:sz w:val="16"/>
                           <w:szCs w:val="21"/>
                         </w:rPr>
-                        <w:t>#!/</w:t>
-                      </w:r>
-                      <w:proofErr w:type="gramEnd"/>
-                      <w:r>
-                        <w:rPr>
-                          <w:rFonts w:ascii="Consolas" w:eastAsia="Times New Roman" w:hAnsi="Consolas" w:cs="Times New Roman"/>
-                          <w:color w:val="6A9955"/>
-                          <w:sz w:val="16"/>
-                          <w:szCs w:val="21"/>
-                        </w:rPr>
-                        <w:t>bin/bash</w:t>
+                        <w:t>#!/bin/bash</w:t>
                       </w:r>
                     </w:p>
                     <w:p>
@@ -6535,47 +6129,7 @@
                           <w:sz w:val="16"/>
                           <w:szCs w:val="21"/>
                         </w:rPr>
-                        <w:t xml:space="preserve"># This script should be copied to </w:t>
-                      </w:r>
-                      <w:proofErr w:type="spellStart"/>
-                      <w:r>
-                        <w:rPr>
-                          <w:rFonts w:ascii="Consolas" w:eastAsia="Times New Roman" w:hAnsi="Consolas" w:cs="Times New Roman"/>
-                          <w:color w:val="6A9955"/>
-                          <w:sz w:val="16"/>
-                          <w:szCs w:val="21"/>
-                        </w:rPr>
-                        <w:t>webuser</w:t>
-                      </w:r>
-                      <w:proofErr w:type="spellEnd"/>
-                      <w:r>
-                        <w:rPr>
-                          <w:rFonts w:ascii="Consolas" w:eastAsia="Times New Roman" w:hAnsi="Consolas" w:cs="Times New Roman"/>
-                          <w:color w:val="6A9955"/>
-                          <w:sz w:val="16"/>
-                          <w:szCs w:val="21"/>
-                        </w:rPr>
-                        <w:t xml:space="preserve">, </w:t>
-                      </w:r>
-                      <w:proofErr w:type="spellStart"/>
-                      <w:r>
-                        <w:rPr>
-                          <w:rFonts w:ascii="Consolas" w:eastAsia="Times New Roman" w:hAnsi="Consolas" w:cs="Times New Roman"/>
-                          <w:color w:val="6A9955"/>
-                          <w:sz w:val="16"/>
-                          <w:szCs w:val="21"/>
-                        </w:rPr>
-                        <w:t>chmod</w:t>
-                      </w:r>
-                      <w:proofErr w:type="spellEnd"/>
-                      <w:r>
-                        <w:rPr>
-                          <w:rFonts w:ascii="Consolas" w:eastAsia="Times New Roman" w:hAnsi="Consolas" w:cs="Times New Roman"/>
-                          <w:color w:val="6A9955"/>
-                          <w:sz w:val="16"/>
-                          <w:szCs w:val="21"/>
-                        </w:rPr>
-                        <w:t xml:space="preserve"> + x </w:t>
+                        <w:t xml:space="preserve"># This script should be copied to webuser, chmod + x </w:t>
                       </w:r>
                     </w:p>
                     <w:p>
@@ -6596,27 +6150,7 @@
                           <w:sz w:val="16"/>
                           <w:szCs w:val="21"/>
                         </w:rPr>
-                        <w:t xml:space="preserve"># and then executed to check </w:t>
-                      </w:r>
-                      <w:proofErr w:type="spellStart"/>
-                      <w:r>
-                        <w:rPr>
-                          <w:rFonts w:ascii="Consolas" w:eastAsia="Times New Roman" w:hAnsi="Consolas" w:cs="Times New Roman"/>
-                          <w:color w:val="6A9955"/>
-                          <w:sz w:val="16"/>
-                          <w:szCs w:val="21"/>
-                        </w:rPr>
-                        <w:t>sudo</w:t>
-                      </w:r>
-                      <w:proofErr w:type="spellEnd"/>
-                      <w:r>
-                        <w:rPr>
-                          <w:rFonts w:ascii="Consolas" w:eastAsia="Times New Roman" w:hAnsi="Consolas" w:cs="Times New Roman"/>
-                          <w:color w:val="6A9955"/>
-                          <w:sz w:val="16"/>
-                          <w:szCs w:val="21"/>
-                        </w:rPr>
-                        <w:t xml:space="preserve"> permissions grant</w:t>
+                        <w:t># and then executed to check sudo permissions grant</w:t>
                       </w:r>
                     </w:p>
                     <w:p>
@@ -6630,7 +6164,6 @@
                           <w:szCs w:val="21"/>
                         </w:rPr>
                       </w:pPr>
-                      <w:proofErr w:type="spellStart"/>
                       <w:r>
                         <w:rPr>
                           <w:rFonts w:ascii="Consolas" w:eastAsia="Times New Roman" w:hAnsi="Consolas" w:cs="Times New Roman"/>
@@ -6638,17 +6171,7 @@
                           <w:sz w:val="16"/>
                           <w:szCs w:val="21"/>
                         </w:rPr>
-                        <w:t>sudo</w:t>
-                      </w:r>
-                      <w:proofErr w:type="spellEnd"/>
-                      <w:r>
-                        <w:rPr>
-                          <w:rFonts w:ascii="Consolas" w:eastAsia="Times New Roman" w:hAnsi="Consolas" w:cs="Times New Roman"/>
-                          <w:color w:val="D4D4D4"/>
-                          <w:sz w:val="16"/>
-                          <w:szCs w:val="21"/>
-                        </w:rPr>
-                        <w:t xml:space="preserve"> apt-get update</w:t>
+                        <w:t>sudo apt-get update</w:t>
                       </w:r>
                     </w:p>
                     <w:p>
@@ -6662,7 +6185,6 @@
                           <w:szCs w:val="21"/>
                         </w:rPr>
                       </w:pPr>
-                      <w:proofErr w:type="spellStart"/>
                       <w:r>
                         <w:rPr>
                           <w:rFonts w:ascii="Consolas" w:eastAsia="Times New Roman" w:hAnsi="Consolas" w:cs="Times New Roman"/>
@@ -6670,17 +6192,7 @@
                           <w:sz w:val="16"/>
                           <w:szCs w:val="21"/>
                         </w:rPr>
-                        <w:t>sudo</w:t>
-                      </w:r>
-                      <w:proofErr w:type="spellEnd"/>
-                      <w:r>
-                        <w:rPr>
-                          <w:rFonts w:ascii="Consolas" w:eastAsia="Times New Roman" w:hAnsi="Consolas" w:cs="Times New Roman"/>
-                          <w:color w:val="D4D4D4"/>
-                          <w:sz w:val="16"/>
-                          <w:szCs w:val="21"/>
-                        </w:rPr>
-                        <w:t xml:space="preserve"> apt-get upgrade</w:t>
+                        <w:t>sudo apt-get upgrade</w:t>
                       </w:r>
                     </w:p>
                     <w:p/>
@@ -6964,7 +6476,6 @@
                           <w:szCs w:val="21"/>
                         </w:rPr>
                       </w:pPr>
-                      <w:proofErr w:type="gramStart"/>
                       <w:r>
                         <w:rPr>
                           <w:rFonts w:ascii="Consolas" w:eastAsia="Times New Roman" w:hAnsi="Consolas" w:cs="Times New Roman"/>
@@ -6972,17 +6483,7 @@
                           <w:sz w:val="16"/>
                           <w:szCs w:val="21"/>
                         </w:rPr>
-                        <w:t>#!/</w:t>
-                      </w:r>
-                      <w:proofErr w:type="gramEnd"/>
-                      <w:r>
-                        <w:rPr>
-                          <w:rFonts w:ascii="Consolas" w:eastAsia="Times New Roman" w:hAnsi="Consolas" w:cs="Times New Roman"/>
-                          <w:color w:val="6A9955"/>
-                          <w:sz w:val="16"/>
-                          <w:szCs w:val="21"/>
-                        </w:rPr>
-                        <w:t>bin/bash</w:t>
+                        <w:t>#!/bin/bash</w:t>
                       </w:r>
                     </w:p>
                     <w:p>
@@ -6996,7 +6497,6 @@
                           <w:szCs w:val="21"/>
                         </w:rPr>
                       </w:pPr>
-                      <w:proofErr w:type="spellStart"/>
                       <w:r>
                         <w:rPr>
                           <w:rFonts w:ascii="Consolas" w:eastAsia="Times New Roman" w:hAnsi="Consolas" w:cs="Times New Roman"/>
@@ -7004,17 +6504,7 @@
                           <w:sz w:val="16"/>
                           <w:szCs w:val="21"/>
                         </w:rPr>
-                        <w:t>sudo</w:t>
-                      </w:r>
-                      <w:proofErr w:type="spellEnd"/>
-                      <w:r>
-                        <w:rPr>
-                          <w:rFonts w:ascii="Consolas" w:eastAsia="Times New Roman" w:hAnsi="Consolas" w:cs="Times New Roman"/>
-                          <w:color w:val="D4D4D4"/>
-                          <w:sz w:val="16"/>
-                          <w:szCs w:val="21"/>
-                        </w:rPr>
-                        <w:t xml:space="preserve"> apt-get install apache2</w:t>
+                        <w:t>sudo apt-get install apache2</w:t>
                       </w:r>
                     </w:p>
                     <w:p>
@@ -7028,7 +6518,6 @@
                           <w:szCs w:val="21"/>
                         </w:rPr>
                       </w:pPr>
-                      <w:proofErr w:type="spellStart"/>
                       <w:r>
                         <w:rPr>
                           <w:rFonts w:ascii="Consolas" w:eastAsia="Times New Roman" w:hAnsi="Consolas" w:cs="Times New Roman"/>
@@ -7036,37 +6525,7 @@
                           <w:sz w:val="16"/>
                           <w:szCs w:val="21"/>
                         </w:rPr>
-                        <w:t>sudo</w:t>
-                      </w:r>
-                      <w:proofErr w:type="spellEnd"/>
-                      <w:r>
-                        <w:rPr>
-                          <w:rFonts w:ascii="Consolas" w:eastAsia="Times New Roman" w:hAnsi="Consolas" w:cs="Times New Roman"/>
-                          <w:color w:val="D4D4D4"/>
-                          <w:sz w:val="16"/>
-                          <w:szCs w:val="21"/>
-                        </w:rPr>
-                        <w:t xml:space="preserve"> </w:t>
-                      </w:r>
-                      <w:proofErr w:type="spellStart"/>
-                      <w:r>
-                        <w:rPr>
-                          <w:rFonts w:ascii="Consolas" w:eastAsia="Times New Roman" w:hAnsi="Consolas" w:cs="Times New Roman"/>
-                          <w:color w:val="D4D4D4"/>
-                          <w:sz w:val="16"/>
-                          <w:szCs w:val="21"/>
-                        </w:rPr>
-                        <w:t>systemctl</w:t>
-                      </w:r>
-                      <w:proofErr w:type="spellEnd"/>
-                      <w:r>
-                        <w:rPr>
-                          <w:rFonts w:ascii="Consolas" w:eastAsia="Times New Roman" w:hAnsi="Consolas" w:cs="Times New Roman"/>
-                          <w:color w:val="D4D4D4"/>
-                          <w:sz w:val="16"/>
-                          <w:szCs w:val="21"/>
-                        </w:rPr>
-                        <w:t xml:space="preserve"> start apache2</w:t>
+                        <w:t>sudo systemctl start apache2</w:t>
                       </w:r>
                     </w:p>
                     <w:p>
@@ -7080,7 +6539,6 @@
                           <w:szCs w:val="21"/>
                         </w:rPr>
                       </w:pPr>
-                      <w:proofErr w:type="spellStart"/>
                       <w:r>
                         <w:rPr>
                           <w:rFonts w:ascii="Consolas" w:eastAsia="Times New Roman" w:hAnsi="Consolas" w:cs="Times New Roman"/>
@@ -7088,37 +6546,7 @@
                           <w:sz w:val="16"/>
                           <w:szCs w:val="21"/>
                         </w:rPr>
-                        <w:t>sudo</w:t>
-                      </w:r>
-                      <w:proofErr w:type="spellEnd"/>
-                      <w:r>
-                        <w:rPr>
-                          <w:rFonts w:ascii="Consolas" w:eastAsia="Times New Roman" w:hAnsi="Consolas" w:cs="Times New Roman"/>
-                          <w:color w:val="D4D4D4"/>
-                          <w:sz w:val="16"/>
-                          <w:szCs w:val="21"/>
-                        </w:rPr>
-                        <w:t xml:space="preserve"> </w:t>
-                      </w:r>
-                      <w:proofErr w:type="spellStart"/>
-                      <w:r>
-                        <w:rPr>
-                          <w:rFonts w:ascii="Consolas" w:eastAsia="Times New Roman" w:hAnsi="Consolas" w:cs="Times New Roman"/>
-                          <w:color w:val="D4D4D4"/>
-                          <w:sz w:val="16"/>
-                          <w:szCs w:val="21"/>
-                        </w:rPr>
-                        <w:t>systemctl</w:t>
-                      </w:r>
-                      <w:proofErr w:type="spellEnd"/>
-                      <w:r>
-                        <w:rPr>
-                          <w:rFonts w:ascii="Consolas" w:eastAsia="Times New Roman" w:hAnsi="Consolas" w:cs="Times New Roman"/>
-                          <w:color w:val="D4D4D4"/>
-                          <w:sz w:val="16"/>
-                          <w:szCs w:val="21"/>
-                        </w:rPr>
-                        <w:t xml:space="preserve"> </w:t>
+                        <w:t xml:space="preserve">sudo systemctl </w:t>
                       </w:r>
                       <w:r>
                         <w:rPr>
@@ -7178,47 +6606,7 @@
                           <w:sz w:val="16"/>
                           <w:szCs w:val="21"/>
                         </w:rPr>
-                        <w:t>#</w:t>
-                      </w:r>
-                      <w:proofErr w:type="spellStart"/>
-                      <w:r>
-                        <w:rPr>
-                          <w:rFonts w:ascii="Consolas" w:eastAsia="Times New Roman" w:hAnsi="Consolas" w:cs="Times New Roman"/>
-                          <w:color w:val="6A9955"/>
-                          <w:sz w:val="16"/>
-                          <w:szCs w:val="21"/>
-                        </w:rPr>
-                        <w:t>sudo</w:t>
-                      </w:r>
-                      <w:proofErr w:type="spellEnd"/>
-                      <w:r>
-                        <w:rPr>
-                          <w:rFonts w:ascii="Consolas" w:eastAsia="Times New Roman" w:hAnsi="Consolas" w:cs="Times New Roman"/>
-                          <w:color w:val="6A9955"/>
-                          <w:sz w:val="16"/>
-                          <w:szCs w:val="21"/>
-                        </w:rPr>
-                        <w:t xml:space="preserve"> </w:t>
-                      </w:r>
-                      <w:proofErr w:type="spellStart"/>
-                      <w:r>
-                        <w:rPr>
-                          <w:rFonts w:ascii="Consolas" w:eastAsia="Times New Roman" w:hAnsi="Consolas" w:cs="Times New Roman"/>
-                          <w:color w:val="6A9955"/>
-                          <w:sz w:val="16"/>
-                          <w:szCs w:val="21"/>
-                        </w:rPr>
-                        <w:t>systemctl</w:t>
-                      </w:r>
-                      <w:proofErr w:type="spellEnd"/>
-                      <w:r>
-                        <w:rPr>
-                          <w:rFonts w:ascii="Consolas" w:eastAsia="Times New Roman" w:hAnsi="Consolas" w:cs="Times New Roman"/>
-                          <w:color w:val="6A9955"/>
-                          <w:sz w:val="16"/>
-                          <w:szCs w:val="21"/>
-                        </w:rPr>
-                        <w:t xml:space="preserve"> status apache2</w:t>
+                        <w:t>#sudo systemctl status apache2</w:t>
                       </w:r>
                     </w:p>
                     <w:p/>
@@ -7256,6 +6644,43 @@
           <w:shd w:val="clear" w:color="auto" w:fill="FFFFFF"/>
         </w:rPr>
         <w:t xml:space="preserve">http://&lt;IP_ADDRESS&gt;. </w:t>
+      </w:r>
+      <w:r>
+        <w:rPr>
+          <w:rFonts w:ascii="Segoe UI" w:hAnsi="Segoe UI" w:cs="Segoe UI"/>
+          <w:color w:val="000000"/>
+          <w:highlight w:val="yellow"/>
+          <w:shd w:val="clear" w:color="auto" w:fill="FFFFFF"/>
+        </w:rPr>
+        <w:t xml:space="preserve">[this is </w:t>
+      </w:r>
+      <w:hyperlink r:id="rId32" w:history="1">
+        <w:r>
+          <w:rPr>
+            <w:rStyle w:val="Hyperlink"/>
+            <w:rFonts w:ascii="Segoe UI" w:hAnsi="Segoe UI" w:cs="Segoe UI"/>
+            <w:highlight w:val="yellow"/>
+            <w:shd w:val="clear" w:color="auto" w:fill="FFFFFF"/>
+          </w:rPr>
+          <w:t>http://10.0.1.4/</w:t>
+        </w:r>
+      </w:hyperlink>
+      <w:r>
+        <w:rPr>
+          <w:rFonts w:ascii="Segoe UI" w:hAnsi="Segoe UI" w:cs="Segoe UI"/>
+          <w:color w:val="000000"/>
+          <w:highlight w:val="yellow"/>
+          <w:shd w:val="clear" w:color="auto" w:fill="FFFFFF"/>
+        </w:rPr>
+        <w:t xml:space="preserve"> ]</w:t>
+      </w:r>
+      <w:r>
+        <w:rPr>
+          <w:rFonts w:ascii="Segoe UI" w:hAnsi="Segoe UI" w:cs="Segoe UI"/>
+          <w:color w:val="000000"/>
+          <w:shd w:val="clear" w:color="auto" w:fill="FFFFFF"/>
+        </w:rPr>
+        <w:t xml:space="preserve"> </w:t>
       </w:r>
       <w:r>
         <w:t xml:space="preserve">you should see the default Apache 2 Ubuntu default page like so </w:t>
@@ -7285,7 +6710,7 @@
                     <pic:cNvPicPr/>
                   </pic:nvPicPr>
                   <pic:blipFill>
-                    <a:blip r:embed="rId32"/>
+                    <a:blip r:embed="rId33"/>
                     <a:stretch>
                       <a:fillRect/>
                     </a:stretch>
@@ -7390,7 +6815,7 @@
       <w:r>
         <w:t>: Execute the script ‘</w:t>
       </w:r>
-      <w:hyperlink r:id="rId33" w:history="1">
+      <w:hyperlink r:id="rId34" w:history="1">
         <w:r>
           <w:rPr>
             <w:rStyle w:val="Hyperlink"/>
@@ -7497,16 +6922,7 @@
                                 <w:sz w:val="18"/>
                                 <w:szCs w:val="18"/>
                               </w:rPr>
-                              <w:t>$</w:t>
-                            </w:r>
-                            <w:r>
-                              <w:rPr>
-                                <w:rFonts w:ascii="Lucida Console" w:hAnsi="Lucida Console" w:cs="Lucida Console"/>
-                                <w:color w:val="A82D00"/>
-                                <w:sz w:val="18"/>
-                                <w:szCs w:val="18"/>
-                              </w:rPr>
-                              <w:t>PSScriptRoot</w:t>
+                              <w:t>$PSScriptRoot</w:t>
                             </w:r>
                             <w:r>
                               <w:rPr>
@@ -8688,19 +8104,8 @@
                           <w:sz w:val="18"/>
                           <w:szCs w:val="18"/>
                         </w:rPr>
-                        <w:t>$</w:t>
-                      </w:r>
-                      <w:proofErr w:type="spellStart"/>
-                      <w:r>
-                        <w:rPr>
-                          <w:rFonts w:ascii="Lucida Console" w:hAnsi="Lucida Console" w:cs="Lucida Console"/>
-                          <w:color w:val="A82D00"/>
-                          <w:sz w:val="18"/>
-                          <w:szCs w:val="18"/>
-                        </w:rPr>
-                        <w:t>PSScriptRoot</w:t>
-                      </w:r>
-                      <w:proofErr w:type="spellEnd"/>
+                        <w:t>$PSScriptRoot</w:t>
+                      </w:r>
                       <w:r>
                         <w:rPr>
                           <w:rFonts w:ascii="Lucida Console" w:hAnsi="Lucida Console" w:cs="Lucida Console"/>
@@ -8759,9 +8164,59 @@
                           <w:sz w:val="18"/>
                           <w:szCs w:val="18"/>
                         </w:rPr>
-                        <w:t>$</w:t>
-                      </w:r>
-                      <w:proofErr w:type="spellStart"/>
+                        <w:t>$RunningState</w:t>
+                      </w:r>
+                      <w:r>
+                        <w:rPr>
+                          <w:rFonts w:ascii="Lucida Console" w:hAnsi="Lucida Console" w:cs="Lucida Console"/>
+                          <w:color w:val="696969"/>
+                          <w:sz w:val="18"/>
+                          <w:szCs w:val="18"/>
+                        </w:rPr>
+                        <w:t>=</w:t>
+                      </w:r>
+                      <w:r>
+                        <w:rPr>
+                          <w:rFonts w:ascii="Lucida Console" w:hAnsi="Lucida Console" w:cs="Lucida Console"/>
+                          <w:sz w:val="18"/>
+                          <w:szCs w:val="18"/>
+                        </w:rPr>
+                        <w:t>((</w:t>
+                      </w:r>
+                      <w:r>
+                        <w:rPr>
+                          <w:rFonts w:ascii="Lucida Console" w:hAnsi="Lucida Console" w:cs="Lucida Console"/>
+                          <w:color w:val="0000FF"/>
+                          <w:sz w:val="18"/>
+                          <w:szCs w:val="18"/>
+                        </w:rPr>
+                        <w:t>Get-AzureRmVM</w:t>
+                      </w:r>
+                      <w:r>
+                        <w:rPr>
+                          <w:rFonts w:ascii="Lucida Console" w:hAnsi="Lucida Console" w:cs="Lucida Console"/>
+                          <w:sz w:val="18"/>
+                          <w:szCs w:val="18"/>
+                        </w:rPr>
+                        <w:t xml:space="preserve"> </w:t>
+                      </w:r>
+                      <w:r>
+                        <w:rPr>
+                          <w:rFonts w:ascii="Lucida Console" w:hAnsi="Lucida Console" w:cs="Lucida Console"/>
+                          <w:color w:val="000080"/>
+                          <w:sz w:val="18"/>
+                          <w:szCs w:val="18"/>
+                        </w:rPr>
+                        <w:t>-ResourceGroupName</w:t>
+                      </w:r>
+                      <w:r>
+                        <w:rPr>
+                          <w:rFonts w:ascii="Lucida Console" w:hAnsi="Lucida Console" w:cs="Lucida Console"/>
+                          <w:sz w:val="18"/>
+                          <w:szCs w:val="18"/>
+                        </w:rPr>
+                        <w:t xml:space="preserve"> </w:t>
+                      </w:r>
                       <w:r>
                         <w:rPr>
                           <w:rFonts w:ascii="Lucida Console" w:hAnsi="Lucida Console" w:cs="Lucida Console"/>
@@ -8769,56 +8224,8 @@
                           <w:sz w:val="18"/>
                           <w:szCs w:val="18"/>
                         </w:rPr>
-                        <w:t>RunningState</w:t>
-                      </w:r>
-                      <w:proofErr w:type="spellEnd"/>
-                      <w:proofErr w:type="gramStart"/>
-                      <w:r>
-                        <w:rPr>
-                          <w:rFonts w:ascii="Lucida Console" w:hAnsi="Lucida Console" w:cs="Lucida Console"/>
-                          <w:color w:val="696969"/>
-                          <w:sz w:val="18"/>
-                          <w:szCs w:val="18"/>
-                        </w:rPr>
-                        <w:t>=</w:t>
-                      </w:r>
-                      <w:r>
-                        <w:rPr>
-                          <w:rFonts w:ascii="Lucida Console" w:hAnsi="Lucida Console" w:cs="Lucida Console"/>
-                          <w:sz w:val="18"/>
-                          <w:szCs w:val="18"/>
-                        </w:rPr>
-                        <w:t>(</w:t>
-                      </w:r>
-                      <w:proofErr w:type="gramEnd"/>
-                      <w:r>
-                        <w:rPr>
-                          <w:rFonts w:ascii="Lucida Console" w:hAnsi="Lucida Console" w:cs="Lucida Console"/>
-                          <w:sz w:val="18"/>
-                          <w:szCs w:val="18"/>
-                        </w:rPr>
-                        <w:t>(</w:t>
-                      </w:r>
-                      <w:r>
-                        <w:rPr>
-                          <w:rFonts w:ascii="Lucida Console" w:hAnsi="Lucida Console" w:cs="Lucida Console"/>
-                          <w:color w:val="0000FF"/>
-                          <w:sz w:val="18"/>
-                          <w:szCs w:val="18"/>
-                        </w:rPr>
-                        <w:t>Get-</w:t>
-                      </w:r>
-                      <w:proofErr w:type="spellStart"/>
-                      <w:r>
-                        <w:rPr>
-                          <w:rFonts w:ascii="Lucida Console" w:hAnsi="Lucida Console" w:cs="Lucida Console"/>
-                          <w:color w:val="0000FF"/>
-                          <w:sz w:val="18"/>
-                          <w:szCs w:val="18"/>
-                        </w:rPr>
-                        <w:t>AzureRmVM</w:t>
-                      </w:r>
-                      <w:proofErr w:type="spellEnd"/>
+                        <w:t>$RESOURCEGROUP_NAME</w:t>
+                      </w:r>
                       <w:r>
                         <w:rPr>
                           <w:rFonts w:ascii="Lucida Console" w:hAnsi="Lucida Console" w:cs="Lucida Console"/>
@@ -8834,19 +8241,8 @@
                           <w:sz w:val="18"/>
                           <w:szCs w:val="18"/>
                         </w:rPr>
-                        <w:t>-</w:t>
-                      </w:r>
-                      <w:proofErr w:type="spellStart"/>
-                      <w:r>
-                        <w:rPr>
-                          <w:rFonts w:ascii="Lucida Console" w:hAnsi="Lucida Console" w:cs="Lucida Console"/>
-                          <w:color w:val="000080"/>
-                          <w:sz w:val="18"/>
-                          <w:szCs w:val="18"/>
-                        </w:rPr>
-                        <w:t>ResourceGroupName</w:t>
-                      </w:r>
-                      <w:proofErr w:type="spellEnd"/>
+                        <w:t>-Name</w:t>
+                      </w:r>
                       <w:r>
                         <w:rPr>
                           <w:rFonts w:ascii="Lucida Console" w:hAnsi="Lucida Console" w:cs="Lucida Console"/>
@@ -8862,53 +8258,8 @@
                           <w:sz w:val="18"/>
                           <w:szCs w:val="18"/>
                         </w:rPr>
-                        <w:t>$RESOURCEGROUP_NAME</w:t>
-                      </w:r>
-                      <w:r>
-                        <w:rPr>
-                          <w:rFonts w:ascii="Lucida Console" w:hAnsi="Lucida Console" w:cs="Lucida Console"/>
-                          <w:sz w:val="18"/>
-                          <w:szCs w:val="18"/>
-                        </w:rPr>
-                        <w:t xml:space="preserve"> </w:t>
-                      </w:r>
-                      <w:r>
-                        <w:rPr>
-                          <w:rFonts w:ascii="Lucida Console" w:hAnsi="Lucida Console" w:cs="Lucida Console"/>
-                          <w:color w:val="000080"/>
-                          <w:sz w:val="18"/>
-                          <w:szCs w:val="18"/>
-                        </w:rPr>
-                        <w:t>-Name</w:t>
-                      </w:r>
-                      <w:r>
-                        <w:rPr>
-                          <w:rFonts w:ascii="Lucida Console" w:hAnsi="Lucida Console" w:cs="Lucida Console"/>
-                          <w:sz w:val="18"/>
-                          <w:szCs w:val="18"/>
-                        </w:rPr>
-                        <w:t xml:space="preserve"> </w:t>
-                      </w:r>
-                      <w:r>
-                        <w:rPr>
-                          <w:rFonts w:ascii="Lucida Console" w:hAnsi="Lucida Console" w:cs="Lucida Console"/>
-                          <w:color w:val="A82D00"/>
-                          <w:sz w:val="18"/>
-                          <w:szCs w:val="18"/>
-                        </w:rPr>
-                        <w:t>$</w:t>
-                      </w:r>
-                      <w:proofErr w:type="spellStart"/>
-                      <w:r>
-                        <w:rPr>
-                          <w:rFonts w:ascii="Lucida Console" w:hAnsi="Lucida Console" w:cs="Lucida Console"/>
-                          <w:color w:val="A82D00"/>
-                          <w:sz w:val="18"/>
-                          <w:szCs w:val="18"/>
-                        </w:rPr>
-                        <w:t>virtualMachineName</w:t>
-                      </w:r>
-                      <w:proofErr w:type="spellEnd"/>
+                        <w:t>$virtualMachineName</w:t>
+                      </w:r>
                       <w:r>
                         <w:rPr>
                           <w:rFonts w:ascii="Lucida Console" w:hAnsi="Lucida Console" w:cs="Lucida Console"/>
@@ -9041,19 +8392,8 @@
                           <w:sz w:val="18"/>
                           <w:szCs w:val="18"/>
                         </w:rPr>
-                        <w:t>$</w:t>
-                      </w:r>
-                      <w:proofErr w:type="spellStart"/>
-                      <w:r>
-                        <w:rPr>
-                          <w:rFonts w:ascii="Lucida Console" w:hAnsi="Lucida Console" w:cs="Lucida Console"/>
-                          <w:color w:val="A82D00"/>
-                          <w:sz w:val="18"/>
-                          <w:szCs w:val="18"/>
-                        </w:rPr>
-                        <w:t>RunningState</w:t>
-                      </w:r>
-                      <w:proofErr w:type="spellEnd"/>
+                        <w:t>$RunningState</w:t>
+                      </w:r>
                       <w:r>
                         <w:rPr>
                           <w:rFonts w:ascii="Lucida Console" w:hAnsi="Lucida Console" w:cs="Lucida Console"/>
@@ -9069,19 +8409,8 @@
                           <w:sz w:val="18"/>
                           <w:szCs w:val="18"/>
                         </w:rPr>
-                        <w:t>-</w:t>
-                      </w:r>
-                      <w:proofErr w:type="spellStart"/>
-                      <w:r>
-                        <w:rPr>
-                          <w:rFonts w:ascii="Lucida Console" w:hAnsi="Lucida Console" w:cs="Lucida Console"/>
-                          <w:color w:val="696969"/>
-                          <w:sz w:val="18"/>
-                          <w:szCs w:val="18"/>
-                        </w:rPr>
-                        <w:t>eq</w:t>
-                      </w:r>
-                      <w:proofErr w:type="spellEnd"/>
+                        <w:t>-eq</w:t>
+                      </w:r>
                       <w:r>
                         <w:rPr>
                           <w:rFonts w:ascii="Lucida Console" w:hAnsi="Lucida Console" w:cs="Lucida Console"/>
@@ -9097,27 +8426,7 @@
                           <w:sz w:val="18"/>
                           <w:szCs w:val="18"/>
                         </w:rPr>
-                        <w:t>"</w:t>
-                      </w:r>
-                      <w:proofErr w:type="spellStart"/>
-                      <w:r>
-                        <w:rPr>
-                          <w:rFonts w:ascii="Lucida Console" w:hAnsi="Lucida Console" w:cs="Lucida Console"/>
-                          <w:color w:val="8B0000"/>
-                          <w:sz w:val="18"/>
-                          <w:szCs w:val="18"/>
-                        </w:rPr>
-                        <w:t>Powerstate</w:t>
-                      </w:r>
-                      <w:proofErr w:type="spellEnd"/>
-                      <w:r>
-                        <w:rPr>
-                          <w:rFonts w:ascii="Lucida Console" w:hAnsi="Lucida Console" w:cs="Lucida Console"/>
-                          <w:color w:val="8B0000"/>
-                          <w:sz w:val="18"/>
-                          <w:szCs w:val="18"/>
-                        </w:rPr>
-                        <w:t>/Running"</w:t>
+                        <w:t>"Powerstate/Running"</w:t>
                       </w:r>
                       <w:r>
                         <w:rPr>
@@ -9204,19 +8513,8 @@
                           <w:sz w:val="18"/>
                           <w:szCs w:val="18"/>
                         </w:rPr>
-                        <w:t>$</w:t>
-                      </w:r>
-                      <w:proofErr w:type="spellStart"/>
-                      <w:r>
-                        <w:rPr>
-                          <w:rFonts w:ascii="Lucida Console" w:hAnsi="Lucida Console" w:cs="Lucida Console"/>
-                          <w:color w:val="A82D00"/>
-                          <w:sz w:val="18"/>
-                          <w:szCs w:val="18"/>
-                        </w:rPr>
-                        <w:t>virtualMachineName</w:t>
-                      </w:r>
-                      <w:proofErr w:type="spellEnd"/>
+                        <w:t>$virtualMachineName</w:t>
+                      </w:r>
                       <w:r>
                         <w:rPr>
                           <w:rFonts w:ascii="Lucida Console" w:hAnsi="Lucida Console" w:cs="Lucida Console"/>
@@ -9263,9 +8561,59 @@
                           <w:sz w:val="18"/>
                           <w:szCs w:val="18"/>
                         </w:rPr>
-                        <w:t>$</w:t>
-                      </w:r>
-                      <w:proofErr w:type="spellStart"/>
+                        <w:t>$StoppedStatus</w:t>
+                      </w:r>
+                      <w:r>
+                        <w:rPr>
+                          <w:rFonts w:ascii="Lucida Console" w:hAnsi="Lucida Console" w:cs="Lucida Console"/>
+                          <w:color w:val="696969"/>
+                          <w:sz w:val="18"/>
+                          <w:szCs w:val="18"/>
+                        </w:rPr>
+                        <w:t>=</w:t>
+                      </w:r>
+                      <w:r>
+                        <w:rPr>
+                          <w:rFonts w:ascii="Lucida Console" w:hAnsi="Lucida Console" w:cs="Lucida Console"/>
+                          <w:sz w:val="18"/>
+                          <w:szCs w:val="18"/>
+                        </w:rPr>
+                        <w:t xml:space="preserve"> </w:t>
+                      </w:r>
+                      <w:r>
+                        <w:rPr>
+                          <w:rFonts w:ascii="Lucida Console" w:hAnsi="Lucida Console" w:cs="Lucida Console"/>
+                          <w:color w:val="0000FF"/>
+                          <w:sz w:val="18"/>
+                          <w:szCs w:val="18"/>
+                        </w:rPr>
+                        <w:t>Stop-AzureRmVM</w:t>
+                      </w:r>
+                      <w:r>
+                        <w:rPr>
+                          <w:rFonts w:ascii="Lucida Console" w:hAnsi="Lucida Console" w:cs="Lucida Console"/>
+                          <w:sz w:val="18"/>
+                          <w:szCs w:val="18"/>
+                        </w:rPr>
+                        <w:t xml:space="preserve"> </w:t>
+                      </w:r>
+                      <w:r>
+                        <w:rPr>
+                          <w:rFonts w:ascii="Lucida Console" w:hAnsi="Lucida Console" w:cs="Lucida Console"/>
+                          <w:color w:val="000080"/>
+                          <w:sz w:val="18"/>
+                          <w:szCs w:val="18"/>
+                        </w:rPr>
+                        <w:t>-ResourceGroupName</w:t>
+                      </w:r>
+                      <w:r>
+                        <w:rPr>
+                          <w:rFonts w:ascii="Lucida Console" w:hAnsi="Lucida Console" w:cs="Lucida Console"/>
+                          <w:sz w:val="18"/>
+                          <w:szCs w:val="18"/>
+                        </w:rPr>
+                        <w:t xml:space="preserve"> </w:t>
+                      </w:r>
                       <w:r>
                         <w:rPr>
                           <w:rFonts w:ascii="Lucida Console" w:hAnsi="Lucida Console" w:cs="Lucida Console"/>
@@ -9273,46 +8621,8 @@
                           <w:sz w:val="18"/>
                           <w:szCs w:val="18"/>
                         </w:rPr>
-                        <w:t>StoppedStatus</w:t>
-                      </w:r>
-                      <w:proofErr w:type="spellEnd"/>
-                      <w:r>
-                        <w:rPr>
-                          <w:rFonts w:ascii="Lucida Console" w:hAnsi="Lucida Console" w:cs="Lucida Console"/>
-                          <w:color w:val="696969"/>
-                          <w:sz w:val="18"/>
-                          <w:szCs w:val="18"/>
-                        </w:rPr>
-                        <w:t>=</w:t>
-                      </w:r>
-                      <w:r>
-                        <w:rPr>
-                          <w:rFonts w:ascii="Lucida Console" w:hAnsi="Lucida Console" w:cs="Lucida Console"/>
-                          <w:sz w:val="18"/>
-                          <w:szCs w:val="18"/>
-                        </w:rPr>
-                        <w:t xml:space="preserve"> </w:t>
-                      </w:r>
-                      <w:r>
-                        <w:rPr>
-                          <w:rFonts w:ascii="Lucida Console" w:hAnsi="Lucida Console" w:cs="Lucida Console"/>
-                          <w:color w:val="0000FF"/>
-                          <w:sz w:val="18"/>
-                          <w:szCs w:val="18"/>
-                        </w:rPr>
-                        <w:t>Stop-</w:t>
-                      </w:r>
-                      <w:proofErr w:type="spellStart"/>
-                      <w:r>
-                        <w:rPr>
-                          <w:rFonts w:ascii="Lucida Console" w:hAnsi="Lucida Console" w:cs="Lucida Console"/>
-                          <w:color w:val="0000FF"/>
-                          <w:sz w:val="18"/>
-                          <w:szCs w:val="18"/>
-                        </w:rPr>
-                        <w:t>AzureRmVM</w:t>
-                      </w:r>
-                      <w:proofErr w:type="spellEnd"/>
+                        <w:t>$RESOURCEGROUP_NAME</w:t>
+                      </w:r>
                       <w:r>
                         <w:rPr>
                           <w:rFonts w:ascii="Lucida Console" w:hAnsi="Lucida Console" w:cs="Lucida Console"/>
@@ -9328,19 +8638,8 @@
                           <w:sz w:val="18"/>
                           <w:szCs w:val="18"/>
                         </w:rPr>
-                        <w:t>-</w:t>
-                      </w:r>
-                      <w:proofErr w:type="spellStart"/>
-                      <w:r>
-                        <w:rPr>
-                          <w:rFonts w:ascii="Lucida Console" w:hAnsi="Lucida Console" w:cs="Lucida Console"/>
-                          <w:color w:val="000080"/>
-                          <w:sz w:val="18"/>
-                          <w:szCs w:val="18"/>
-                        </w:rPr>
-                        <w:t>ResourceGroupName</w:t>
-                      </w:r>
-                      <w:proofErr w:type="spellEnd"/>
+                        <w:t>-Name</w:t>
+                      </w:r>
                       <w:r>
                         <w:rPr>
                           <w:rFonts w:ascii="Lucida Console" w:hAnsi="Lucida Console" w:cs="Lucida Console"/>
@@ -9356,53 +8655,8 @@
                           <w:sz w:val="18"/>
                           <w:szCs w:val="18"/>
                         </w:rPr>
-                        <w:t>$RESOURCEGROUP_NAME</w:t>
-                      </w:r>
-                      <w:r>
-                        <w:rPr>
-                          <w:rFonts w:ascii="Lucida Console" w:hAnsi="Lucida Console" w:cs="Lucida Console"/>
-                          <w:sz w:val="18"/>
-                          <w:szCs w:val="18"/>
-                        </w:rPr>
-                        <w:t xml:space="preserve"> </w:t>
-                      </w:r>
-                      <w:r>
-                        <w:rPr>
-                          <w:rFonts w:ascii="Lucida Console" w:hAnsi="Lucida Console" w:cs="Lucida Console"/>
-                          <w:color w:val="000080"/>
-                          <w:sz w:val="18"/>
-                          <w:szCs w:val="18"/>
-                        </w:rPr>
-                        <w:t>-Name</w:t>
-                      </w:r>
-                      <w:r>
-                        <w:rPr>
-                          <w:rFonts w:ascii="Lucida Console" w:hAnsi="Lucida Console" w:cs="Lucida Console"/>
-                          <w:sz w:val="18"/>
-                          <w:szCs w:val="18"/>
-                        </w:rPr>
-                        <w:t xml:space="preserve"> </w:t>
-                      </w:r>
-                      <w:r>
-                        <w:rPr>
-                          <w:rFonts w:ascii="Lucida Console" w:hAnsi="Lucida Console" w:cs="Lucida Console"/>
-                          <w:color w:val="A82D00"/>
-                          <w:sz w:val="18"/>
-                          <w:szCs w:val="18"/>
-                        </w:rPr>
-                        <w:t>$</w:t>
-                      </w:r>
-                      <w:proofErr w:type="spellStart"/>
-                      <w:r>
-                        <w:rPr>
-                          <w:rFonts w:ascii="Lucida Console" w:hAnsi="Lucida Console" w:cs="Lucida Console"/>
-                          <w:color w:val="A82D00"/>
-                          <w:sz w:val="18"/>
-                          <w:szCs w:val="18"/>
-                        </w:rPr>
-                        <w:t>virtualMachineName</w:t>
-                      </w:r>
-                      <w:proofErr w:type="spellEnd"/>
+                        <w:t>$virtualMachineName</w:t>
+                      </w:r>
                     </w:p>
                     <w:p>
                       <w:pPr>
@@ -9486,19 +8740,8 @@
                           <w:sz w:val="18"/>
                           <w:szCs w:val="18"/>
                         </w:rPr>
-                        <w:t>$</w:t>
-                      </w:r>
-                      <w:proofErr w:type="spellStart"/>
-                      <w:r>
-                        <w:rPr>
-                          <w:rFonts w:ascii="Lucida Console" w:hAnsi="Lucida Console" w:cs="Lucida Console"/>
-                          <w:color w:val="A82D00"/>
-                          <w:sz w:val="18"/>
-                          <w:szCs w:val="18"/>
-                        </w:rPr>
-                        <w:t>virtualMachineName</w:t>
-                      </w:r>
-                      <w:proofErr w:type="spellEnd"/>
+                        <w:t>$virtualMachineName</w:t>
+                      </w:r>
                       <w:r>
                         <w:rPr>
                           <w:rFonts w:ascii="Lucida Console" w:hAnsi="Lucida Console" w:cs="Lucida Console"/>
@@ -9537,9 +8780,67 @@
                           <w:sz w:val="18"/>
                           <w:szCs w:val="18"/>
                         </w:rPr>
-                        <w:t>$</w:t>
-                      </w:r>
-                      <w:proofErr w:type="spellStart"/>
+                        <w:t>$publicIp</w:t>
+                      </w:r>
+                      <w:r>
+                        <w:rPr>
+                          <w:rFonts w:ascii="Lucida Console" w:hAnsi="Lucida Console" w:cs="Lucida Console"/>
+                          <w:sz w:val="18"/>
+                          <w:szCs w:val="18"/>
+                        </w:rPr>
+                        <w:t xml:space="preserve"> </w:t>
+                      </w:r>
+                      <w:r>
+                        <w:rPr>
+                          <w:rFonts w:ascii="Lucida Console" w:hAnsi="Lucida Console" w:cs="Lucida Console"/>
+                          <w:color w:val="696969"/>
+                          <w:sz w:val="18"/>
+                          <w:szCs w:val="18"/>
+                        </w:rPr>
+                        <w:t>=</w:t>
+                      </w:r>
+                      <w:r>
+                        <w:rPr>
+                          <w:rFonts w:ascii="Lucida Console" w:hAnsi="Lucida Console" w:cs="Lucida Console"/>
+                          <w:sz w:val="18"/>
+                          <w:szCs w:val="18"/>
+                        </w:rPr>
+                        <w:t xml:space="preserve"> </w:t>
+                      </w:r>
+                      <w:r>
+                        <w:rPr>
+                          <w:rFonts w:ascii="Lucida Console" w:hAnsi="Lucida Console" w:cs="Lucida Console"/>
+                          <w:color w:val="0000FF"/>
+                          <w:sz w:val="18"/>
+                          <w:szCs w:val="18"/>
+                        </w:rPr>
+                        <w:t>New-AzureRmPublicIpAddress</w:t>
+                      </w:r>
+                      <w:r>
+                        <w:rPr>
+                          <w:rFonts w:ascii="Lucida Console" w:hAnsi="Lucida Console" w:cs="Lucida Console"/>
+                          <w:sz w:val="18"/>
+                          <w:szCs w:val="18"/>
+                        </w:rPr>
+                        <w:t xml:space="preserve">  </w:t>
+                      </w:r>
+                      <w:r>
+                        <w:rPr>
+                          <w:rFonts w:ascii="Lucida Console" w:hAnsi="Lucida Console" w:cs="Lucida Console"/>
+                          <w:color w:val="000080"/>
+                          <w:sz w:val="18"/>
+                          <w:szCs w:val="18"/>
+                        </w:rPr>
+                        <w:t>-Name</w:t>
+                      </w:r>
+                      <w:r>
+                        <w:rPr>
+                          <w:rFonts w:ascii="Lucida Console" w:hAnsi="Lucida Console" w:cs="Lucida Console"/>
+                          <w:sz w:val="18"/>
+                          <w:szCs w:val="18"/>
+                        </w:rPr>
+                        <w:t xml:space="preserve"> </w:t>
+                      </w:r>
                       <w:r>
                         <w:rPr>
                           <w:rFonts w:ascii="Lucida Console" w:hAnsi="Lucida Console" w:cs="Lucida Console"/>
@@ -9547,9 +8848,8 @@
                           <w:sz w:val="18"/>
                           <w:szCs w:val="18"/>
                         </w:rPr>
-                        <w:t>publicIp</w:t>
-                      </w:r>
-                      <w:proofErr w:type="spellEnd"/>
+                        <w:t>$publicIpName</w:t>
+                      </w:r>
                       <w:r>
                         <w:rPr>
                           <w:rFonts w:ascii="Lucida Console" w:hAnsi="Lucida Console" w:cs="Lucida Console"/>
@@ -9557,52 +8857,6 @@
                           <w:szCs w:val="18"/>
                         </w:rPr>
                         <w:t xml:space="preserve"> </w:t>
-                      </w:r>
-                      <w:r>
-                        <w:rPr>
-                          <w:rFonts w:ascii="Lucida Console" w:hAnsi="Lucida Console" w:cs="Lucida Console"/>
-                          <w:color w:val="696969"/>
-                          <w:sz w:val="18"/>
-                          <w:szCs w:val="18"/>
-                        </w:rPr>
-                        <w:t>=</w:t>
-                      </w:r>
-                      <w:r>
-                        <w:rPr>
-                          <w:rFonts w:ascii="Lucida Console" w:hAnsi="Lucida Console" w:cs="Lucida Console"/>
-                          <w:sz w:val="18"/>
-                          <w:szCs w:val="18"/>
-                        </w:rPr>
-                        <w:t xml:space="preserve"> </w:t>
-                      </w:r>
-                      <w:r>
-                        <w:rPr>
-                          <w:rFonts w:ascii="Lucida Console" w:hAnsi="Lucida Console" w:cs="Lucida Console"/>
-                          <w:color w:val="0000FF"/>
-                          <w:sz w:val="18"/>
-                          <w:szCs w:val="18"/>
-                        </w:rPr>
-                        <w:t>New-</w:t>
-                      </w:r>
-                      <w:proofErr w:type="spellStart"/>
-                      <w:proofErr w:type="gramStart"/>
-                      <w:r>
-                        <w:rPr>
-                          <w:rFonts w:ascii="Lucida Console" w:hAnsi="Lucida Console" w:cs="Lucida Console"/>
-                          <w:color w:val="0000FF"/>
-                          <w:sz w:val="18"/>
-                          <w:szCs w:val="18"/>
-                        </w:rPr>
-                        <w:t>AzureRmPublicIpAddress</w:t>
-                      </w:r>
-                      <w:proofErr w:type="spellEnd"/>
-                      <w:r>
-                        <w:rPr>
-                          <w:rFonts w:ascii="Lucida Console" w:hAnsi="Lucida Console" w:cs="Lucida Console"/>
-                          <w:sz w:val="18"/>
-                          <w:szCs w:val="18"/>
-                        </w:rPr>
-                        <w:t xml:space="preserve">  </w:t>
                       </w:r>
                       <w:r>
                         <w:rPr>
@@ -9611,9 +8865,33 @@
                           <w:sz w:val="18"/>
                           <w:szCs w:val="18"/>
                         </w:rPr>
-                        <w:t>-</w:t>
-                      </w:r>
-                      <w:proofErr w:type="gramEnd"/>
+                        <w:t>-ResourceGroupName</w:t>
+                      </w:r>
+                      <w:r>
+                        <w:rPr>
+                          <w:rFonts w:ascii="Lucida Console" w:hAnsi="Lucida Console" w:cs="Lucida Console"/>
+                          <w:sz w:val="18"/>
+                          <w:szCs w:val="18"/>
+                        </w:rPr>
+                        <w:t xml:space="preserve"> </w:t>
+                      </w:r>
+                      <w:r>
+                        <w:rPr>
+                          <w:rFonts w:ascii="Lucida Console" w:hAnsi="Lucida Console" w:cs="Lucida Console"/>
+                          <w:color w:val="A82D00"/>
+                          <w:sz w:val="18"/>
+                          <w:szCs w:val="18"/>
+                        </w:rPr>
+                        <w:t>$RESOURCEGROUP_NAME</w:t>
+                      </w:r>
+                      <w:r>
+                        <w:rPr>
+                          <w:rFonts w:ascii="Lucida Console" w:hAnsi="Lucida Console" w:cs="Lucida Console"/>
+                          <w:sz w:val="18"/>
+                          <w:szCs w:val="18"/>
+                        </w:rPr>
+                        <w:t xml:space="preserve"> </w:t>
+                      </w:r>
                       <w:r>
                         <w:rPr>
                           <w:rFonts w:ascii="Lucida Console" w:hAnsi="Lucida Console" w:cs="Lucida Console"/>
@@ -9621,7 +8899,41 @@
                           <w:sz w:val="18"/>
                           <w:szCs w:val="18"/>
                         </w:rPr>
-                        <w:t>Name</w:t>
+                        <w:t>-AllocationMethod</w:t>
+                      </w:r>
+                      <w:r>
+                        <w:rPr>
+                          <w:rFonts w:ascii="Lucida Console" w:hAnsi="Lucida Console" w:cs="Lucida Console"/>
+                          <w:sz w:val="18"/>
+                          <w:szCs w:val="18"/>
+                        </w:rPr>
+                        <w:t xml:space="preserve"> </w:t>
+                      </w:r>
+                      <w:r>
+                        <w:rPr>
+                          <w:rFonts w:ascii="Lucida Console" w:hAnsi="Lucida Console" w:cs="Lucida Console"/>
+                          <w:color w:val="8A2BE2"/>
+                          <w:sz w:val="18"/>
+                          <w:szCs w:val="18"/>
+                        </w:rPr>
+                        <w:t>Static</w:t>
+                      </w:r>
+                      <w:r>
+                        <w:rPr>
+                          <w:rFonts w:ascii="Lucida Console" w:hAnsi="Lucida Console" w:cs="Lucida Console"/>
+                          <w:sz w:val="18"/>
+                          <w:szCs w:val="18"/>
+                        </w:rPr>
+                        <w:t xml:space="preserve"> </w:t>
+                      </w:r>
+                      <w:r>
+                        <w:rPr>
+                          <w:rFonts w:ascii="Lucida Console" w:hAnsi="Lucida Console" w:cs="Lucida Console"/>
+                          <w:color w:val="000080"/>
+                          <w:sz w:val="18"/>
+                          <w:szCs w:val="18"/>
+                        </w:rPr>
+                        <w:t>-DomainNameLabel</w:t>
                       </w:r>
                       <w:r>
                         <w:rPr>
@@ -9638,165 +8950,8 @@
                           <w:sz w:val="18"/>
                           <w:szCs w:val="18"/>
                         </w:rPr>
-                        <w:t>$</w:t>
-                      </w:r>
-                      <w:proofErr w:type="spellStart"/>
-                      <w:r>
-                        <w:rPr>
-                          <w:rFonts w:ascii="Lucida Console" w:hAnsi="Lucida Console" w:cs="Lucida Console"/>
-                          <w:color w:val="A82D00"/>
-                          <w:sz w:val="18"/>
-                          <w:szCs w:val="18"/>
-                        </w:rPr>
-                        <w:t>publicIpName</w:t>
-                      </w:r>
-                      <w:proofErr w:type="spellEnd"/>
-                      <w:r>
-                        <w:rPr>
-                          <w:rFonts w:ascii="Lucida Console" w:hAnsi="Lucida Console" w:cs="Lucida Console"/>
-                          <w:sz w:val="18"/>
-                          <w:szCs w:val="18"/>
-                        </w:rPr>
-                        <w:t xml:space="preserve"> </w:t>
-                      </w:r>
-                      <w:r>
-                        <w:rPr>
-                          <w:rFonts w:ascii="Lucida Console" w:hAnsi="Lucida Console" w:cs="Lucida Console"/>
-                          <w:color w:val="000080"/>
-                          <w:sz w:val="18"/>
-                          <w:szCs w:val="18"/>
-                        </w:rPr>
-                        <w:t>-</w:t>
-                      </w:r>
-                      <w:proofErr w:type="spellStart"/>
-                      <w:r>
-                        <w:rPr>
-                          <w:rFonts w:ascii="Lucida Console" w:hAnsi="Lucida Console" w:cs="Lucida Console"/>
-                          <w:color w:val="000080"/>
-                          <w:sz w:val="18"/>
-                          <w:szCs w:val="18"/>
-                        </w:rPr>
-                        <w:t>ResourceGroupName</w:t>
-                      </w:r>
-                      <w:proofErr w:type="spellEnd"/>
-                      <w:r>
-                        <w:rPr>
-                          <w:rFonts w:ascii="Lucida Console" w:hAnsi="Lucida Console" w:cs="Lucida Console"/>
-                          <w:sz w:val="18"/>
-                          <w:szCs w:val="18"/>
-                        </w:rPr>
-                        <w:t xml:space="preserve"> </w:t>
-                      </w:r>
-                      <w:r>
-                        <w:rPr>
-                          <w:rFonts w:ascii="Lucida Console" w:hAnsi="Lucida Console" w:cs="Lucida Console"/>
-                          <w:color w:val="A82D00"/>
-                          <w:sz w:val="18"/>
-                          <w:szCs w:val="18"/>
-                        </w:rPr>
-                        <w:t>$RESOURCEGROUP_NAME</w:t>
-                      </w:r>
-                      <w:r>
-                        <w:rPr>
-                          <w:rFonts w:ascii="Lucida Console" w:hAnsi="Lucida Console" w:cs="Lucida Console"/>
-                          <w:sz w:val="18"/>
-                          <w:szCs w:val="18"/>
-                        </w:rPr>
-                        <w:t xml:space="preserve"> </w:t>
-                      </w:r>
-                      <w:r>
-                        <w:rPr>
-                          <w:rFonts w:ascii="Lucida Console" w:hAnsi="Lucida Console" w:cs="Lucida Console"/>
-                          <w:color w:val="000080"/>
-                          <w:sz w:val="18"/>
-                          <w:szCs w:val="18"/>
-                        </w:rPr>
-                        <w:t>-</w:t>
-                      </w:r>
-                      <w:proofErr w:type="spellStart"/>
-                      <w:r>
-                        <w:rPr>
-                          <w:rFonts w:ascii="Lucida Console" w:hAnsi="Lucida Console" w:cs="Lucida Console"/>
-                          <w:color w:val="000080"/>
-                          <w:sz w:val="18"/>
-                          <w:szCs w:val="18"/>
-                        </w:rPr>
-                        <w:t>AllocationMethod</w:t>
-                      </w:r>
-                      <w:proofErr w:type="spellEnd"/>
-                      <w:r>
-                        <w:rPr>
-                          <w:rFonts w:ascii="Lucida Console" w:hAnsi="Lucida Console" w:cs="Lucida Console"/>
-                          <w:sz w:val="18"/>
-                          <w:szCs w:val="18"/>
-                        </w:rPr>
-                        <w:t xml:space="preserve"> </w:t>
-                      </w:r>
-                      <w:r>
-                        <w:rPr>
-                          <w:rFonts w:ascii="Lucida Console" w:hAnsi="Lucida Console" w:cs="Lucida Console"/>
-                          <w:color w:val="8A2BE2"/>
-                          <w:sz w:val="18"/>
-                          <w:szCs w:val="18"/>
-                        </w:rPr>
-                        <w:t>Static</w:t>
-                      </w:r>
-                      <w:r>
-                        <w:rPr>
-                          <w:rFonts w:ascii="Lucida Console" w:hAnsi="Lucida Console" w:cs="Lucida Console"/>
-                          <w:sz w:val="18"/>
-                          <w:szCs w:val="18"/>
-                        </w:rPr>
-                        <w:t xml:space="preserve"> </w:t>
-                      </w:r>
-                      <w:r>
-                        <w:rPr>
-                          <w:rFonts w:ascii="Lucida Console" w:hAnsi="Lucida Console" w:cs="Lucida Console"/>
-                          <w:color w:val="000080"/>
-                          <w:sz w:val="18"/>
-                          <w:szCs w:val="18"/>
-                        </w:rPr>
-                        <w:t>-</w:t>
-                      </w:r>
-                      <w:proofErr w:type="spellStart"/>
-                      <w:r>
-                        <w:rPr>
-                          <w:rFonts w:ascii="Lucida Console" w:hAnsi="Lucida Console" w:cs="Lucida Console"/>
-                          <w:color w:val="000080"/>
-                          <w:sz w:val="18"/>
-                          <w:szCs w:val="18"/>
-                        </w:rPr>
-                        <w:t>DomainNameLabel</w:t>
-                      </w:r>
-                      <w:proofErr w:type="spellEnd"/>
-                      <w:r>
-                        <w:rPr>
-                          <w:rFonts w:ascii="Lucida Console" w:hAnsi="Lucida Console" w:cs="Lucida Console"/>
-                          <w:sz w:val="18"/>
-                          <w:szCs w:val="18"/>
-                        </w:rPr>
-                        <w:t xml:space="preserve"> </w:t>
-                      </w:r>
-                      <w:r>
-                        <w:rPr>
-                          <w:rFonts w:ascii="Lucida Console" w:hAnsi="Lucida Console" w:cs="Lucida Console"/>
-                          <w:color w:val="A82D00"/>
-                          <w:sz w:val="18"/>
-                          <w:szCs w:val="18"/>
-                        </w:rPr>
-                        <w:t>$</w:t>
-                      </w:r>
-                      <w:proofErr w:type="spellStart"/>
-                      <w:r>
-                        <w:rPr>
-                          <w:rFonts w:ascii="Lucida Console" w:hAnsi="Lucida Console" w:cs="Lucida Console"/>
-                          <w:color w:val="A82D00"/>
-                          <w:sz w:val="18"/>
-                          <w:szCs w:val="18"/>
-                        </w:rPr>
-                        <w:t>dnsPrefix</w:t>
-                      </w:r>
-                      <w:proofErr w:type="spellEnd"/>
+                        <w:t>$dnsPrefix</w:t>
+                      </w:r>
                       <w:r>
                         <w:rPr>
                           <w:rFonts w:ascii="Lucida Console" w:hAnsi="Lucida Console" w:cs="Lucida Console"/>
@@ -9892,19 +9047,8 @@
                           <w:sz w:val="18"/>
                           <w:szCs w:val="18"/>
                         </w:rPr>
-                        <w:t>$</w:t>
-                      </w:r>
-                      <w:proofErr w:type="spellStart"/>
-                      <w:r>
-                        <w:rPr>
-                          <w:rFonts w:ascii="Lucida Console" w:hAnsi="Lucida Console" w:cs="Lucida Console"/>
-                          <w:color w:val="A82D00"/>
-                          <w:sz w:val="18"/>
-                          <w:szCs w:val="18"/>
-                        </w:rPr>
-                        <w:t>virtualMachineName</w:t>
-                      </w:r>
-                      <w:proofErr w:type="spellEnd"/>
+                        <w:t>$virtualMachineName</w:t>
+                      </w:r>
                       <w:r>
                         <w:rPr>
                           <w:rFonts w:ascii="Lucida Console" w:hAnsi="Lucida Console" w:cs="Lucida Console"/>
@@ -9943,19 +9087,8 @@
                           <w:sz w:val="18"/>
                           <w:szCs w:val="18"/>
                         </w:rPr>
-                        <w:t>Start-</w:t>
-                      </w:r>
-                      <w:proofErr w:type="spellStart"/>
-                      <w:r>
-                        <w:rPr>
-                          <w:rFonts w:ascii="Lucida Console" w:hAnsi="Lucida Console" w:cs="Lucida Console"/>
-                          <w:color w:val="0000FF"/>
-                          <w:sz w:val="18"/>
-                          <w:szCs w:val="18"/>
-                        </w:rPr>
-                        <w:t>AzureRmVM</w:t>
-                      </w:r>
-                      <w:proofErr w:type="spellEnd"/>
+                        <w:t>Start-AzureRmVM</w:t>
+                      </w:r>
                       <w:r>
                         <w:rPr>
                           <w:rFonts w:ascii="Lucida Console" w:hAnsi="Lucida Console" w:cs="Lucida Console"/>
@@ -9971,9 +9104,33 @@
                           <w:sz w:val="18"/>
                           <w:szCs w:val="18"/>
                         </w:rPr>
-                        <w:t>-</w:t>
-                      </w:r>
-                      <w:proofErr w:type="spellStart"/>
+                        <w:t>-ResourceGroupName</w:t>
+                      </w:r>
+                      <w:r>
+                        <w:rPr>
+                          <w:rFonts w:ascii="Lucida Console" w:hAnsi="Lucida Console" w:cs="Lucida Console"/>
+                          <w:sz w:val="18"/>
+                          <w:szCs w:val="18"/>
+                        </w:rPr>
+                        <w:t xml:space="preserve"> </w:t>
+                      </w:r>
+                      <w:r>
+                        <w:rPr>
+                          <w:rFonts w:ascii="Lucida Console" w:hAnsi="Lucida Console" w:cs="Lucida Console"/>
+                          <w:color w:val="A82D00"/>
+                          <w:sz w:val="18"/>
+                          <w:szCs w:val="18"/>
+                        </w:rPr>
+                        <w:t>$RESOURCEGROUP_NAME</w:t>
+                      </w:r>
+                      <w:r>
+                        <w:rPr>
+                          <w:rFonts w:ascii="Lucida Console" w:hAnsi="Lucida Console" w:cs="Lucida Console"/>
+                          <w:sz w:val="18"/>
+                          <w:szCs w:val="18"/>
+                        </w:rPr>
+                        <w:t xml:space="preserve"> </w:t>
+                      </w:r>
                       <w:r>
                         <w:rPr>
                           <w:rFonts w:ascii="Lucida Console" w:hAnsi="Lucida Console" w:cs="Lucida Console"/>
@@ -9981,9 +9138,8 @@
                           <w:sz w:val="18"/>
                           <w:szCs w:val="18"/>
                         </w:rPr>
-                        <w:t>ResourceGroupName</w:t>
-                      </w:r>
-                      <w:proofErr w:type="spellEnd"/>
+                        <w:t>-Name</w:t>
+                      </w:r>
                       <w:r>
                         <w:rPr>
                           <w:rFonts w:ascii="Lucida Console" w:hAnsi="Lucida Console" w:cs="Lucida Console"/>
@@ -9999,53 +9155,8 @@
                           <w:sz w:val="18"/>
                           <w:szCs w:val="18"/>
                         </w:rPr>
-                        <w:t>$RESOURCEGROUP_NAME</w:t>
-                      </w:r>
-                      <w:r>
-                        <w:rPr>
-                          <w:rFonts w:ascii="Lucida Console" w:hAnsi="Lucida Console" w:cs="Lucida Console"/>
-                          <w:sz w:val="18"/>
-                          <w:szCs w:val="18"/>
-                        </w:rPr>
-                        <w:t xml:space="preserve"> </w:t>
-                      </w:r>
-                      <w:r>
-                        <w:rPr>
-                          <w:rFonts w:ascii="Lucida Console" w:hAnsi="Lucida Console" w:cs="Lucida Console"/>
-                          <w:color w:val="000080"/>
-                          <w:sz w:val="18"/>
-                          <w:szCs w:val="18"/>
-                        </w:rPr>
-                        <w:t>-Name</w:t>
-                      </w:r>
-                      <w:r>
-                        <w:rPr>
-                          <w:rFonts w:ascii="Lucida Console" w:hAnsi="Lucida Console" w:cs="Lucida Console"/>
-                          <w:sz w:val="18"/>
-                          <w:szCs w:val="18"/>
-                        </w:rPr>
-                        <w:t xml:space="preserve"> </w:t>
-                      </w:r>
-                      <w:r>
-                        <w:rPr>
-                          <w:rFonts w:ascii="Lucida Console" w:hAnsi="Lucida Console" w:cs="Lucida Console"/>
-                          <w:color w:val="A82D00"/>
-                          <w:sz w:val="18"/>
-                          <w:szCs w:val="18"/>
-                        </w:rPr>
-                        <w:t>$</w:t>
-                      </w:r>
-                      <w:proofErr w:type="spellStart"/>
-                      <w:r>
-                        <w:rPr>
-                          <w:rFonts w:ascii="Lucida Console" w:hAnsi="Lucida Console" w:cs="Lucida Console"/>
-                          <w:color w:val="A82D00"/>
-                          <w:sz w:val="18"/>
-                          <w:szCs w:val="18"/>
-                        </w:rPr>
-                        <w:t>virtualMachineName</w:t>
-                      </w:r>
-                      <w:proofErr w:type="spellEnd"/>
+                        <w:t>$virtualMachineName</w:t>
+                      </w:r>
                     </w:p>
                     <w:p>
                       <w:pPr>
@@ -10196,7 +9307,7 @@
       <w:r>
         <w:t>: Execute the script ‘</w:t>
       </w:r>
-      <w:hyperlink r:id="rId34" w:history="1">
+      <w:hyperlink r:id="rId35" w:history="1">
         <w:r>
           <w:rPr>
             <w:rStyle w:val="Hyperlink"/>
@@ -10293,7 +9404,7 @@
                     </pic:cNvPicPr>
                   </pic:nvPicPr>
                   <pic:blipFill>
-                    <a:blip r:embed="rId35">
+                    <a:blip r:embed="rId36">
                       <a:extLst>
                         <a:ext uri="{28A0092B-C50C-407E-A947-70E740481C1C}">
                           <a14:useLocalDpi xmlns:a14="http://schemas.microsoft.com/office/drawing/2010/main" val="0"/>
@@ -10366,7 +9477,7 @@
                     </pic:cNvPicPr>
                   </pic:nvPicPr>
                   <pic:blipFill>
-                    <a:blip r:embed="rId36" cstate="print">
+                    <a:blip r:embed="rId37" cstate="print">
                       <a:extLst>
                         <a:ext uri="{28A0092B-C50C-407E-A947-70E740481C1C}">
                           <a14:useLocalDpi xmlns:a14="http://schemas.microsoft.com/office/drawing/2010/main" val="0"/>
@@ -10452,7 +9563,7 @@
                     <pic:cNvPicPr/>
                   </pic:nvPicPr>
                   <pic:blipFill>
-                    <a:blip r:embed="rId37"/>
+                    <a:blip r:embed="rId38"/>
                     <a:stretch>
                       <a:fillRect/>
                     </a:stretch>
@@ -10577,16 +9688,7 @@
                                 <w:sz w:val="16"/>
                                 <w:szCs w:val="21"/>
                               </w:rPr>
-                              <w:t xml:space="preserve">~$ </w:t>
-                            </w:r>
-                            <w:r>
-                              <w:rPr>
-                                <w:rFonts w:ascii="Consolas" w:eastAsia="Times New Roman" w:hAnsi="Consolas" w:cs="Times New Roman"/>
-                                <w:color w:val="D4D4D4"/>
-                                <w:sz w:val="16"/>
-                                <w:szCs w:val="21"/>
-                              </w:rPr>
-                              <w:t>sudo apt-get install mysql-server</w:t>
+                              <w:t>~$ sudo apt-get install mysql-server</w:t>
                             </w:r>
                           </w:p>
                           <w:p>
@@ -10729,47 +9831,7 @@
                           <w:sz w:val="16"/>
                           <w:szCs w:val="21"/>
                         </w:rPr>
-                        <w:t xml:space="preserve">~$ </w:t>
-                      </w:r>
-                      <w:proofErr w:type="spellStart"/>
-                      <w:r>
-                        <w:rPr>
-                          <w:rFonts w:ascii="Consolas" w:eastAsia="Times New Roman" w:hAnsi="Consolas" w:cs="Times New Roman"/>
-                          <w:color w:val="D4D4D4"/>
-                          <w:sz w:val="16"/>
-                          <w:szCs w:val="21"/>
-                        </w:rPr>
-                        <w:t>sudo</w:t>
-                      </w:r>
-                      <w:proofErr w:type="spellEnd"/>
-                      <w:r>
-                        <w:rPr>
-                          <w:rFonts w:ascii="Consolas" w:eastAsia="Times New Roman" w:hAnsi="Consolas" w:cs="Times New Roman"/>
-                          <w:color w:val="D4D4D4"/>
-                          <w:sz w:val="16"/>
-                          <w:szCs w:val="21"/>
-                        </w:rPr>
-                        <w:t xml:space="preserve"> apt-get install </w:t>
-                      </w:r>
-                      <w:proofErr w:type="spellStart"/>
-                      <w:r>
-                        <w:rPr>
-                          <w:rFonts w:ascii="Consolas" w:eastAsia="Times New Roman" w:hAnsi="Consolas" w:cs="Times New Roman"/>
-                          <w:color w:val="D4D4D4"/>
-                          <w:sz w:val="16"/>
-                          <w:szCs w:val="21"/>
-                        </w:rPr>
-                        <w:t>mysql</w:t>
-                      </w:r>
-                      <w:proofErr w:type="spellEnd"/>
-                      <w:r>
-                        <w:rPr>
-                          <w:rFonts w:ascii="Consolas" w:eastAsia="Times New Roman" w:hAnsi="Consolas" w:cs="Times New Roman"/>
-                          <w:color w:val="D4D4D4"/>
-                          <w:sz w:val="16"/>
-                          <w:szCs w:val="21"/>
-                        </w:rPr>
-                        <w:t>-server</w:t>
+                        <w:t>~$ sudo apt-get install mysql-server</w:t>
                       </w:r>
                     </w:p>
                     <w:p>
@@ -10790,19 +9852,8 @@
                           <w:sz w:val="16"/>
                           <w:szCs w:val="21"/>
                         </w:rPr>
-                        <w:t xml:space="preserve">~$ </w:t>
-                      </w:r>
-                      <w:proofErr w:type="spellStart"/>
-                      <w:r>
-                        <w:rPr>
-                          <w:rFonts w:ascii="Consolas" w:eastAsia="Times New Roman" w:hAnsi="Consolas" w:cs="Times New Roman"/>
-                          <w:color w:val="D4D4D4"/>
-                          <w:sz w:val="16"/>
-                          <w:szCs w:val="21"/>
-                        </w:rPr>
-                        <w:t>mysql_secure_installation</w:t>
-                      </w:r>
-                      <w:proofErr w:type="spellEnd"/>
+                        <w:t>~$ mysql_secure_installation</w:t>
+                      </w:r>
                     </w:p>
                     <w:p>
                       <w:pPr>
@@ -10822,59 +9873,8 @@
                           <w:sz w:val="16"/>
                           <w:szCs w:val="21"/>
                         </w:rPr>
-                        <w:t xml:space="preserve">~$ </w:t>
-                      </w:r>
-                      <w:proofErr w:type="spellStart"/>
-                      <w:r>
-                        <w:rPr>
-                          <w:rFonts w:ascii="Consolas" w:eastAsia="Times New Roman" w:hAnsi="Consolas" w:cs="Times New Roman"/>
-                          <w:color w:val="D4D4D4"/>
-                          <w:sz w:val="16"/>
-                          <w:szCs w:val="21"/>
-                        </w:rPr>
-                        <w:t>sudo</w:t>
-                      </w:r>
-                      <w:proofErr w:type="spellEnd"/>
-                      <w:r>
-                        <w:rPr>
-                          <w:rFonts w:ascii="Consolas" w:eastAsia="Times New Roman" w:hAnsi="Consolas" w:cs="Times New Roman"/>
-                          <w:color w:val="D4D4D4"/>
-                          <w:sz w:val="16"/>
-                          <w:szCs w:val="21"/>
-                        </w:rPr>
-                        <w:t xml:space="preserve"> </w:t>
-                      </w:r>
-                      <w:proofErr w:type="spellStart"/>
-                      <w:r>
-                        <w:rPr>
-                          <w:rFonts w:ascii="Consolas" w:eastAsia="Times New Roman" w:hAnsi="Consolas" w:cs="Times New Roman"/>
-                          <w:color w:val="D4D4D4"/>
-                          <w:sz w:val="16"/>
-                          <w:szCs w:val="21"/>
-                        </w:rPr>
-                        <w:t>systemctl</w:t>
-                      </w:r>
-                      <w:proofErr w:type="spellEnd"/>
-                      <w:r>
-                        <w:rPr>
-                          <w:rFonts w:ascii="Consolas" w:eastAsia="Times New Roman" w:hAnsi="Consolas" w:cs="Times New Roman"/>
-                          <w:color w:val="D4D4D4"/>
-                          <w:sz w:val="16"/>
-                          <w:szCs w:val="21"/>
-                        </w:rPr>
-                        <w:t xml:space="preserve"> start </w:t>
-                      </w:r>
-                      <w:proofErr w:type="spellStart"/>
-                      <w:r>
-                        <w:rPr>
-                          <w:rFonts w:ascii="Consolas" w:eastAsia="Times New Roman" w:hAnsi="Consolas" w:cs="Times New Roman"/>
-                          <w:color w:val="D4D4D4"/>
-                          <w:sz w:val="16"/>
-                          <w:szCs w:val="21"/>
-                        </w:rPr>
-                        <w:t>mysql</w:t>
-                      </w:r>
-                      <w:proofErr w:type="spellEnd"/>
+                        <w:t>~$ sudo systemctl start mysql</w:t>
+                      </w:r>
                     </w:p>
                     <w:p>
                       <w:pPr>
@@ -10894,59 +9894,8 @@
                           <w:sz w:val="16"/>
                           <w:szCs w:val="21"/>
                         </w:rPr>
-                        <w:t xml:space="preserve">~$ </w:t>
-                      </w:r>
-                      <w:proofErr w:type="spellStart"/>
-                      <w:r>
-                        <w:rPr>
-                          <w:rFonts w:ascii="Consolas" w:eastAsia="Times New Roman" w:hAnsi="Consolas" w:cs="Times New Roman"/>
-                          <w:color w:val="D4D4D4"/>
-                          <w:sz w:val="16"/>
-                          <w:szCs w:val="21"/>
-                        </w:rPr>
-                        <w:t>sudo</w:t>
-                      </w:r>
-                      <w:proofErr w:type="spellEnd"/>
-                      <w:r>
-                        <w:rPr>
-                          <w:rFonts w:ascii="Consolas" w:eastAsia="Times New Roman" w:hAnsi="Consolas" w:cs="Times New Roman"/>
-                          <w:color w:val="D4D4D4"/>
-                          <w:sz w:val="16"/>
-                          <w:szCs w:val="21"/>
-                        </w:rPr>
-                        <w:t xml:space="preserve"> </w:t>
-                      </w:r>
-                      <w:proofErr w:type="spellStart"/>
-                      <w:r>
-                        <w:rPr>
-                          <w:rFonts w:ascii="Consolas" w:eastAsia="Times New Roman" w:hAnsi="Consolas" w:cs="Times New Roman"/>
-                          <w:color w:val="D4D4D4"/>
-                          <w:sz w:val="16"/>
-                          <w:szCs w:val="21"/>
-                        </w:rPr>
-                        <w:t>systemctl</w:t>
-                      </w:r>
-                      <w:proofErr w:type="spellEnd"/>
-                      <w:r>
-                        <w:rPr>
-                          <w:rFonts w:ascii="Consolas" w:eastAsia="Times New Roman" w:hAnsi="Consolas" w:cs="Times New Roman"/>
-                          <w:color w:val="D4D4D4"/>
-                          <w:sz w:val="16"/>
-                          <w:szCs w:val="21"/>
-                        </w:rPr>
-                        <w:t xml:space="preserve"> enable </w:t>
-                      </w:r>
-                      <w:proofErr w:type="spellStart"/>
-                      <w:r>
-                        <w:rPr>
-                          <w:rFonts w:ascii="Consolas" w:eastAsia="Times New Roman" w:hAnsi="Consolas" w:cs="Times New Roman"/>
-                          <w:color w:val="D4D4D4"/>
-                          <w:sz w:val="16"/>
-                          <w:szCs w:val="21"/>
-                        </w:rPr>
-                        <w:t>mysql</w:t>
-                      </w:r>
-                      <w:proofErr w:type="spellEnd"/>
+                        <w:t>~$ sudo systemctl enable mysql</w:t>
+                      </w:r>
                     </w:p>
                     <w:p>
                       <w:pPr>
@@ -11371,7 +10320,6 @@
                         </w:rPr>
                         <w:t xml:space="preserve">~$ </w:t>
                       </w:r>
-                      <w:proofErr w:type="spellStart"/>
                       <w:r>
                         <w:rPr>
                           <w:rFonts w:ascii="Consolas" w:eastAsia="Times New Roman" w:hAnsi="Consolas" w:cs="Times New Roman"/>
@@ -11379,17 +10327,7 @@
                           <w:sz w:val="16"/>
                           <w:szCs w:val="21"/>
                         </w:rPr>
-                        <w:t>sudo</w:t>
-                      </w:r>
-                      <w:proofErr w:type="spellEnd"/>
-                      <w:r>
-                        <w:rPr>
-                          <w:rFonts w:ascii="Consolas" w:eastAsia="Times New Roman" w:hAnsi="Consolas" w:cs="Times New Roman"/>
-                          <w:color w:val="D4D4D4"/>
-                          <w:sz w:val="16"/>
-                          <w:szCs w:val="21"/>
-                        </w:rPr>
-                        <w:t xml:space="preserve"> apt-get install php7.0 libapache2-mod-php7.0 php7.0-mysql php7.0-curl php7.0-mbstring php7.0-gd php7.0-xml php7.0-xmlrpc php7.0-intl php7.0-soap php7.0-zip</w:t>
+                        <w:t>sudo apt-get install php7.0 libapache2-mod-php7.0 php7.0-mysql php7.0-curl php7.0-mbstring php7.0-gd php7.0-xml php7.0-xmlrpc php7.0-intl php7.0-soap php7.0-zip</w:t>
                       </w:r>
                     </w:p>
                     <w:p>
@@ -11422,39 +10360,8 @@
                           <w:sz w:val="16"/>
                           <w:szCs w:val="21"/>
                         </w:rPr>
-                        <w:t xml:space="preserve">~$ </w:t>
-                      </w:r>
-                      <w:proofErr w:type="spellStart"/>
-                      <w:r>
-                        <w:rPr>
-                          <w:rFonts w:ascii="Consolas" w:eastAsia="Times New Roman" w:hAnsi="Consolas" w:cs="Times New Roman"/>
-                          <w:color w:val="D4D4D4"/>
-                          <w:sz w:val="16"/>
-                          <w:szCs w:val="21"/>
-                        </w:rPr>
-                        <w:t>sudo</w:t>
-                      </w:r>
-                      <w:proofErr w:type="spellEnd"/>
-                      <w:r>
-                        <w:rPr>
-                          <w:rFonts w:ascii="Consolas" w:eastAsia="Times New Roman" w:hAnsi="Consolas" w:cs="Times New Roman"/>
-                          <w:color w:val="D4D4D4"/>
-                          <w:sz w:val="16"/>
-                          <w:szCs w:val="21"/>
-                        </w:rPr>
-                        <w:t xml:space="preserve"> vi /var/www/html/</w:t>
-                      </w:r>
-                      <w:proofErr w:type="spellStart"/>
-                      <w:r>
-                        <w:rPr>
-                          <w:rFonts w:ascii="Consolas" w:eastAsia="Times New Roman" w:hAnsi="Consolas" w:cs="Times New Roman"/>
-                          <w:color w:val="D4D4D4"/>
-                          <w:sz w:val="16"/>
-                          <w:szCs w:val="21"/>
-                        </w:rPr>
-                        <w:t>info.php</w:t>
-                      </w:r>
-                      <w:proofErr w:type="spellEnd"/>
+                        <w:t>~$ sudo vi /var/www/html/info.php</w:t>
+                      </w:r>
                     </w:p>
                     <w:p>
                       <w:pPr>
@@ -11474,39 +10381,8 @@
                           <w:sz w:val="16"/>
                           <w:szCs w:val="21"/>
                         </w:rPr>
-                        <w:t xml:space="preserve">~$ </w:t>
-                      </w:r>
-                      <w:proofErr w:type="spellStart"/>
-                      <w:r>
-                        <w:rPr>
-                          <w:rFonts w:ascii="Consolas" w:eastAsia="Times New Roman" w:hAnsi="Consolas" w:cs="Times New Roman"/>
-                          <w:color w:val="D4D4D4"/>
-                          <w:sz w:val="16"/>
-                          <w:szCs w:val="21"/>
-                        </w:rPr>
-                        <w:t>sudo</w:t>
-                      </w:r>
-                      <w:proofErr w:type="spellEnd"/>
-                      <w:r>
-                        <w:rPr>
-                          <w:rFonts w:ascii="Consolas" w:eastAsia="Times New Roman" w:hAnsi="Consolas" w:cs="Times New Roman"/>
-                          <w:color w:val="D4D4D4"/>
-                          <w:sz w:val="16"/>
-                          <w:szCs w:val="21"/>
-                        </w:rPr>
-                        <w:t xml:space="preserve"> cat /var/www/html/</w:t>
-                      </w:r>
-                      <w:proofErr w:type="spellStart"/>
-                      <w:r>
-                        <w:rPr>
-                          <w:rFonts w:ascii="Consolas" w:eastAsia="Times New Roman" w:hAnsi="Consolas" w:cs="Times New Roman"/>
-                          <w:color w:val="D4D4D4"/>
-                          <w:sz w:val="16"/>
-                          <w:szCs w:val="21"/>
-                        </w:rPr>
-                        <w:t>info.php</w:t>
-                      </w:r>
-                      <w:proofErr w:type="spellEnd"/>
+                        <w:t>~$ sudo cat /var/www/html/info.php</w:t>
+                      </w:r>
                     </w:p>
                     <w:p>
                       <w:pPr>
@@ -11540,8 +10416,6 @@
                           <w:szCs w:val="21"/>
                         </w:rPr>
                       </w:pPr>
-                      <w:proofErr w:type="spellStart"/>
-                      <w:proofErr w:type="gramStart"/>
                       <w:r>
                         <w:rPr>
                           <w:rFonts w:ascii="Consolas" w:eastAsia="Times New Roman" w:hAnsi="Consolas" w:cs="Times New Roman"/>
@@ -11549,27 +10423,7 @@
                           <w:sz w:val="16"/>
                           <w:szCs w:val="21"/>
                         </w:rPr>
-                        <w:t>phpinfo</w:t>
-                      </w:r>
-                      <w:proofErr w:type="spellEnd"/>
-                      <w:r>
-                        <w:rPr>
-                          <w:rFonts w:ascii="Consolas" w:eastAsia="Times New Roman" w:hAnsi="Consolas" w:cs="Times New Roman"/>
-                          <w:color w:val="D4D4D4"/>
-                          <w:sz w:val="16"/>
-                          <w:szCs w:val="21"/>
-                        </w:rPr>
-                        <w:t>(</w:t>
-                      </w:r>
-                      <w:proofErr w:type="gramEnd"/>
-                      <w:r>
-                        <w:rPr>
-                          <w:rFonts w:ascii="Consolas" w:eastAsia="Times New Roman" w:hAnsi="Consolas" w:cs="Times New Roman"/>
-                          <w:color w:val="D4D4D4"/>
-                          <w:sz w:val="16"/>
-                          <w:szCs w:val="21"/>
-                        </w:rPr>
-                        <w:t>);</w:t>
+                        <w:t>phpinfo();</w:t>
                       </w:r>
                     </w:p>
                     <w:p>
@@ -11611,47 +10465,7 @@
                           <w:sz w:val="16"/>
                           <w:szCs w:val="21"/>
                         </w:rPr>
-                        <w:t xml:space="preserve">~$ </w:t>
-                      </w:r>
-                      <w:proofErr w:type="spellStart"/>
-                      <w:r>
-                        <w:rPr>
-                          <w:rFonts w:ascii="Consolas" w:eastAsia="Times New Roman" w:hAnsi="Consolas" w:cs="Times New Roman"/>
-                          <w:color w:val="D4D4D4"/>
-                          <w:sz w:val="16"/>
-                          <w:szCs w:val="21"/>
-                        </w:rPr>
-                        <w:t>sudo</w:t>
-                      </w:r>
-                      <w:proofErr w:type="spellEnd"/>
-                      <w:r>
-                        <w:rPr>
-                          <w:rFonts w:ascii="Consolas" w:eastAsia="Times New Roman" w:hAnsi="Consolas" w:cs="Times New Roman"/>
-                          <w:color w:val="D4D4D4"/>
-                          <w:sz w:val="16"/>
-                          <w:szCs w:val="21"/>
-                        </w:rPr>
-                        <w:t xml:space="preserve"> </w:t>
-                      </w:r>
-                      <w:proofErr w:type="spellStart"/>
-                      <w:r>
-                        <w:rPr>
-                          <w:rFonts w:ascii="Consolas" w:eastAsia="Times New Roman" w:hAnsi="Consolas" w:cs="Times New Roman"/>
-                          <w:color w:val="D4D4D4"/>
-                          <w:sz w:val="16"/>
-                          <w:szCs w:val="21"/>
-                        </w:rPr>
-                        <w:t>systemctl</w:t>
-                      </w:r>
-                      <w:proofErr w:type="spellEnd"/>
-                      <w:r>
-                        <w:rPr>
-                          <w:rFonts w:ascii="Consolas" w:eastAsia="Times New Roman" w:hAnsi="Consolas" w:cs="Times New Roman"/>
-                          <w:color w:val="D4D4D4"/>
-                          <w:sz w:val="16"/>
-                          <w:szCs w:val="21"/>
-                        </w:rPr>
-                        <w:t xml:space="preserve"> restart apache2</w:t>
+                        <w:t>~$ sudo systemctl restart apache2</w:t>
                       </w:r>
                     </w:p>
                     <w:p>
@@ -11720,7 +10534,16 @@
         <w:pStyle w:val="ListParagraph"/>
       </w:pPr>
       <w:r>
-        <w:t xml:space="preserve">&lt;?php&gt; </w:t>
+        <w:t>&lt;?php</w:t>
+      </w:r>
+      <w:r>
+        <w:rPr>
+          <w:highlight w:val="yellow"/>
+        </w:rPr>
+        <w:t>&gt;</w:t>
+      </w:r>
+      <w:r>
+        <w:t xml:space="preserve"> </w:t>
       </w:r>
       <w:proofErr w:type="spellStart"/>
       <w:proofErr w:type="gramStart"/>
@@ -11797,7 +10620,7 @@
       <w:r>
         <w:t xml:space="preserve"> (</w:t>
       </w:r>
-      <w:hyperlink r:id="rId38" w:history="1">
+      <w:hyperlink r:id="rId39" w:history="1">
         <w:r>
           <w:rPr>
             <w:rStyle w:val="Hyperlink"/>
@@ -11811,6 +10634,19 @@
           <w:b/>
         </w:rPr>
         <w:t>)</w:t>
+      </w:r>
+      <w:r>
+        <w:rPr>
+          <w:b/>
+        </w:rPr>
+        <w:t xml:space="preserve"> - </w:t>
+      </w:r>
+      <w:r>
+        <w:rPr>
+          <w:b/>
+          <w:highlight w:val="yellow"/>
+        </w:rPr>
+        <w:t>http://10.0.1.4/info.php</w:t>
       </w:r>
       <w:r>
         <w:t>. It should now display the PHP configuration page instead of the default Apache Ubuntu page! Example is shown below.</w:t>
@@ -11840,7 +10676,7 @@
                     <pic:cNvPicPr/>
                   </pic:nvPicPr>
                   <pic:blipFill>
-                    <a:blip r:embed="rId39"/>
+                    <a:blip r:embed="rId40"/>
                     <a:stretch>
                       <a:fillRect/>
                     </a:stretch>
@@ -12047,17 +10883,9 @@
                                 <w:color w:val="D4D4D4"/>
                                 <w:sz w:val="20"/>
                               </w:rPr>
-                              <w:t xml:space="preserve">:/var/www/html $ </w:t>
-                            </w:r>
-                            <w:r>
-                              <w:rPr>
-                                <w:rFonts w:ascii="Consolas" w:eastAsia="Times New Roman" w:hAnsi="Consolas" w:cs="Times New Roman"/>
-                                <w:color w:val="D4D4D4"/>
-                                <w:sz w:val="20"/>
-                              </w:rPr>
-                              <w:t xml:space="preserve">sudo wget -c </w:t>
-                            </w:r>
-                            <w:hyperlink r:id="rId40" w:history="1">
+                              <w:t xml:space="preserve">:/var/www/html $ sudo wget -c </w:t>
+                            </w:r>
+                            <w:hyperlink r:id="rId41" w:history="1">
                               <w:r>
                                 <w:rPr>
                                   <w:rStyle w:val="Hyperlink"/>
@@ -12102,13 +10930,41 @@
                               </w:rPr>
                               <w:t xml:space="preserve"> $ </w:t>
                             </w:r>
+                            <w:proofErr w:type="spellStart"/>
                             <w:r>
                               <w:rPr>
                                 <w:rFonts w:ascii="Consolas" w:eastAsia="Times New Roman" w:hAnsi="Consolas" w:cs="Times New Roman"/>
                                 <w:color w:val="D4D4D4"/>
                                 <w:sz w:val="20"/>
                               </w:rPr>
-                              <w:t>sudo tar -xzvf latest.tar.gz</w:t>
+                              <w:t>sudo</w:t>
+                            </w:r>
+                            <w:proofErr w:type="spellEnd"/>
+                            <w:r>
+                              <w:rPr>
+                                <w:rFonts w:ascii="Consolas" w:eastAsia="Times New Roman" w:hAnsi="Consolas" w:cs="Times New Roman"/>
+                                <w:color w:val="D4D4D4"/>
+                                <w:sz w:val="20"/>
+                              </w:rPr>
+                              <w:t xml:space="preserve"> tar -</w:t>
+                            </w:r>
+                            <w:proofErr w:type="spellStart"/>
+                            <w:r>
+                              <w:rPr>
+                                <w:rFonts w:ascii="Consolas" w:eastAsia="Times New Roman" w:hAnsi="Consolas" w:cs="Times New Roman"/>
+                                <w:color w:val="D4D4D4"/>
+                                <w:sz w:val="20"/>
+                              </w:rPr>
+                              <w:t>xzvf</w:t>
+                            </w:r>
+                            <w:proofErr w:type="spellEnd"/>
+                            <w:r>
+                              <w:rPr>
+                                <w:rFonts w:ascii="Consolas" w:eastAsia="Times New Roman" w:hAnsi="Consolas" w:cs="Times New Roman"/>
+                                <w:color w:val="D4D4D4"/>
+                                <w:sz w:val="20"/>
+                              </w:rPr>
+                              <w:t xml:space="preserve"> latest.tar.gz</w:t>
                             </w:r>
                           </w:p>
                           <w:p>
@@ -12135,15 +10991,7 @@
                                 <w:color w:val="D4D4D4"/>
                                 <w:sz w:val="20"/>
                               </w:rPr>
-                              <w:t xml:space="preserve">:/var/www/html $ </w:t>
-                            </w:r>
-                            <w:r>
-                              <w:rPr>
-                                <w:rFonts w:ascii="Consolas" w:eastAsia="Times New Roman" w:hAnsi="Consolas" w:cs="Times New Roman"/>
-                                <w:color w:val="D4D4D4"/>
-                                <w:sz w:val="20"/>
-                              </w:rPr>
-                              <w:t>ls ./wordpress/</w:t>
+                              <w:t>:/var/www/html $ ls ./wordpress/</w:t>
                             </w:r>
                           </w:p>
                           <w:p>
@@ -12179,14 +11027,6 @@
                                 <w:sz w:val="20"/>
                               </w:rPr>
                               <w:t xml:space="preserve"> $ </w:t>
-                            </w:r>
-                            <w:r>
-                              <w:rPr>
-                                <w:rFonts w:ascii="Consolas" w:eastAsia="Times New Roman" w:hAnsi="Consolas" w:cs="Times New Roman"/>
-                                <w:color w:val="D4D4D4"/>
-                                <w:sz w:val="20"/>
-                              </w:rPr>
-                              <w:t>sudo chown -R www-data:www-data /var/www/html/wordpress</w:t>
                             </w:r>
                           </w:p>
                           <w:p>
@@ -12845,45 +11685,9 @@
                           <w:color w:val="D4D4D4"/>
                           <w:sz w:val="20"/>
                         </w:rPr>
-                        <w:t xml:space="preserve">:/var/www/html $ </w:t>
-                      </w:r>
-                      <w:proofErr w:type="spellStart"/>
-                      <w:r>
-                        <w:rPr>
-                          <w:rFonts w:ascii="Consolas" w:eastAsia="Times New Roman" w:hAnsi="Consolas" w:cs="Times New Roman"/>
-                          <w:color w:val="D4D4D4"/>
-                          <w:sz w:val="20"/>
-                        </w:rPr>
-                        <w:t>sudo</w:t>
-                      </w:r>
-                      <w:proofErr w:type="spellEnd"/>
-                      <w:r>
-                        <w:rPr>
-                          <w:rFonts w:ascii="Consolas" w:eastAsia="Times New Roman" w:hAnsi="Consolas" w:cs="Times New Roman"/>
-                          <w:color w:val="D4D4D4"/>
-                          <w:sz w:val="20"/>
-                        </w:rPr>
-                        <w:t xml:space="preserve"> </w:t>
-                      </w:r>
-                      <w:proofErr w:type="spellStart"/>
-                      <w:r>
-                        <w:rPr>
-                          <w:rFonts w:ascii="Consolas" w:eastAsia="Times New Roman" w:hAnsi="Consolas" w:cs="Times New Roman"/>
-                          <w:color w:val="D4D4D4"/>
-                          <w:sz w:val="20"/>
-                        </w:rPr>
-                        <w:t>wget</w:t>
-                      </w:r>
-                      <w:proofErr w:type="spellEnd"/>
-                      <w:r>
-                        <w:rPr>
-                          <w:rFonts w:ascii="Consolas" w:eastAsia="Times New Roman" w:hAnsi="Consolas" w:cs="Times New Roman"/>
-                          <w:color w:val="D4D4D4"/>
-                          <w:sz w:val="20"/>
-                        </w:rPr>
-                        <w:t xml:space="preserve"> -c </w:t>
-                      </w:r>
-                      <w:hyperlink r:id="rId41" w:history="1">
+                        <w:t xml:space="preserve">:/var/www/html $ sudo wget -c </w:t>
+                      </w:r>
+                      <w:hyperlink r:id="rId42" w:history="1">
                         <w:r>
                           <w:rPr>
                             <w:rStyle w:val="Hyperlink"/>
@@ -12989,43 +11793,7 @@
                           <w:color w:val="D4D4D4"/>
                           <w:sz w:val="20"/>
                         </w:rPr>
-                        <w:t xml:space="preserve">:/var/www/html $ </w:t>
-                      </w:r>
-                      <w:proofErr w:type="gramStart"/>
-                      <w:r>
-                        <w:rPr>
-                          <w:rFonts w:ascii="Consolas" w:eastAsia="Times New Roman" w:hAnsi="Consolas" w:cs="Times New Roman"/>
-                          <w:color w:val="D4D4D4"/>
-                          <w:sz w:val="20"/>
-                        </w:rPr>
-                        <w:t>ls .</w:t>
-                      </w:r>
-                      <w:proofErr w:type="gramEnd"/>
-                      <w:r>
-                        <w:rPr>
-                          <w:rFonts w:ascii="Consolas" w:eastAsia="Times New Roman" w:hAnsi="Consolas" w:cs="Times New Roman"/>
-                          <w:color w:val="D4D4D4"/>
-                          <w:sz w:val="20"/>
-                        </w:rPr>
-                        <w:t>/</w:t>
-                      </w:r>
-                      <w:proofErr w:type="spellStart"/>
-                      <w:r>
-                        <w:rPr>
-                          <w:rFonts w:ascii="Consolas" w:eastAsia="Times New Roman" w:hAnsi="Consolas" w:cs="Times New Roman"/>
-                          <w:color w:val="D4D4D4"/>
-                          <w:sz w:val="20"/>
-                        </w:rPr>
-                        <w:t>wordpress</w:t>
-                      </w:r>
-                      <w:proofErr w:type="spellEnd"/>
-                      <w:r>
-                        <w:rPr>
-                          <w:rFonts w:ascii="Consolas" w:eastAsia="Times New Roman" w:hAnsi="Consolas" w:cs="Times New Roman"/>
-                          <w:color w:val="D4D4D4"/>
-                          <w:sz w:val="20"/>
-                        </w:rPr>
-                        <w:t>/</w:t>
+                        <w:t>:/var/www/html $ ls ./wordpress/</w:t>
                       </w:r>
                     </w:p>
                     <w:p>
@@ -13062,88 +11830,6 @@
                         </w:rPr>
                         <w:t xml:space="preserve"> $ </w:t>
                       </w:r>
-                      <w:proofErr w:type="spellStart"/>
-                      <w:r>
-                        <w:rPr>
-                          <w:rFonts w:ascii="Consolas" w:eastAsia="Times New Roman" w:hAnsi="Consolas" w:cs="Times New Roman"/>
-                          <w:color w:val="D4D4D4"/>
-                          <w:sz w:val="20"/>
-                        </w:rPr>
-                        <w:t>sudo</w:t>
-                      </w:r>
-                      <w:proofErr w:type="spellEnd"/>
-                      <w:r>
-                        <w:rPr>
-                          <w:rFonts w:ascii="Consolas" w:eastAsia="Times New Roman" w:hAnsi="Consolas" w:cs="Times New Roman"/>
-                          <w:color w:val="D4D4D4"/>
-                          <w:sz w:val="20"/>
-                        </w:rPr>
-                        <w:t xml:space="preserve"> </w:t>
-                      </w:r>
-                      <w:proofErr w:type="spellStart"/>
-                      <w:r>
-                        <w:rPr>
-                          <w:rFonts w:ascii="Consolas" w:eastAsia="Times New Roman" w:hAnsi="Consolas" w:cs="Times New Roman"/>
-                          <w:color w:val="D4D4D4"/>
-                          <w:sz w:val="20"/>
-                        </w:rPr>
-                        <w:t>chown</w:t>
-                      </w:r>
-                      <w:proofErr w:type="spellEnd"/>
-                      <w:r>
-                        <w:rPr>
-                          <w:rFonts w:ascii="Consolas" w:eastAsia="Times New Roman" w:hAnsi="Consolas" w:cs="Times New Roman"/>
-                          <w:color w:val="D4D4D4"/>
-                          <w:sz w:val="20"/>
-                        </w:rPr>
-                        <w:t xml:space="preserve"> -R </w:t>
-                      </w:r>
-                      <w:proofErr w:type="spellStart"/>
-                      <w:r>
-                        <w:rPr>
-                          <w:rFonts w:ascii="Consolas" w:eastAsia="Times New Roman" w:hAnsi="Consolas" w:cs="Times New Roman"/>
-                          <w:color w:val="D4D4D4"/>
-                          <w:sz w:val="20"/>
-                        </w:rPr>
-                        <w:t>www-</w:t>
-                      </w:r>
-                      <w:proofErr w:type="gramStart"/>
-                      <w:r>
-                        <w:rPr>
-                          <w:rFonts w:ascii="Consolas" w:eastAsia="Times New Roman" w:hAnsi="Consolas" w:cs="Times New Roman"/>
-                          <w:color w:val="D4D4D4"/>
-                          <w:sz w:val="20"/>
-                        </w:rPr>
-                        <w:t>data:www</w:t>
-                      </w:r>
-                      <w:proofErr w:type="gramEnd"/>
-                      <w:r>
-                        <w:rPr>
-                          <w:rFonts w:ascii="Consolas" w:eastAsia="Times New Roman" w:hAnsi="Consolas" w:cs="Times New Roman"/>
-                          <w:color w:val="D4D4D4"/>
-                          <w:sz w:val="20"/>
-                        </w:rPr>
-                        <w:t>-data</w:t>
-                      </w:r>
-                      <w:proofErr w:type="spellEnd"/>
-                      <w:r>
-                        <w:rPr>
-                          <w:rFonts w:ascii="Consolas" w:eastAsia="Times New Roman" w:hAnsi="Consolas" w:cs="Times New Roman"/>
-                          <w:color w:val="D4D4D4"/>
-                          <w:sz w:val="20"/>
-                        </w:rPr>
-                        <w:t xml:space="preserve"> /var/www/html/</w:t>
-                      </w:r>
-                      <w:proofErr w:type="spellStart"/>
-                      <w:r>
-                        <w:rPr>
-                          <w:rFonts w:ascii="Consolas" w:eastAsia="Times New Roman" w:hAnsi="Consolas" w:cs="Times New Roman"/>
-                          <w:color w:val="D4D4D4"/>
-                          <w:sz w:val="20"/>
-                        </w:rPr>
-                        <w:t>wordpress</w:t>
-                      </w:r>
-                      <w:proofErr w:type="spellEnd"/>
                     </w:p>
                     <w:p>
                       <w:pPr>
@@ -13169,25 +11855,7 @@
                           <w:color w:val="D4D4D4"/>
                           <w:sz w:val="20"/>
                         </w:rPr>
-                        <w:t xml:space="preserve">:/var/www/html$ </w:t>
-                      </w:r>
-                      <w:proofErr w:type="spellStart"/>
-                      <w:r>
-                        <w:rPr>
-                          <w:rFonts w:ascii="Consolas" w:eastAsia="Times New Roman" w:hAnsi="Consolas" w:cs="Times New Roman"/>
-                          <w:color w:val="D4D4D4"/>
-                          <w:sz w:val="20"/>
-                        </w:rPr>
-                        <w:t>mysql</w:t>
-                      </w:r>
-                      <w:proofErr w:type="spellEnd"/>
-                      <w:r>
-                        <w:rPr>
-                          <w:rFonts w:ascii="Consolas" w:eastAsia="Times New Roman" w:hAnsi="Consolas" w:cs="Times New Roman"/>
-                          <w:color w:val="D4D4D4"/>
-                          <w:sz w:val="20"/>
-                        </w:rPr>
-                        <w:t xml:space="preserve"> -u root -p</w:t>
+                        <w:t>:/var/www/html$ mysql -u root -p</w:t>
                       </w:r>
                     </w:p>
                     <w:p>
@@ -13227,25 +11895,14 @@
                         </w:rPr>
                         <w:t xml:space="preserve">6a) </w:t>
                       </w:r>
-                      <w:proofErr w:type="spellStart"/>
                       <w:r>
                         <w:rPr>
                           <w:rFonts w:ascii="Consolas" w:eastAsia="Times New Roman" w:hAnsi="Consolas" w:cs="Times New Roman"/>
                           <w:color w:val="D4D4D4"/>
                           <w:sz w:val="20"/>
                         </w:rPr>
-                        <w:t>mysql</w:t>
-                      </w:r>
-                      <w:proofErr w:type="spellEnd"/>
-                      <w:r>
-                        <w:rPr>
-                          <w:rFonts w:ascii="Consolas" w:eastAsia="Times New Roman" w:hAnsi="Consolas" w:cs="Times New Roman"/>
-                          <w:color w:val="D4D4D4"/>
-                          <w:sz w:val="20"/>
-                        </w:rPr>
-                        <w:t xml:space="preserve">&gt; CREATE DATABASE </w:t>
-                      </w:r>
-                      <w:proofErr w:type="spellStart"/>
+                        <w:t xml:space="preserve">mysql&gt; CREATE DATABASE </w:t>
+                      </w:r>
                       <w:r>
                         <w:rPr>
                           <w:rFonts w:ascii="Consolas" w:eastAsia="Times New Roman" w:hAnsi="Consolas" w:cs="Times New Roman"/>
@@ -13254,7 +11911,6 @@
                         </w:rPr>
                         <w:t>wordpress_db</w:t>
                       </w:r>
-                      <w:proofErr w:type="spellEnd"/>
                       <w:r>
                         <w:rPr>
                           <w:rFonts w:ascii="Consolas" w:eastAsia="Times New Roman" w:hAnsi="Consolas" w:cs="Times New Roman"/>
@@ -13282,23 +11938,13 @@
                         </w:rPr>
                         <w:t xml:space="preserve">6b) </w:t>
                       </w:r>
-                      <w:proofErr w:type="spellStart"/>
                       <w:r>
                         <w:rPr>
                           <w:rFonts w:ascii="Consolas" w:eastAsia="Times New Roman" w:hAnsi="Consolas" w:cs="Times New Roman"/>
                           <w:color w:val="D4D4D4"/>
                           <w:sz w:val="20"/>
                         </w:rPr>
-                        <w:t>mysql</w:t>
-                      </w:r>
-                      <w:proofErr w:type="spellEnd"/>
-                      <w:r>
-                        <w:rPr>
-                          <w:rFonts w:ascii="Consolas" w:eastAsia="Times New Roman" w:hAnsi="Consolas" w:cs="Times New Roman"/>
-                          <w:color w:val="D4D4D4"/>
-                          <w:sz w:val="20"/>
-                        </w:rPr>
-                        <w:t xml:space="preserve">&gt; GRANT ALL PRIVILEGES ON wordpress_db.* TO </w:t>
+                        <w:t xml:space="preserve">mysql&gt; GRANT ALL PRIVILEGES ON wordpress_db.* TO </w:t>
                       </w:r>
                       <w:r>
                         <w:rPr>
@@ -13306,25 +11952,7 @@
                           <w:color w:val="FF0000"/>
                           <w:sz w:val="20"/>
                         </w:rPr>
-                        <w:t>'</w:t>
-                      </w:r>
-                      <w:proofErr w:type="spellStart"/>
-                      <w:r>
-                        <w:rPr>
-                          <w:rFonts w:ascii="Consolas" w:eastAsia="Times New Roman" w:hAnsi="Consolas" w:cs="Times New Roman"/>
-                          <w:color w:val="FF0000"/>
-                          <w:sz w:val="20"/>
-                        </w:rPr>
-                        <w:t>webuser</w:t>
-                      </w:r>
-                      <w:proofErr w:type="spellEnd"/>
-                      <w:r>
-                        <w:rPr>
-                          <w:rFonts w:ascii="Consolas" w:eastAsia="Times New Roman" w:hAnsi="Consolas" w:cs="Times New Roman"/>
-                          <w:color w:val="FF0000"/>
-                          <w:sz w:val="20"/>
-                        </w:rPr>
-                        <w:t>'</w:t>
+                        <w:t>'webuser'</w:t>
                       </w:r>
                       <w:r>
                         <w:rPr>
@@ -13377,23 +12005,13 @@
                         </w:rPr>
                         <w:t xml:space="preserve">6c) </w:t>
                       </w:r>
-                      <w:proofErr w:type="spellStart"/>
                       <w:r>
                         <w:rPr>
                           <w:rFonts w:ascii="Consolas" w:eastAsia="Times New Roman" w:hAnsi="Consolas" w:cs="Times New Roman"/>
                           <w:color w:val="D4D4D4"/>
                           <w:sz w:val="20"/>
                         </w:rPr>
-                        <w:t>mysql</w:t>
-                      </w:r>
-                      <w:proofErr w:type="spellEnd"/>
-                      <w:r>
-                        <w:rPr>
-                          <w:rFonts w:ascii="Consolas" w:eastAsia="Times New Roman" w:hAnsi="Consolas" w:cs="Times New Roman"/>
-                          <w:color w:val="D4D4D4"/>
-                          <w:sz w:val="20"/>
-                        </w:rPr>
-                        <w:t>&gt; FLUSH PRIVILEGES;</w:t>
+                        <w:t>mysql&gt; FLUSH PRIVILEGES;</w:t>
                       </w:r>
                     </w:p>
                     <w:p>
@@ -13414,23 +12032,13 @@
                         </w:rPr>
                         <w:t xml:space="preserve">6d) </w:t>
                       </w:r>
-                      <w:proofErr w:type="spellStart"/>
                       <w:r>
                         <w:rPr>
                           <w:rFonts w:ascii="Consolas" w:eastAsia="Times New Roman" w:hAnsi="Consolas" w:cs="Times New Roman"/>
                           <w:color w:val="D4D4D4"/>
                           <w:sz w:val="20"/>
                         </w:rPr>
-                        <w:t>mysql</w:t>
-                      </w:r>
-                      <w:proofErr w:type="spellEnd"/>
-                      <w:r>
-                        <w:rPr>
-                          <w:rFonts w:ascii="Consolas" w:eastAsia="Times New Roman" w:hAnsi="Consolas" w:cs="Times New Roman"/>
-                          <w:color w:val="D4D4D4"/>
-                          <w:sz w:val="20"/>
-                        </w:rPr>
-                        <w:t>&gt; exit</w:t>
+                        <w:t>mysql&gt; exit</w:t>
                       </w:r>
                     </w:p>
                     <w:p>
@@ -13457,25 +12065,7 @@
                           <w:color w:val="D4D4D4"/>
                           <w:sz w:val="20"/>
                         </w:rPr>
-                        <w:t xml:space="preserve">:/var/www/html$ cd </w:t>
-                      </w:r>
-                      <w:proofErr w:type="spellStart"/>
-                      <w:r>
-                        <w:rPr>
-                          <w:rFonts w:ascii="Consolas" w:eastAsia="Times New Roman" w:hAnsi="Consolas" w:cs="Times New Roman"/>
-                          <w:color w:val="D4D4D4"/>
-                          <w:sz w:val="20"/>
-                        </w:rPr>
-                        <w:t>wordpress</w:t>
-                      </w:r>
-                      <w:proofErr w:type="spellEnd"/>
-                      <w:r>
-                        <w:rPr>
-                          <w:rFonts w:ascii="Consolas" w:eastAsia="Times New Roman" w:hAnsi="Consolas" w:cs="Times New Roman"/>
-                          <w:color w:val="D4D4D4"/>
-                          <w:sz w:val="20"/>
-                        </w:rPr>
-                        <w:t>/</w:t>
+                        <w:t>:/var/www/html$ cd wordpress/</w:t>
                       </w:r>
                     </w:p>
                     <w:p>
@@ -13502,90 +12092,8 @@
                           <w:color w:val="D4D4D4"/>
                           <w:sz w:val="20"/>
                         </w:rPr>
-                        <w:t>:/var/www/html/</w:t>
-                      </w:r>
-                      <w:proofErr w:type="spellStart"/>
-                      <w:r>
-                        <w:rPr>
-                          <w:rFonts w:ascii="Consolas" w:eastAsia="Times New Roman" w:hAnsi="Consolas" w:cs="Times New Roman"/>
-                          <w:color w:val="D4D4D4"/>
-                          <w:sz w:val="20"/>
-                        </w:rPr>
-                        <w:t>wordpress</w:t>
-                      </w:r>
-                      <w:proofErr w:type="spellEnd"/>
-                      <w:r>
-                        <w:rPr>
-                          <w:rFonts w:ascii="Consolas" w:eastAsia="Times New Roman" w:hAnsi="Consolas" w:cs="Times New Roman"/>
-                          <w:color w:val="D4D4D4"/>
-                          <w:sz w:val="20"/>
-                        </w:rPr>
-                        <w:t xml:space="preserve">$ </w:t>
-                      </w:r>
-                      <w:proofErr w:type="spellStart"/>
-                      <w:r>
-                        <w:rPr>
-                          <w:rFonts w:ascii="Consolas" w:eastAsia="Times New Roman" w:hAnsi="Consolas" w:cs="Times New Roman"/>
-                          <w:color w:val="D4D4D4"/>
-                          <w:sz w:val="20"/>
-                        </w:rPr>
-                        <w:t>sudo</w:t>
-                      </w:r>
-                      <w:proofErr w:type="spellEnd"/>
-                      <w:r>
-                        <w:rPr>
-                          <w:rFonts w:ascii="Consolas" w:eastAsia="Times New Roman" w:hAnsi="Consolas" w:cs="Times New Roman"/>
-                          <w:color w:val="D4D4D4"/>
-                          <w:sz w:val="20"/>
-                        </w:rPr>
-                        <w:t xml:space="preserve"> cp ./</w:t>
-                      </w:r>
-                      <w:proofErr w:type="spellStart"/>
-                      <w:r>
-                        <w:rPr>
-                          <w:rFonts w:ascii="Consolas" w:eastAsia="Times New Roman" w:hAnsi="Consolas" w:cs="Times New Roman"/>
-                          <w:color w:val="D4D4D4"/>
-                          <w:sz w:val="20"/>
-                        </w:rPr>
-                        <w:t>wp</w:t>
-                      </w:r>
-                      <w:proofErr w:type="spellEnd"/>
-                      <w:r>
-                        <w:rPr>
-                          <w:rFonts w:ascii="Consolas" w:eastAsia="Times New Roman" w:hAnsi="Consolas" w:cs="Times New Roman"/>
-                          <w:color w:val="D4D4D4"/>
-                          <w:sz w:val="20"/>
-                        </w:rPr>
-                        <w:t>-config-</w:t>
-                      </w:r>
-                      <w:proofErr w:type="spellStart"/>
-                      <w:r>
-                        <w:rPr>
-                          <w:rFonts w:ascii="Consolas" w:eastAsia="Times New Roman" w:hAnsi="Consolas" w:cs="Times New Roman"/>
-                          <w:color w:val="D4D4D4"/>
-                          <w:sz w:val="20"/>
-                        </w:rPr>
-                        <w:t>sample.php</w:t>
-                      </w:r>
-                      <w:proofErr w:type="spellEnd"/>
-                      <w:r>
-                        <w:rPr>
-                          <w:rFonts w:ascii="Consolas" w:eastAsia="Times New Roman" w:hAnsi="Consolas" w:cs="Times New Roman"/>
-                          <w:color w:val="D4D4D4"/>
-                          <w:sz w:val="20"/>
-                        </w:rPr>
-                        <w:t xml:space="preserve"> </w:t>
-                      </w:r>
-                      <w:proofErr w:type="spellStart"/>
-                      <w:r>
-                        <w:rPr>
-                          <w:rFonts w:ascii="Consolas" w:eastAsia="Times New Roman" w:hAnsi="Consolas" w:cs="Times New Roman"/>
-                          <w:color w:val="D4D4D4"/>
-                          <w:sz w:val="20"/>
-                        </w:rPr>
-                        <w:t>wp-config.php</w:t>
-                      </w:r>
-                      <w:proofErr w:type="spellEnd"/>
+                        <w:t>:/var/www/html/wordpress$ sudo cp ./wp-config-sample.php wp-config.php</w:t>
+                      </w:r>
                     </w:p>
                     <w:p>
                       <w:pPr>
@@ -13611,54 +12119,8 @@
                           <w:color w:val="D4D4D4"/>
                           <w:sz w:val="20"/>
                         </w:rPr>
-                        <w:t>:/var/www/html/</w:t>
-                      </w:r>
-                      <w:proofErr w:type="spellStart"/>
-                      <w:r>
-                        <w:rPr>
-                          <w:rFonts w:ascii="Consolas" w:eastAsia="Times New Roman" w:hAnsi="Consolas" w:cs="Times New Roman"/>
-                          <w:color w:val="D4D4D4"/>
-                          <w:sz w:val="20"/>
-                        </w:rPr>
-                        <w:t>wordpress</w:t>
-                      </w:r>
-                      <w:proofErr w:type="spellEnd"/>
-                      <w:r>
-                        <w:rPr>
-                          <w:rFonts w:ascii="Consolas" w:eastAsia="Times New Roman" w:hAnsi="Consolas" w:cs="Times New Roman"/>
-                          <w:color w:val="D4D4D4"/>
-                          <w:sz w:val="20"/>
-                        </w:rPr>
-                        <w:t xml:space="preserve">$ </w:t>
-                      </w:r>
-                      <w:proofErr w:type="spellStart"/>
-                      <w:r>
-                        <w:rPr>
-                          <w:rFonts w:ascii="Consolas" w:eastAsia="Times New Roman" w:hAnsi="Consolas" w:cs="Times New Roman"/>
-                          <w:color w:val="D4D4D4"/>
-                          <w:sz w:val="20"/>
-                        </w:rPr>
-                        <w:t>sudo</w:t>
-                      </w:r>
-                      <w:proofErr w:type="spellEnd"/>
-                      <w:r>
-                        <w:rPr>
-                          <w:rFonts w:ascii="Consolas" w:eastAsia="Times New Roman" w:hAnsi="Consolas" w:cs="Times New Roman"/>
-                          <w:color w:val="D4D4D4"/>
-                          <w:sz w:val="20"/>
-                        </w:rPr>
-                        <w:t xml:space="preserve"> vi </w:t>
-                      </w:r>
-                      <w:proofErr w:type="spellStart"/>
-                      <w:r>
-                        <w:rPr>
-                          <w:rFonts w:ascii="Consolas" w:eastAsia="Times New Roman" w:hAnsi="Consolas" w:cs="Times New Roman"/>
-                          <w:color w:val="D4D4D4"/>
-                          <w:sz w:val="20"/>
-                        </w:rPr>
-                        <w:t>wp-config.php</w:t>
-                      </w:r>
-                      <w:proofErr w:type="spellEnd"/>
+                        <w:t>:/var/www/html/wordpress$ sudo vi wp-config.php</w:t>
+                      </w:r>
                     </w:p>
                     <w:p>
                       <w:pPr>
@@ -13716,25 +12178,14 @@
                         </w:rPr>
                         <w:t xml:space="preserve">9a) </w:t>
                       </w:r>
-                      <w:proofErr w:type="gramStart"/>
                       <w:r>
                         <w:rPr>
                           <w:rFonts w:ascii="Consolas" w:eastAsia="Times New Roman" w:hAnsi="Consolas" w:cs="Times New Roman"/>
                           <w:color w:val="D4D4D4"/>
                           <w:sz w:val="20"/>
                         </w:rPr>
-                        <w:t>define( '</w:t>
-                      </w:r>
-                      <w:proofErr w:type="gramEnd"/>
-                      <w:r>
-                        <w:rPr>
-                          <w:rFonts w:ascii="Consolas" w:eastAsia="Times New Roman" w:hAnsi="Consolas" w:cs="Times New Roman"/>
-                          <w:color w:val="D4D4D4"/>
-                          <w:sz w:val="20"/>
-                        </w:rPr>
-                        <w:t xml:space="preserve">DB_NAME', </w:t>
-                      </w:r>
-                      <w:proofErr w:type="spellStart"/>
+                        <w:t xml:space="preserve">define( 'DB_NAME', </w:t>
+                      </w:r>
                       <w:r>
                         <w:rPr>
                           <w:rFonts w:ascii="Consolas" w:eastAsia="Times New Roman" w:hAnsi="Consolas" w:cs="Times New Roman"/>
@@ -13743,7 +12194,6 @@
                         </w:rPr>
                         <w:t>wordpress_db</w:t>
                       </w:r>
-                      <w:proofErr w:type="spellEnd"/>
                       <w:r>
                         <w:rPr>
                           <w:rFonts w:ascii="Consolas" w:eastAsia="Times New Roman" w:hAnsi="Consolas" w:cs="Times New Roman"/>
@@ -13790,25 +12240,14 @@
                         </w:rPr>
                         <w:t xml:space="preserve">9b) </w:t>
                       </w:r>
-                      <w:proofErr w:type="gramStart"/>
                       <w:r>
                         <w:rPr>
                           <w:rFonts w:ascii="Consolas" w:eastAsia="Times New Roman" w:hAnsi="Consolas" w:cs="Times New Roman"/>
                           <w:color w:val="D4D4D4"/>
                           <w:sz w:val="20"/>
                         </w:rPr>
-                        <w:t>define( '</w:t>
-                      </w:r>
-                      <w:proofErr w:type="gramEnd"/>
-                      <w:r>
-                        <w:rPr>
-                          <w:rFonts w:ascii="Consolas" w:eastAsia="Times New Roman" w:hAnsi="Consolas" w:cs="Times New Roman"/>
-                          <w:color w:val="D4D4D4"/>
-                          <w:sz w:val="20"/>
-                        </w:rPr>
-                        <w:t>DB_USER', '</w:t>
-                      </w:r>
-                      <w:proofErr w:type="spellStart"/>
+                        <w:t>define( 'DB_USER', '</w:t>
+                      </w:r>
                       <w:r>
                         <w:rPr>
                           <w:rFonts w:ascii="Consolas" w:eastAsia="Times New Roman" w:hAnsi="Consolas" w:cs="Times New Roman"/>
@@ -13817,7 +12256,6 @@
                         </w:rPr>
                         <w:t>webuser</w:t>
                       </w:r>
-                      <w:proofErr w:type="spellEnd"/>
                       <w:r>
                         <w:rPr>
                           <w:rFonts w:ascii="Consolas" w:eastAsia="Times New Roman" w:hAnsi="Consolas" w:cs="Times New Roman"/>
@@ -13864,23 +12302,13 @@
                         </w:rPr>
                         <w:t xml:space="preserve">9c) </w:t>
                       </w:r>
-                      <w:proofErr w:type="gramStart"/>
                       <w:r>
                         <w:rPr>
                           <w:rFonts w:ascii="Consolas" w:eastAsia="Times New Roman" w:hAnsi="Consolas" w:cs="Times New Roman"/>
                           <w:color w:val="D4D4D4"/>
                           <w:sz w:val="20"/>
                         </w:rPr>
-                        <w:t>define( '</w:t>
-                      </w:r>
-                      <w:proofErr w:type="gramEnd"/>
-                      <w:r>
-                        <w:rPr>
-                          <w:rFonts w:ascii="Consolas" w:eastAsia="Times New Roman" w:hAnsi="Consolas" w:cs="Times New Roman"/>
-                          <w:color w:val="D4D4D4"/>
-                          <w:sz w:val="20"/>
-                        </w:rPr>
-                        <w:t>DB_PASSWORD', '</w:t>
+                        <w:t>define( 'DB_PASSWORD', '</w:t>
                       </w:r>
                       <w:r>
                         <w:rPr>
@@ -13950,74 +12378,8 @@
                           <w:color w:val="D4D4D4"/>
                           <w:sz w:val="20"/>
                         </w:rPr>
-                        <w:t xml:space="preserve"> :/var/www/html/</w:t>
-                      </w:r>
-                      <w:proofErr w:type="spellStart"/>
-                      <w:r>
-                        <w:rPr>
-                          <w:rFonts w:ascii="Consolas" w:eastAsia="Times New Roman" w:hAnsi="Consolas" w:cs="Times New Roman"/>
-                          <w:color w:val="D4D4D4"/>
-                          <w:sz w:val="20"/>
-                        </w:rPr>
-                        <w:t>wordpress</w:t>
-                      </w:r>
-                      <w:proofErr w:type="spellEnd"/>
-                      <w:proofErr w:type="gramStart"/>
-                      <w:r>
-                        <w:rPr>
-                          <w:rFonts w:ascii="Consolas" w:eastAsia="Times New Roman" w:hAnsi="Consolas" w:cs="Times New Roman"/>
-                          <w:color w:val="D4D4D4"/>
-                          <w:sz w:val="20"/>
-                        </w:rPr>
-                        <w:t xml:space="preserve">$  </w:t>
-                      </w:r>
-                      <w:proofErr w:type="spellStart"/>
-                      <w:r>
-                        <w:rPr>
-                          <w:rFonts w:ascii="Consolas" w:eastAsia="Times New Roman" w:hAnsi="Consolas" w:cs="Times New Roman"/>
-                          <w:color w:val="D4D4D4"/>
-                          <w:sz w:val="20"/>
-                        </w:rPr>
-                        <w:t>sudo</w:t>
-                      </w:r>
-                      <w:proofErr w:type="spellEnd"/>
-                      <w:proofErr w:type="gramEnd"/>
-                      <w:r>
-                        <w:rPr>
-                          <w:rFonts w:ascii="Consolas" w:eastAsia="Times New Roman" w:hAnsi="Consolas" w:cs="Times New Roman"/>
-                          <w:color w:val="D4D4D4"/>
-                          <w:sz w:val="20"/>
-                        </w:rPr>
-                        <w:t xml:space="preserve"> </w:t>
-                      </w:r>
-                      <w:proofErr w:type="spellStart"/>
-                      <w:r>
-                        <w:rPr>
-                          <w:rFonts w:ascii="Consolas" w:eastAsia="Times New Roman" w:hAnsi="Consolas" w:cs="Times New Roman"/>
-                          <w:color w:val="D4D4D4"/>
-                          <w:sz w:val="20"/>
-                        </w:rPr>
-                        <w:t>systemctl</w:t>
-                      </w:r>
-                      <w:proofErr w:type="spellEnd"/>
-                      <w:r>
-                        <w:rPr>
-                          <w:rFonts w:ascii="Consolas" w:eastAsia="Times New Roman" w:hAnsi="Consolas" w:cs="Times New Roman"/>
-                          <w:color w:val="D4D4D4"/>
-                          <w:sz w:val="20"/>
-                        </w:rPr>
-                        <w:t xml:space="preserve"> restart </w:t>
-                      </w:r>
-                      <w:proofErr w:type="spellStart"/>
-                      <w:r>
-                        <w:rPr>
-                          <w:rFonts w:ascii="Consolas" w:eastAsia="Times New Roman" w:hAnsi="Consolas" w:cs="Times New Roman"/>
-                          <w:color w:val="D4D4D4"/>
-                          <w:sz w:val="20"/>
-                        </w:rPr>
-                        <w:t>mysql</w:t>
-                      </w:r>
-                      <w:proofErr w:type="spellEnd"/>
+                        <w:t xml:space="preserve"> :/var/www/html/wordpress$  sudo systemctl restart mysql</w:t>
+                      </w:r>
                     </w:p>
                     <w:p>
                       <w:pPr>
@@ -14043,63 +12405,7 @@
                           <w:color w:val="D4D4D4"/>
                           <w:sz w:val="20"/>
                         </w:rPr>
-                        <w:t xml:space="preserve"> :/var/www/html/</w:t>
-                      </w:r>
-                      <w:proofErr w:type="spellStart"/>
-                      <w:r>
-                        <w:rPr>
-                          <w:rFonts w:ascii="Consolas" w:eastAsia="Times New Roman" w:hAnsi="Consolas" w:cs="Times New Roman"/>
-                          <w:color w:val="D4D4D4"/>
-                          <w:sz w:val="20"/>
-                        </w:rPr>
-                        <w:t>wordpress</w:t>
-                      </w:r>
-                      <w:proofErr w:type="spellEnd"/>
-                      <w:proofErr w:type="gramStart"/>
-                      <w:r>
-                        <w:rPr>
-                          <w:rFonts w:ascii="Consolas" w:eastAsia="Times New Roman" w:hAnsi="Consolas" w:cs="Times New Roman"/>
-                          <w:color w:val="D4D4D4"/>
-                          <w:sz w:val="20"/>
-                        </w:rPr>
-                        <w:t xml:space="preserve">$  </w:t>
-                      </w:r>
-                      <w:proofErr w:type="spellStart"/>
-                      <w:r>
-                        <w:rPr>
-                          <w:rFonts w:ascii="Consolas" w:eastAsia="Times New Roman" w:hAnsi="Consolas" w:cs="Times New Roman"/>
-                          <w:color w:val="D4D4D4"/>
-                          <w:sz w:val="20"/>
-                        </w:rPr>
-                        <w:t>sudo</w:t>
-                      </w:r>
-                      <w:proofErr w:type="spellEnd"/>
-                      <w:proofErr w:type="gramEnd"/>
-                      <w:r>
-                        <w:rPr>
-                          <w:rFonts w:ascii="Consolas" w:eastAsia="Times New Roman" w:hAnsi="Consolas" w:cs="Times New Roman"/>
-                          <w:color w:val="D4D4D4"/>
-                          <w:sz w:val="20"/>
-                        </w:rPr>
-                        <w:t xml:space="preserve"> </w:t>
-                      </w:r>
-                      <w:proofErr w:type="spellStart"/>
-                      <w:r>
-                        <w:rPr>
-                          <w:rFonts w:ascii="Consolas" w:eastAsia="Times New Roman" w:hAnsi="Consolas" w:cs="Times New Roman"/>
-                          <w:color w:val="D4D4D4"/>
-                          <w:sz w:val="20"/>
-                        </w:rPr>
-                        <w:t>systemctl</w:t>
-                      </w:r>
-                      <w:proofErr w:type="spellEnd"/>
-                      <w:r>
-                        <w:rPr>
-                          <w:rFonts w:ascii="Consolas" w:eastAsia="Times New Roman" w:hAnsi="Consolas" w:cs="Times New Roman"/>
-                          <w:color w:val="D4D4D4"/>
-                          <w:sz w:val="20"/>
-                        </w:rPr>
-                        <w:t xml:space="preserve"> restart apache2</w:t>
+                        <w:t xml:space="preserve"> :/var/www/html/wordpress$  sudo systemctl restart apache2</w:t>
                       </w:r>
                     </w:p>
                     <w:p/>
@@ -14374,7 +12680,7 @@
       <w:r>
         <w:t xml:space="preserve">’ appended at the end. For the first time launch, it’ll ask you to create a wed admin username and password. Once logged in, it’ll redirect to its admin web page - </w:t>
       </w:r>
-      <w:hyperlink r:id="rId42" w:history="1">
+      <w:hyperlink r:id="rId43" w:history="1">
         <w:r>
           <w:rPr>
             <w:rStyle w:val="Hyperlink"/>
@@ -14436,7 +12742,7 @@
       <w:r>
         <w:t xml:space="preserve">&gt; or </w:t>
       </w:r>
-      <w:hyperlink r:id="rId43" w:history="1">
+      <w:hyperlink r:id="rId44" w:history="1">
         <w:r>
           <w:rPr>
             <w:rStyle w:val="Hyperlink"/>
@@ -14447,7 +12753,7 @@
       <w:r>
         <w:t xml:space="preserve"> or </w:t>
       </w:r>
-      <w:hyperlink r:id="rId44" w:history="1">
+      <w:hyperlink r:id="rId45" w:history="1">
         <w:r>
           <w:rPr>
             <w:rStyle w:val="Hyperlink"/>
@@ -14482,7 +12788,7 @@
       <w:r>
         <w:t xml:space="preserve">Login to the WordPress admin portal - </w:t>
       </w:r>
-      <w:hyperlink r:id="rId45" w:history="1">
+      <w:hyperlink r:id="rId46" w:history="1">
         <w:r>
           <w:rPr>
             <w:rStyle w:val="Hyperlink"/>
@@ -14493,7 +12799,7 @@
       <w:r>
         <w:t xml:space="preserve"> --&gt;  </w:t>
       </w:r>
-      <w:hyperlink r:id="rId46" w:history="1">
+      <w:hyperlink r:id="rId47" w:history="1">
         <w:r>
           <w:rPr>
             <w:rStyle w:val="Hyperlink"/>
@@ -14533,7 +12839,7 @@
                     </pic:cNvPicPr>
                   </pic:nvPicPr>
                   <pic:blipFill>
-                    <a:blip r:embed="rId47">
+                    <a:blip r:embed="rId48">
                       <a:extLst>
                         <a:ext uri="{28A0092B-C50C-407E-A947-70E740481C1C}">
                           <a14:useLocalDpi xmlns:a14="http://schemas.microsoft.com/office/drawing/2010/main" val="0"/>
@@ -14599,13 +12905,27 @@
         </w:rPr>
         <w:t>Pre-step: Copy script ‘</w:t>
       </w:r>
-      <w:hyperlink r:id="rId48" w:history="1">
+      <w:hyperlink r:id="rId49" w:history="1">
         <w:r>
           <w:rPr>
             <w:rStyle w:val="Hyperlink"/>
             <w:i/>
           </w:rPr>
-          <w:t>replace_str.sh</w:t>
+          <w:t>repl</w:t>
+        </w:r>
+        <w:r>
+          <w:rPr>
+            <w:rStyle w:val="Hyperlink"/>
+            <w:i/>
+          </w:rPr>
+          <w:t>a</w:t>
+        </w:r>
+        <w:r>
+          <w:rPr>
+            <w:rStyle w:val="Hyperlink"/>
+            <w:i/>
+          </w:rPr>
+          <w:t>ce_str.sh</w:t>
         </w:r>
       </w:hyperlink>
       <w:r>
@@ -14622,7 +12942,7 @@
         </w:rPr>
         <w:t>&amp; ‘</w:t>
       </w:r>
-      <w:hyperlink r:id="rId49" w:history="1">
+      <w:hyperlink r:id="rId50" w:history="1">
         <w:r>
           <w:rPr>
             <w:rStyle w:val="Hyperlink"/>
@@ -15192,41 +13512,13 @@
                         </w:rPr>
                         <w:t xml:space="preserve"> </w:t>
                       </w:r>
-                      <w:proofErr w:type="spellStart"/>
                       <w:r>
                         <w:rPr>
                           <w:rFonts w:ascii="Consolas" w:eastAsia="Times New Roman" w:hAnsi="Consolas" w:cs="Times New Roman"/>
                           <w:color w:val="D4D4D4"/>
                           <w:sz w:val="20"/>
                         </w:rPr>
-                        <w:t>sudo</w:t>
-                      </w:r>
-                      <w:proofErr w:type="spellEnd"/>
-                      <w:r>
-                        <w:rPr>
-                          <w:rFonts w:ascii="Consolas" w:eastAsia="Times New Roman" w:hAnsi="Consolas" w:cs="Times New Roman"/>
-                          <w:color w:val="D4D4D4"/>
-                          <w:sz w:val="20"/>
-                        </w:rPr>
-                        <w:t xml:space="preserve"> </w:t>
-                      </w:r>
-                      <w:proofErr w:type="spellStart"/>
-                      <w:r>
-                        <w:rPr>
-                          <w:rFonts w:ascii="Consolas" w:eastAsia="Times New Roman" w:hAnsi="Consolas" w:cs="Times New Roman"/>
-                          <w:color w:val="D4D4D4"/>
-                          <w:sz w:val="20"/>
-                        </w:rPr>
-                        <w:t>chmod</w:t>
-                      </w:r>
-                      <w:proofErr w:type="spellEnd"/>
-                      <w:r>
-                        <w:rPr>
-                          <w:rFonts w:ascii="Consolas" w:eastAsia="Times New Roman" w:hAnsi="Consolas" w:cs="Times New Roman"/>
-                          <w:color w:val="D4D4D4"/>
-                          <w:sz w:val="20"/>
-                        </w:rPr>
-                        <w:t xml:space="preserve"> +x ./replace_str.sh</w:t>
+                        <w:t>sudo chmod +x ./replace_str.sh</w:t>
                       </w:r>
                     </w:p>
                     <w:p>
@@ -15296,25 +13588,7 @@
                           <w:color w:val="D4D4D4"/>
                           <w:sz w:val="20"/>
                         </w:rPr>
-                        <w:t xml:space="preserve">:/etc/apache2$ </w:t>
-                      </w:r>
-                      <w:proofErr w:type="spellStart"/>
-                      <w:r>
-                        <w:rPr>
-                          <w:rFonts w:ascii="Consolas" w:eastAsia="Times New Roman" w:hAnsi="Consolas" w:cs="Times New Roman"/>
-                          <w:color w:val="D4D4D4"/>
-                          <w:sz w:val="20"/>
-                        </w:rPr>
-                        <w:t>sudo</w:t>
-                      </w:r>
-                      <w:proofErr w:type="spellEnd"/>
-                      <w:r>
-                        <w:rPr>
-                          <w:rFonts w:ascii="Consolas" w:eastAsia="Times New Roman" w:hAnsi="Consolas" w:cs="Times New Roman"/>
-                          <w:color w:val="D4D4D4"/>
-                          <w:sz w:val="20"/>
-                        </w:rPr>
-                        <w:t xml:space="preserve"> service apache2 restart</w:t>
+                        <w:t>:/etc/apache2$ sudo service apache2 restart</w:t>
                       </w:r>
                     </w:p>
                     <w:p>
@@ -15378,34 +13652,14 @@
                         </w:rPr>
                         <w:t xml:space="preserve"> </w:t>
                       </w:r>
-                      <w:proofErr w:type="spellStart"/>
                       <w:r>
                         <w:rPr>
                           <w:rFonts w:ascii="Consolas" w:eastAsia="Times New Roman" w:hAnsi="Consolas" w:cs="Times New Roman"/>
                           <w:color w:val="D4D4D4"/>
                           <w:sz w:val="20"/>
                         </w:rPr>
-                        <w:t>sudo</w:t>
-                      </w:r>
-                      <w:proofErr w:type="spellEnd"/>
-                      <w:r>
-                        <w:rPr>
-                          <w:rFonts w:ascii="Consolas" w:eastAsia="Times New Roman" w:hAnsi="Consolas" w:cs="Times New Roman"/>
-                          <w:color w:val="D4D4D4"/>
-                          <w:sz w:val="20"/>
-                        </w:rPr>
-                        <w:t xml:space="preserve"> cp 000-default.conf </w:t>
-                      </w:r>
-                      <w:proofErr w:type="spellStart"/>
-                      <w:r>
-                        <w:rPr>
-                          <w:rFonts w:ascii="Consolas" w:eastAsia="Times New Roman" w:hAnsi="Consolas" w:cs="Times New Roman"/>
-                          <w:color w:val="D4D4D4"/>
-                          <w:sz w:val="20"/>
-                        </w:rPr>
-                        <w:t>wordpress.conf</w:t>
-                      </w:r>
-                      <w:proofErr w:type="spellEnd"/>
+                        <w:t>sudo cp 000-default.conf wordpress.conf</w:t>
+                      </w:r>
                     </w:p>
                     <w:p>
                       <w:pPr>
@@ -15441,23 +13695,13 @@
                         </w:rPr>
                         <w:t xml:space="preserve"> </w:t>
                       </w:r>
-                      <w:proofErr w:type="spellStart"/>
                       <w:r>
                         <w:rPr>
                           <w:rFonts w:ascii="Consolas" w:eastAsia="Times New Roman" w:hAnsi="Consolas" w:cs="Times New Roman"/>
                           <w:color w:val="D4D4D4"/>
                           <w:sz w:val="20"/>
                         </w:rPr>
-                        <w:t>sudo</w:t>
-                      </w:r>
-                      <w:proofErr w:type="spellEnd"/>
-                      <w:r>
-                        <w:rPr>
-                          <w:rFonts w:ascii="Consolas" w:eastAsia="Times New Roman" w:hAnsi="Consolas" w:cs="Times New Roman"/>
-                          <w:color w:val="D4D4D4"/>
-                          <w:sz w:val="20"/>
-                        </w:rPr>
-                        <w:t xml:space="preserve"> python py_file_sub_str.py</w:t>
+                        <w:t>sudo python py_file_sub_str.py</w:t>
                       </w:r>
                     </w:p>
                     <w:p>
@@ -15484,25 +13728,7 @@
                           <w:color w:val="D4D4D4"/>
                           <w:sz w:val="20"/>
                         </w:rPr>
-                        <w:t xml:space="preserve">:/etc/apache2/sites-available$ </w:t>
-                      </w:r>
-                      <w:proofErr w:type="spellStart"/>
-                      <w:r>
-                        <w:rPr>
-                          <w:rFonts w:ascii="Consolas" w:eastAsia="Times New Roman" w:hAnsi="Consolas" w:cs="Times New Roman"/>
-                          <w:color w:val="D4D4D4"/>
-                          <w:sz w:val="20"/>
-                        </w:rPr>
-                        <w:t>sudo</w:t>
-                      </w:r>
-                      <w:proofErr w:type="spellEnd"/>
-                      <w:r>
-                        <w:rPr>
-                          <w:rFonts w:ascii="Consolas" w:eastAsia="Times New Roman" w:hAnsi="Consolas" w:cs="Times New Roman"/>
-                          <w:color w:val="D4D4D4"/>
-                          <w:sz w:val="20"/>
-                        </w:rPr>
-                        <w:t xml:space="preserve"> a2dissite 000-default.conf</w:t>
+                        <w:t>:/etc/apache2/sites-available$ sudo a2dissite 000-default.conf</w:t>
                       </w:r>
                     </w:p>
                     <w:p>
@@ -15529,36 +13755,8 @@
                           <w:color w:val="D4D4D4"/>
                           <w:sz w:val="20"/>
                         </w:rPr>
-                        <w:t xml:space="preserve">:/etc/apache2/sites-available$ </w:t>
-                      </w:r>
-                      <w:proofErr w:type="spellStart"/>
-                      <w:r>
-                        <w:rPr>
-                          <w:rFonts w:ascii="Consolas" w:eastAsia="Times New Roman" w:hAnsi="Consolas" w:cs="Times New Roman"/>
-                          <w:color w:val="D4D4D4"/>
-                          <w:sz w:val="20"/>
-                        </w:rPr>
-                        <w:t>sudo</w:t>
-                      </w:r>
-                      <w:proofErr w:type="spellEnd"/>
-                      <w:r>
-                        <w:rPr>
-                          <w:rFonts w:ascii="Consolas" w:eastAsia="Times New Roman" w:hAnsi="Consolas" w:cs="Times New Roman"/>
-                          <w:color w:val="D4D4D4"/>
-                          <w:sz w:val="20"/>
-                        </w:rPr>
-                        <w:t xml:space="preserve"> a2ensite </w:t>
-                      </w:r>
-                      <w:proofErr w:type="spellStart"/>
-                      <w:r>
-                        <w:rPr>
-                          <w:rFonts w:ascii="Consolas" w:eastAsia="Times New Roman" w:hAnsi="Consolas" w:cs="Times New Roman"/>
-                          <w:color w:val="D4D4D4"/>
-                          <w:sz w:val="20"/>
-                        </w:rPr>
-                        <w:t>wordpress.conf</w:t>
-                      </w:r>
-                      <w:proofErr w:type="spellEnd"/>
+                        <w:t>:/etc/apache2/sites-available$ sudo a2ensite wordpress.conf</w:t>
+                      </w:r>
                     </w:p>
                     <w:p>
                       <w:pPr>
@@ -15584,25 +13782,7 @@
                           <w:color w:val="D4D4D4"/>
                           <w:sz w:val="20"/>
                         </w:rPr>
-                        <w:t xml:space="preserve">:/etc/apache2/sites-available$ </w:t>
-                      </w:r>
-                      <w:proofErr w:type="spellStart"/>
-                      <w:r>
-                        <w:rPr>
-                          <w:rFonts w:ascii="Consolas" w:eastAsia="Times New Roman" w:hAnsi="Consolas" w:cs="Times New Roman"/>
-                          <w:color w:val="D4D4D4"/>
-                          <w:sz w:val="20"/>
-                        </w:rPr>
-                        <w:t>sudo</w:t>
-                      </w:r>
-                      <w:proofErr w:type="spellEnd"/>
-                      <w:r>
-                        <w:rPr>
-                          <w:rFonts w:ascii="Consolas" w:eastAsia="Times New Roman" w:hAnsi="Consolas" w:cs="Times New Roman"/>
-                          <w:color w:val="D4D4D4"/>
-                          <w:sz w:val="20"/>
-                        </w:rPr>
-                        <w:t xml:space="preserve"> service apache2 restart</w:t>
+                        <w:t>:/etc/apache2/sites-available$ sudo service apache2 restart</w:t>
                       </w:r>
                     </w:p>
                     <w:p>
@@ -15629,25 +13809,7 @@
                           <w:color w:val="D4D4D4"/>
                           <w:sz w:val="20"/>
                         </w:rPr>
-                        <w:t xml:space="preserve">:/etc/apache2/sites-available$ </w:t>
-                      </w:r>
-                      <w:proofErr w:type="spellStart"/>
-                      <w:r>
-                        <w:rPr>
-                          <w:rFonts w:ascii="Consolas" w:eastAsia="Times New Roman" w:hAnsi="Consolas" w:cs="Times New Roman"/>
-                          <w:color w:val="D4D4D4"/>
-                          <w:sz w:val="20"/>
-                        </w:rPr>
-                        <w:t>sudo</w:t>
-                      </w:r>
-                      <w:proofErr w:type="spellEnd"/>
-                      <w:r>
-                        <w:rPr>
-                          <w:rFonts w:ascii="Consolas" w:eastAsia="Times New Roman" w:hAnsi="Consolas" w:cs="Times New Roman"/>
-                          <w:color w:val="D4D4D4"/>
-                          <w:sz w:val="20"/>
-                        </w:rPr>
-                        <w:t xml:space="preserve"> service apache2 reload</w:t>
+                        <w:t>:/etc/apache2/sites-available$ sudo service apache2 reload</w:t>
                       </w:r>
                     </w:p>
                     <w:p/>
@@ -15884,7 +14046,7 @@
       <w:r>
         <w:t xml:space="preserve">: Opening the URL - </w:t>
       </w:r>
-      <w:hyperlink r:id="rId50" w:history="1">
+      <w:hyperlink r:id="rId51" w:history="1">
         <w:r>
           <w:rPr>
             <w:rStyle w:val="Hyperlink"/>
@@ -15895,7 +14057,7 @@
       <w:r>
         <w:t xml:space="preserve"> or </w:t>
       </w:r>
-      <w:hyperlink r:id="rId51" w:history="1">
+      <w:hyperlink r:id="rId52" w:history="1">
         <w:r>
           <w:rPr>
             <w:rStyle w:val="Hyperlink"/>
@@ -15958,7 +14120,7 @@
                     </pic:cNvPicPr>
                   </pic:nvPicPr>
                   <pic:blipFill>
-                    <a:blip r:embed="rId52">
+                    <a:blip r:embed="rId53">
                       <a:extLst>
                         <a:ext uri="{28A0092B-C50C-407E-A947-70E740481C1C}">
                           <a14:useLocalDpi xmlns:a14="http://schemas.microsoft.com/office/drawing/2010/main" val="0"/>
@@ -16055,7 +14217,7 @@
         </w:rPr>
         <w:t>script ‘</w:t>
       </w:r>
-      <w:hyperlink r:id="rId53" w:history="1">
+      <w:hyperlink r:id="rId54" w:history="1">
         <w:r>
           <w:rPr>
             <w:rStyle w:val="Hyperlink"/>
@@ -16260,21 +14422,8 @@
                         </w:rPr>
                         <w:t xml:space="preserve">$ </w:t>
                       </w:r>
-                      <w:proofErr w:type="spellStart"/>
-                      <w:r>
-                        <w:t>sudo</w:t>
-                      </w:r>
-                      <w:proofErr w:type="spellEnd"/>
-                      <w:r>
-                        <w:t xml:space="preserve"> </w:t>
-                      </w:r>
-                      <w:proofErr w:type="spellStart"/>
-                      <w:r>
-                        <w:t>chmod</w:t>
-                      </w:r>
-                      <w:proofErr w:type="spellEnd"/>
-                      <w:r>
-                        <w:t xml:space="preserve"> +x ./installcertificates.sh</w:t>
+                      <w:r>
+                        <w:t>sudo chmod +x ./installcertificates.sh</w:t>
                       </w:r>
                     </w:p>
                     <w:p>
@@ -16355,7 +14504,7 @@
       <w:r>
         <w:t xml:space="preserve">Execute the script. Script used </w:t>
       </w:r>
-      <w:hyperlink r:id="rId54" w:history="1">
+      <w:hyperlink r:id="rId55" w:history="1">
         <w:r>
           <w:rPr>
             <w:rStyle w:val="Hyperlink"/>
@@ -16364,7 +14513,13 @@
         </w:r>
       </w:hyperlink>
       <w:r>
-        <w:t xml:space="preserve"> to install certificates. Ensure that you’ve specified the correct domain name to the script and that command can access and install files to the machine. </w:t>
+        <w:t xml:space="preserve"> to install certificates. Ensure that you’ve specified the correct domain name </w:t>
+      </w:r>
+      <w:r>
+        <w:t>in</w:t>
+      </w:r>
+      <w:r>
+        <w:t xml:space="preserve"> the script and that command can access and install files to the machine. </w:t>
       </w:r>
     </w:p>
     <w:p>
@@ -16432,7 +14587,7 @@
         </w:rPr>
         <w:t>script ‘</w:t>
       </w:r>
-      <w:hyperlink r:id="rId55" w:history="1">
+      <w:hyperlink r:id="rId56" w:history="1">
         <w:r>
           <w:rPr>
             <w:rStyle w:val="Hyperlink"/>
@@ -16461,69 +14616,6 @@
           <w:u w:val="single"/>
         </w:rPr>
         <w:t>‘</w:t>
-      </w:r>
-      <w:hyperlink r:id="rId56" w:history="1">
-        <w:r>
-          <w:rPr>
-            <w:rStyle w:val="Hyperlink"/>
-            <w:i/>
-          </w:rPr>
-          <w:t>configure-ssl.sh</w:t>
-        </w:r>
-      </w:hyperlink>
-      <w:r>
-        <w:rPr>
-          <w:i/>
-          <w:u w:val="single"/>
-        </w:rPr>
-        <w:t>’</w:t>
-      </w:r>
-      <w:r>
-        <w:rPr>
-          <w:i/>
-          <w:u w:val="single"/>
-        </w:rPr>
-        <w:t xml:space="preserve"> files onto the Lin</w:t>
-      </w:r>
-      <w:r>
-        <w:rPr>
-          <w:i/>
-          <w:u w:val="single"/>
-        </w:rPr>
-        <w:t>ux machine</w:t>
-      </w:r>
-      <w:r>
-        <w:rPr>
-          <w:i/>
-          <w:u w:val="single"/>
-        </w:rPr>
-        <w:t xml:space="preserve">. Copy both the files to folder </w:t>
-      </w:r>
-      <w:r>
-        <w:rPr>
-          <w:b/>
-        </w:rPr>
-        <w:t>/etc/apache2/</w:t>
-      </w:r>
-      <w:proofErr w:type="gramStart"/>
-      <w:r>
-        <w:rPr>
-          <w:b/>
-        </w:rPr>
-        <w:t>sites-available</w:t>
-      </w:r>
-      <w:proofErr w:type="gramEnd"/>
-      <w:r>
-        <w:rPr>
-          <w:b/>
-        </w:rPr>
-        <w:t xml:space="preserve">. </w:t>
-      </w:r>
-      <w:r>
-        <w:rPr>
-          <w:i/>
-        </w:rPr>
-        <w:t xml:space="preserve">Edit </w:t>
       </w:r>
       <w:hyperlink r:id="rId57" w:history="1">
         <w:r>
@@ -16537,6 +14629,69 @@
       <w:r>
         <w:rPr>
           <w:i/>
+          <w:u w:val="single"/>
+        </w:rPr>
+        <w:t>’</w:t>
+      </w:r>
+      <w:r>
+        <w:rPr>
+          <w:i/>
+          <w:u w:val="single"/>
+        </w:rPr>
+        <w:t xml:space="preserve"> files onto the Lin</w:t>
+      </w:r>
+      <w:r>
+        <w:rPr>
+          <w:i/>
+          <w:u w:val="single"/>
+        </w:rPr>
+        <w:t>ux machine</w:t>
+      </w:r>
+      <w:r>
+        <w:rPr>
+          <w:i/>
+          <w:u w:val="single"/>
+        </w:rPr>
+        <w:t xml:space="preserve">. Copy both the files to folder </w:t>
+      </w:r>
+      <w:r>
+        <w:rPr>
+          <w:b/>
+        </w:rPr>
+        <w:t>/etc/apache2/</w:t>
+      </w:r>
+      <w:proofErr w:type="gramStart"/>
+      <w:r>
+        <w:rPr>
+          <w:b/>
+        </w:rPr>
+        <w:t>sites-available</w:t>
+      </w:r>
+      <w:proofErr w:type="gramEnd"/>
+      <w:r>
+        <w:rPr>
+          <w:b/>
+        </w:rPr>
+        <w:t xml:space="preserve">. </w:t>
+      </w:r>
+      <w:r>
+        <w:rPr>
+          <w:i/>
+        </w:rPr>
+        <w:t xml:space="preserve">Edit </w:t>
+      </w:r>
+      <w:hyperlink r:id="rId58" w:history="1">
+        <w:r>
+          <w:rPr>
+            <w:rStyle w:val="Hyperlink"/>
+            <w:i/>
+          </w:rPr>
+          <w:t>configure-ssl.sh</w:t>
+        </w:r>
+      </w:hyperlink>
+      <w:r>
+        <w:rPr>
+          <w:i/>
         </w:rPr>
         <w:t xml:space="preserve"> </w:t>
       </w:r>
@@ -16927,7 +15082,7 @@
       <w:r>
         <w:t>Login to the web administrator portal (</w:t>
       </w:r>
-      <w:hyperlink r:id="rId58" w:history="1">
+      <w:hyperlink r:id="rId59" w:history="1">
         <w:r>
           <w:rPr>
             <w:rStyle w:val="Hyperlink"/>
@@ -16968,7 +15123,7 @@
                     </pic:cNvPicPr>
                   </pic:nvPicPr>
                   <pic:blipFill>
-                    <a:blip r:embed="rId59" cstate="print">
+                    <a:blip r:embed="rId60" cstate="print">
                       <a:extLst>
                         <a:ext uri="{28A0092B-C50C-407E-A947-70E740481C1C}">
                           <a14:useLocalDpi xmlns:a14="http://schemas.microsoft.com/office/drawing/2010/main" val="0"/>
@@ -17153,6 +15308,7 @@
         </w:rPr>
         <w:t xml:space="preserve">        </w:t>
       </w:r>
+      <w:bookmarkStart w:id="21" w:name="_GoBack"/>
       <w:r>
         <w:rPr>
           <w:rFonts w:ascii="Calibri" w:hAnsi="Calibri" w:cs="Calibri"/>
@@ -17183,6 +15339,7 @@
         <w:t>/</w:t>
       </w:r>
     </w:p>
+    <w:bookmarkEnd w:id="21"/>
     <w:p>
       <w:pPr>
         <w:pStyle w:val="NormalWeb"/>
@@ -17262,8 +15419,6 @@
           <w:szCs w:val="22"/>
         </w:rPr>
       </w:pPr>
-      <w:bookmarkStart w:id="21" w:name="_GoBack"/>
-      <w:bookmarkEnd w:id="21"/>
       <w:r>
         <w:rPr>
           <w:rFonts w:ascii="Calibri" w:hAnsi="Calibri" w:cs="Calibri"/>
@@ -18822,6 +16977,28 @@
       <w:lang w:eastAsia="en-US"/>
     </w:rPr>
   </w:style>
+  <w:style w:type="character" w:styleId="UnresolvedMention">
+    <w:name w:val="Unresolved Mention"/>
+    <w:basedOn w:val="DefaultParagraphFont"/>
+    <w:uiPriority w:val="99"/>
+    <w:semiHidden/>
+    <w:rsid w:val="000D0DA2"/>
+    <w:rPr>
+      <w:color w:val="605E5C"/>
+      <w:shd w:val="clear" w:color="auto" w:fill="E1DFDD"/>
+    </w:rPr>
+  </w:style>
+  <w:style w:type="character" w:styleId="FollowedHyperlink">
+    <w:name w:val="FollowedHyperlink"/>
+    <w:basedOn w:val="DefaultParagraphFont"/>
+    <w:uiPriority w:val="99"/>
+    <w:semiHidden/>
+    <w:rsid w:val="00AD2050"/>
+    <w:rPr>
+      <w:color w:val="954F72" w:themeColor="followedHyperlink"/>
+      <w:u w:val="single"/>
+    </w:rPr>
+  </w:style>
 </w:styles>
 </file>
 
@@ -18841,7 +17018,7 @@
         <w:behaviors>
           <w:behavior w:val="content"/>
         </w:behaviors>
-        <w:guid w:val="{290290EF-D0A5-4D55-9D0C-E99EC99E10E3}"/>
+        <w:guid w:val="{E915E494-9D57-44EA-AFE8-9543AAA90E66}"/>
       </w:docPartPr>
       <w:docPartBody>
         <w:p>
@@ -19075,7 +17252,7 @@
     <w:charset w:val="00"/>
     <w:family w:val="swiss"/>
     <w:pitch w:val="variable"/>
-    <w:sig w:usb0="E0002EFF" w:usb1="C000247B" w:usb2="00000009" w:usb3="00000000" w:csb0="000001FF" w:csb1="00000000"/>
+    <w:sig w:usb0="E4002EFF" w:usb1="C000247B" w:usb2="00000009" w:usb3="00000000" w:csb0="000001FF" w:csb1="00000000"/>
   </w:font>
   <w:font w:name="Segoe UI">
     <w:panose1 w:val="020B0502040204020203"/>
@@ -19103,7 +17280,7 @@
     <w:charset w:val="00"/>
     <w:family w:val="swiss"/>
     <w:pitch w:val="variable"/>
-    <w:sig w:usb0="E0002AFF" w:usb1="C000247B" w:usb2="00000009" w:usb3="00000000" w:csb0="000001FF" w:csb1="00000000"/>
+    <w:sig w:usb0="E4002EFF" w:usb1="C000247B" w:usb2="00000009" w:usb3="00000000" w:csb0="000001FF" w:csb1="00000000"/>
   </w:font>
 </w:fonts>
 </file>
@@ -19127,6 +17304,7 @@
     <w:rsidRoot w:val="00C719FE"/>
     <w:rsid w:val="00846CFF"/>
     <w:rsid w:val="00AA5889"/>
+    <w:rsid w:val="00B37588"/>
     <w:rsid w:val="00C719FE"/>
   </w:rsids>
   <m:mathPr>
@@ -19581,7 +17759,7 @@
     <w:basedOn w:val="DefaultParagraphFont"/>
     <w:uiPriority w:val="99"/>
     <w:semiHidden/>
-    <w:rsid w:val="00AA5889"/>
+    <w:rsid w:val="00B37588"/>
     <w:rPr>
       <w:color w:val="808080"/>
     </w:rPr>
@@ -19892,6 +18070,15 @@
 </file>
 
 <file path=customXml/item1.xml><?xml version="1.0" encoding="utf-8"?>
+<?mso-contentType ?>
+<FormTemplates xmlns="http://schemas.microsoft.com/sharepoint/v3/contenttype/forms">
+  <Display>DocumentLibraryForm</Display>
+  <Edit>AssetEditForm</Edit>
+  <New>DocumentLibraryForm</New>
+</FormTemplates>
+</file>
+
+<file path=customXml/item2.xml><?xml version="1.0" encoding="utf-8"?>
 <ct:contentTypeSchema xmlns:ct="http://schemas.microsoft.com/office/2006/metadata/contentType" xmlns:ma="http://schemas.microsoft.com/office/2006/metadata/properties/metaAttributes" ct:_="" ma:_="" ma:contentTypeName="TemplateFile" ma:contentTypeID="0x0101006EDDDB5EE6D98C44930B742096920B300400F5B6D36B3EF94B4E9A635CDF2A18F5B8" ma:contentTypeVersion="72" ma:contentTypeDescription="Create a new document." ma:contentTypeScope="" ma:versionID="a23e56308344d904b51738559c3d67c9">
   <xsd:schema xmlns:xsd="http://www.w3.org/2001/XMLSchema" xmlns:xs="http://www.w3.org/2001/XMLSchema" xmlns:p="http://schemas.microsoft.com/office/2006/metadata/properties" xmlns:ns2="4873beb7-5857-4685-be1f-d57550cc96cc" targetNamespace="http://schemas.microsoft.com/office/2006/metadata/properties" ma:root="true" ma:fieldsID="cd0908cc4600e77bf5da051303e00c8d" ns2:_="">
     <xsd:import namespace="4873beb7-5857-4685-be1f-d57550cc96cc"/>
@@ -20931,16 +19118,45 @@
 </ct:contentTypeSchema>
 </file>
 
-<file path=customXml/item2.xml><?xml version="1.0" encoding="utf-8"?>
-<?mso-contentType ?>
-<FormTemplates xmlns="http://schemas.microsoft.com/sharepoint/v3/contenttype/forms">
-  <Display>DocumentLibraryForm</Display>
-  <Edit>AssetEditForm</Edit>
-  <New>DocumentLibraryForm</New>
-</FormTemplates>
+<file path=customXml/item3.xml><?xml version="1.0" encoding="utf-8"?>
+<BlogPostInfo xmlns="http://www.microsoft.com/Office/Word/BlogTool">
+  <PostTitle>WordPress blog site on Azure</PostTitle>
+  <PostDate>2019-04-24T00:02:43Z</PostDate>
+  <PostID>100</PostID>
+  <Category1>LAMP</Category1>
+  <Category2>Azure</Category2>
+  <Category3>PHP</Category3>
+  <Category4>APACHE</Category4>
+  <Category5>MySQL</Category5>
+  <Category6>PowerShell</Category6>
+  <Category7>Linux</Category7>
+  <Category8/>
+  <Category9/>
+  <Category10/>
+  <Account>0d430c5f-9e43-4eff-9e71-73c6c95f144a</Account>
+  <Enclosure/>
+  <ProviderInfo>
+    <PostURL/>
+    <API/>
+    <Categories/>
+    <Trackbacks/>
+    <Enclosures/>
+    <BlogName/>
+    <ImagePostAddress/>
+  </ProviderInfo>
+  <DefaultAccountEnsured/>
+  <CategoryBBId1>727350895</CategoryBBId1>
+  <CategoryBBId2>640537229</CategoryBBId2>
+  <CategoryBBId3>1417981597</CategoryBBId3>
+  <CategoryBBId4>2351213010</CategoryBBId4>
+  <CategoryBBId5>3454963037</CategoryBBId5>
+  <CategoryBBId6>3638422759</CategoryBBId6>
+  <CategoryBBId7>1246607987</CategoryBBId7>
+  <PublishedAccount>0d430c5f-9e43-4eff-9e71-73c6c95f144a</PublishedAccount>
+</BlogPostInfo>
 </file>
 
-<file path=customXml/item3.xml><?xml version="1.0" encoding="utf-8"?>
+<file path=customXml/item4.xml><?xml version="1.0" encoding="utf-8"?>
 <p:properties xmlns:p="http://schemas.microsoft.com/office/2006/metadata/properties" xmlns:xsi="http://www.w3.org/2001/XMLSchema-instance" xmlns:pc="http://schemas.microsoft.com/office/infopath/2007/PartnerControls">
   <documentManagement>
     <LocComments xmlns="4873beb7-5857-4685-be1f-d57550cc96cc" xsi:nil="true"/>
@@ -21068,45 +19284,15 @@
 </p:properties>
 </file>
 
-<file path=customXml/item4.xml><?xml version="1.0" encoding="utf-8"?>
-<BlogPostInfo xmlns="http://www.microsoft.com/Office/Word/BlogTool">
-  <PostTitle>WordPress blog site on Azure</PostTitle>
-  <PostDate>2019-04-24T00:02:43Z</PostDate>
-  <PostID>100</PostID>
-  <Category1>LAMP</Category1>
-  <Category2>Azure</Category2>
-  <Category3>PHP</Category3>
-  <Category4>APACHE</Category4>
-  <Category5>MySQL</Category5>
-  <Category6>PowerShell</Category6>
-  <Category7>Linux</Category7>
-  <Category8/>
-  <Category9/>
-  <Category10/>
-  <Account>0d430c5f-9e43-4eff-9e71-73c6c95f144a</Account>
-  <Enclosure/>
-  <ProviderInfo>
-    <PostURL/>
-    <API/>
-    <Categories/>
-    <Trackbacks/>
-    <Enclosures/>
-    <BlogName/>
-    <ImagePostAddress/>
-  </ProviderInfo>
-  <DefaultAccountEnsured/>
-  <CategoryBBId1>727350895</CategoryBBId1>
-  <CategoryBBId2>640537229</CategoryBBId2>
-  <CategoryBBId3>1417981597</CategoryBBId3>
-  <CategoryBBId4>2351213010</CategoryBBId4>
-  <CategoryBBId5>3454963037</CategoryBBId5>
-  <CategoryBBId6>3638422759</CategoryBBId6>
-  <CategoryBBId7>1246607987</CategoryBBId7>
-  <PublishedAccount>0d430c5f-9e43-4eff-9e71-73c6c95f144a</PublishedAccount>
-</BlogPostInfo>
+<file path=customXml/itemProps1.xml><?xml version="1.0" encoding="utf-8"?>
+<ds:datastoreItem xmlns:ds="http://schemas.openxmlformats.org/officeDocument/2006/customXml" ds:itemID="{5D1E2072-A7E3-4DAE-9149-608034D634FC}">
+  <ds:schemaRefs>
+    <ds:schemaRef ds:uri="http://schemas.microsoft.com/sharepoint/v3/contenttype/forms"/>
+  </ds:schemaRefs>
+</ds:datastoreItem>
 </file>
 
-<file path=customXml/itemProps1.xml><?xml version="1.0" encoding="utf-8"?>
+<file path=customXml/itemProps2.xml><?xml version="1.0" encoding="utf-8"?>
 <ds:datastoreItem xmlns:ds="http://schemas.openxmlformats.org/officeDocument/2006/customXml" ds:itemID="{460F43D6-C4EC-4FB3-A195-6B4FD975A2A1}">
   <ds:schemaRefs>
     <ds:schemaRef ds:uri="http://schemas.microsoft.com/office/2006/metadata/contentType"/>
@@ -21124,15 +19310,15 @@
 </ds:datastoreItem>
 </file>
 
-<file path=customXml/itemProps2.xml><?xml version="1.0" encoding="utf-8"?>
-<ds:datastoreItem xmlns:ds="http://schemas.openxmlformats.org/officeDocument/2006/customXml" ds:itemID="{5D1E2072-A7E3-4DAE-9149-608034D634FC}">
+<file path=customXml/itemProps3.xml><?xml version="1.0" encoding="utf-8"?>
+<ds:datastoreItem xmlns:ds="http://schemas.openxmlformats.org/officeDocument/2006/customXml" ds:itemID="{5F329CAD-B019-4FA6-9FEF-74898909AD20}">
   <ds:schemaRefs>
-    <ds:schemaRef ds:uri="http://schemas.microsoft.com/sharepoint/v3/contenttype/forms"/>
+    <ds:schemaRef ds:uri="http://www.microsoft.com/Office/Word/BlogTool"/>
   </ds:schemaRefs>
 </ds:datastoreItem>
 </file>
 
-<file path=customXml/itemProps3.xml><?xml version="1.0" encoding="utf-8"?>
+<file path=customXml/itemProps4.xml><?xml version="1.0" encoding="utf-8"?>
 <ds:datastoreItem xmlns:ds="http://schemas.openxmlformats.org/officeDocument/2006/customXml" ds:itemID="{3E8E83B5-D8EF-4295-95D5-499630675B99}">
   <ds:schemaRefs>
     <ds:schemaRef ds:uri="http://schemas.microsoft.com/office/2006/metadata/properties"/>
@@ -21140,12 +19326,4 @@
     <ds:schemaRef ds:uri="4873beb7-5857-4685-be1f-d57550cc96cc"/>
   </ds:schemaRefs>
 </ds:datastoreItem>
-</file>
-
-<file path=customXml/itemProps4.xml><?xml version="1.0" encoding="utf-8"?>
-<ds:datastoreItem xmlns:ds="http://schemas.openxmlformats.org/officeDocument/2006/customXml" ds:itemID="{5F329CAD-B019-4FA6-9FEF-74898909AD20}">
-  <ds:schemaRefs>
-    <ds:schemaRef ds:uri="http://www.microsoft.com/Office/Word/BlogTool"/>
-  </ds:schemaRefs>
-</ds:datastoreItem>
 </file>
</xml_diff>

<commit_message>
moved v2 scripts under one folder
</commit_message>
<xml_diff>
--- a/WordPress blog site on Azure Blog.docx
+++ b/WordPress blog site on Azure Blog.docx
@@ -14,6 +14,7 @@
         <w:lock w:val="sdtContentLocked"/>
         <w:group/>
       </w:sdtPr>
+      <w:sdtEndPr/>
       <w:sdtContent>
         <w:p>
           <w:pPr>
@@ -33,6 +34,7 @@
             <w:dataBinding w:xpath="/ns0:BlogPostInfo/ns0:PostTitle" w:storeItemID="{5F329CAD-B019-4FA6-9FEF-74898909AD20}"/>
             <w:text/>
           </w:sdtPr>
+          <w:sdtEndPr/>
           <w:sdtContent>
             <w:p>
               <w:pPr>
@@ -96,6 +98,7 @@
                 <w:listItem w:displayText="none" w:value=" "/>
               </w:comboBox>
             </w:sdtPr>
+            <w:sdtEndPr/>
             <w:sdtContent>
               <w:r>
                 <w:t>LAMP</w:t>
@@ -133,6 +136,7 @@
                 <w:listItem w:displayText="none" w:value=" "/>
               </w:comboBox>
             </w:sdtPr>
+            <w:sdtEndPr/>
             <w:sdtContent>
               <w:r>
                 <w:t>Azure</w:t>
@@ -170,6 +174,7 @@
                 <w:listItem w:displayText="none" w:value=" "/>
               </w:comboBox>
             </w:sdtPr>
+            <w:sdtEndPr/>
             <w:sdtContent>
               <w:r>
                 <w:t>PHP</w:t>
@@ -207,6 +212,7 @@
                 <w:listItem w:displayText="none" w:value=" "/>
               </w:comboBox>
             </w:sdtPr>
+            <w:sdtEndPr/>
             <w:sdtContent>
               <w:r>
                 <w:t>APACHE</w:t>
@@ -244,6 +250,7 @@
                 <w:listItem w:displayText="none" w:value=" "/>
               </w:comboBox>
             </w:sdtPr>
+            <w:sdtEndPr/>
             <w:sdtContent>
               <w:r>
                 <w:t>MySQL</w:t>
@@ -281,6 +288,7 @@
                 <w:listItem w:displayText="none" w:value=" "/>
               </w:comboBox>
             </w:sdtPr>
+            <w:sdtEndPr/>
             <w:sdtContent>
               <w:r>
                 <w:t>PowerShell</w:t>
@@ -318,6 +326,7 @@
                 <w:listItem w:displayText="none" w:value=" "/>
               </w:comboBox>
             </w:sdtPr>
+            <w:sdtEndPr/>
             <w:sdtContent>
               <w:r>
                 <w:t>Linux</w:t>
@@ -1576,7 +1585,21 @@
                 <w:rStyle w:val="Hyperlink"/>
                 <w:noProof/>
               </w:rPr>
-              <w:t>Configuring SSH</w:t>
+              <w:t>Configurin</w:t>
+            </w:r>
+            <w:r>
+              <w:rPr>
+                <w:rStyle w:val="Hyperlink"/>
+                <w:noProof/>
+              </w:rPr>
+              <w:t>g</w:t>
+            </w:r>
+            <w:r>
+              <w:rPr>
+                <w:rStyle w:val="Hyperlink"/>
+                <w:noProof/>
+              </w:rPr>
+              <w:t xml:space="preserve"> SSH</w:t>
             </w:r>
             <w:r>
               <w:rPr>
@@ -10991,7 +11014,25 @@
                                 <w:color w:val="D4D4D4"/>
                                 <w:sz w:val="20"/>
                               </w:rPr>
-                              <w:t>:/var/www/html $ ls ./wordpress/</w:t>
+                              <w:t xml:space="preserve">:/var/www/html $ </w:t>
+                            </w:r>
+                            <w:proofErr w:type="gramStart"/>
+                            <w:r>
+                              <w:rPr>
+                                <w:rFonts w:ascii="Consolas" w:eastAsia="Times New Roman" w:hAnsi="Consolas" w:cs="Times New Roman"/>
+                                <w:color w:val="D4D4D4"/>
+                                <w:sz w:val="20"/>
+                              </w:rPr>
+                              <w:t>ls .</w:t>
+                            </w:r>
+                            <w:proofErr w:type="gramEnd"/>
+                            <w:r>
+                              <w:rPr>
+                                <w:rFonts w:ascii="Consolas" w:eastAsia="Times New Roman" w:hAnsi="Consolas" w:cs="Times New Roman"/>
+                                <w:color w:val="D4D4D4"/>
+                                <w:sz w:val="20"/>
+                              </w:rPr>
+                              <w:t>/wordpress/</w:t>
                             </w:r>
                           </w:p>
                           <w:p>
@@ -11623,7 +11664,11 @@
           </mc:Choice>
           <mc:Fallback>
             <w:pict>
-              <v:shape w14:anchorId="6AEEB363" id="Text Box 20" o:spid="_x0000_s1033" type="#_x0000_t202" style="width:461.25pt;height:364.5pt;visibility:visible;mso-wrap-style:square;mso-left-percent:-10001;mso-top-percent:-10001;mso-position-horizontal:absolute;mso-position-horizontal-relative:char;mso-position-vertical:absolute;mso-position-vertical-relative:line;mso-left-percent:-10001;mso-top-percent:-10001;v-text-anchor:top" o:gfxdata="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" fillcolor="white [3201]" strokeweight=".5pt">
+              <v:shapetype w14:anchorId="6AEEB363" id="_x0000_t202" coordsize="21600,21600" o:spt="202" path="m,l,21600r21600,l21600,xe">
+                <v:stroke joinstyle="miter"/>
+                <v:path gradientshapeok="t" o:connecttype="rect"/>
+              </v:shapetype>
+              <v:shape id="Text Box 20" o:spid="_x0000_s1033" type="#_x0000_t202" style="width:461.25pt;height:364.5pt;visibility:visible;mso-wrap-style:square;mso-left-percent:-10001;mso-top-percent:-10001;mso-position-horizontal:absolute;mso-position-horizontal-relative:char;mso-position-vertical:absolute;mso-position-vertical-relative:line;mso-left-percent:-10001;mso-top-percent:-10001;v-text-anchor:top" o:gfxdata="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" fillcolor="white [3201]" strokeweight=".5pt">
                 <v:textbox>
                   <w:txbxContent>
                     <w:p>
@@ -11793,7 +11838,25 @@
                           <w:color w:val="D4D4D4"/>
                           <w:sz w:val="20"/>
                         </w:rPr>
-                        <w:t>:/var/www/html $ ls ./wordpress/</w:t>
+                        <w:t xml:space="preserve">:/var/www/html $ </w:t>
+                      </w:r>
+                      <w:proofErr w:type="gramStart"/>
+                      <w:r>
+                        <w:rPr>
+                          <w:rFonts w:ascii="Consolas" w:eastAsia="Times New Roman" w:hAnsi="Consolas" w:cs="Times New Roman"/>
+                          <w:color w:val="D4D4D4"/>
+                          <w:sz w:val="20"/>
+                        </w:rPr>
+                        <w:t>ls .</w:t>
+                      </w:r>
+                      <w:proofErr w:type="gramEnd"/>
+                      <w:r>
+                        <w:rPr>
+                          <w:rFonts w:ascii="Consolas" w:eastAsia="Times New Roman" w:hAnsi="Consolas" w:cs="Times New Roman"/>
+                          <w:color w:val="D4D4D4"/>
+                          <w:sz w:val="20"/>
+                        </w:rPr>
+                        <w:t>/wordpress/</w:t>
                       </w:r>
                     </w:p>
                     <w:p>
@@ -12911,21 +12974,7 @@
             <w:rStyle w:val="Hyperlink"/>
             <w:i/>
           </w:rPr>
-          <w:t>repl</w:t>
-        </w:r>
-        <w:r>
-          <w:rPr>
-            <w:rStyle w:val="Hyperlink"/>
-            <w:i/>
-          </w:rPr>
-          <w:t>a</w:t>
-        </w:r>
-        <w:r>
-          <w:rPr>
-            <w:rStyle w:val="Hyperlink"/>
-            <w:i/>
-          </w:rPr>
-          <w:t>ce_str.sh</w:t>
+          <w:t>replace_str.sh</w:t>
         </w:r>
       </w:hyperlink>
       <w:r>
@@ -13339,7 +13388,25 @@
                                 <w:color w:val="D4D4D4"/>
                                 <w:sz w:val="20"/>
                               </w:rPr>
-                              <w:t>:/etc/apache2/sites-available$ sudo a2dissite 000-default.conf</w:t>
+                              <w:t xml:space="preserve">:/etc/apache2/sites-available$ </w:t>
+                            </w:r>
+                            <w:proofErr w:type="spellStart"/>
+                            <w:r>
+                              <w:rPr>
+                                <w:rFonts w:ascii="Consolas" w:eastAsia="Times New Roman" w:hAnsi="Consolas" w:cs="Times New Roman"/>
+                                <w:color w:val="D4D4D4"/>
+                                <w:sz w:val="20"/>
+                              </w:rPr>
+                              <w:t>sudo</w:t>
+                            </w:r>
+                            <w:proofErr w:type="spellEnd"/>
+                            <w:r>
+                              <w:rPr>
+                                <w:rFonts w:ascii="Consolas" w:eastAsia="Times New Roman" w:hAnsi="Consolas" w:cs="Times New Roman"/>
+                                <w:color w:val="D4D4D4"/>
+                                <w:sz w:val="20"/>
+                              </w:rPr>
+                              <w:t xml:space="preserve"> a2dissite 000-default.conf</w:t>
                             </w:r>
                           </w:p>
                           <w:p>
@@ -13366,7 +13433,25 @@
                                 <w:color w:val="D4D4D4"/>
                                 <w:sz w:val="20"/>
                               </w:rPr>
-                              <w:t>:/etc/apache2/sites-available$ sudo a2ensite wordpress.conf</w:t>
+                              <w:t xml:space="preserve">:/etc/apache2/sites-available$ </w:t>
+                            </w:r>
+                            <w:proofErr w:type="spellStart"/>
+                            <w:r>
+                              <w:rPr>
+                                <w:rFonts w:ascii="Consolas" w:eastAsia="Times New Roman" w:hAnsi="Consolas" w:cs="Times New Roman"/>
+                                <w:color w:val="D4D4D4"/>
+                                <w:sz w:val="20"/>
+                              </w:rPr>
+                              <w:t>sudo</w:t>
+                            </w:r>
+                            <w:proofErr w:type="spellEnd"/>
+                            <w:r>
+                              <w:rPr>
+                                <w:rFonts w:ascii="Consolas" w:eastAsia="Times New Roman" w:hAnsi="Consolas" w:cs="Times New Roman"/>
+                                <w:color w:val="D4D4D4"/>
+                                <w:sz w:val="20"/>
+                              </w:rPr>
+                              <w:t xml:space="preserve"> a2ensite wordpress.conf</w:t>
                             </w:r>
                           </w:p>
                           <w:p>
@@ -13728,7 +13813,25 @@
                           <w:color w:val="D4D4D4"/>
                           <w:sz w:val="20"/>
                         </w:rPr>
-                        <w:t>:/etc/apache2/sites-available$ sudo a2dissite 000-default.conf</w:t>
+                        <w:t xml:space="preserve">:/etc/apache2/sites-available$ </w:t>
+                      </w:r>
+                      <w:proofErr w:type="spellStart"/>
+                      <w:r>
+                        <w:rPr>
+                          <w:rFonts w:ascii="Consolas" w:eastAsia="Times New Roman" w:hAnsi="Consolas" w:cs="Times New Roman"/>
+                          <w:color w:val="D4D4D4"/>
+                          <w:sz w:val="20"/>
+                        </w:rPr>
+                        <w:t>sudo</w:t>
+                      </w:r>
+                      <w:proofErr w:type="spellEnd"/>
+                      <w:r>
+                        <w:rPr>
+                          <w:rFonts w:ascii="Consolas" w:eastAsia="Times New Roman" w:hAnsi="Consolas" w:cs="Times New Roman"/>
+                          <w:color w:val="D4D4D4"/>
+                          <w:sz w:val="20"/>
+                        </w:rPr>
+                        <w:t xml:space="preserve"> a2dissite 000-default.conf</w:t>
                       </w:r>
                     </w:p>
                     <w:p>
@@ -13755,7 +13858,25 @@
                           <w:color w:val="D4D4D4"/>
                           <w:sz w:val="20"/>
                         </w:rPr>
-                        <w:t>:/etc/apache2/sites-available$ sudo a2ensite wordpress.conf</w:t>
+                        <w:t xml:space="preserve">:/etc/apache2/sites-available$ </w:t>
+                      </w:r>
+                      <w:proofErr w:type="spellStart"/>
+                      <w:r>
+                        <w:rPr>
+                          <w:rFonts w:ascii="Consolas" w:eastAsia="Times New Roman" w:hAnsi="Consolas" w:cs="Times New Roman"/>
+                          <w:color w:val="D4D4D4"/>
+                          <w:sz w:val="20"/>
+                        </w:rPr>
+                        <w:t>sudo</w:t>
+                      </w:r>
+                      <w:proofErr w:type="spellEnd"/>
+                      <w:r>
+                        <w:rPr>
+                          <w:rFonts w:ascii="Consolas" w:eastAsia="Times New Roman" w:hAnsi="Consolas" w:cs="Times New Roman"/>
+                          <w:color w:val="D4D4D4"/>
+                          <w:sz w:val="20"/>
+                        </w:rPr>
+                        <w:t xml:space="preserve"> a2ensite wordpress.conf</w:t>
                       </w:r>
                     </w:p>
                     <w:p>
@@ -14083,8 +14204,16 @@
         <w:jc w:val="both"/>
       </w:pPr>
       <w:bookmarkStart w:id="16" w:name="_Toc6960056"/>
-      <w:r>
-        <w:t>Configuring SSH</w:t>
+      <w:proofErr w:type="spellStart"/>
+      <w:r>
+        <w:t>sudo</w:t>
+      </w:r>
+      <w:r>
+        <w:t>Configuring</w:t>
+      </w:r>
+      <w:proofErr w:type="spellEnd"/>
+      <w:r>
+        <w:t xml:space="preserve"> SSH</w:t>
       </w:r>
       <w:bookmarkEnd w:id="16"/>
     </w:p>
@@ -15154,6 +15283,8 @@
           </wp:inline>
         </w:drawing>
       </w:r>
+      <w:bookmarkStart w:id="20" w:name="_GoBack"/>
+      <w:bookmarkEnd w:id="20"/>
     </w:p>
     <w:p>
       <w:pPr>
@@ -15180,11 +15311,11 @@
         <w:pStyle w:val="Heading1"/>
         <w:jc w:val="both"/>
       </w:pPr>
-      <w:bookmarkStart w:id="20" w:name="_Toc6960060"/>
+      <w:bookmarkStart w:id="21" w:name="_Toc6960060"/>
       <w:r>
         <w:t>HTTPS Redirect.</w:t>
       </w:r>
-      <w:bookmarkEnd w:id="20"/>
+      <w:bookmarkEnd w:id="21"/>
       <w:r>
         <w:t xml:space="preserve"> </w:t>
       </w:r>
@@ -15308,7 +15439,6 @@
         </w:rPr>
         <w:t xml:space="preserve">        </w:t>
       </w:r>
-      <w:bookmarkStart w:id="21" w:name="_GoBack"/>
       <w:r>
         <w:rPr>
           <w:rFonts w:ascii="Calibri" w:hAnsi="Calibri" w:cs="Calibri"/>
@@ -15339,7 +15469,6 @@
         <w:t>/</w:t>
       </w:r>
     </w:p>
-    <w:bookmarkEnd w:id="21"/>
     <w:p>
       <w:pPr>
         <w:pStyle w:val="NormalWeb"/>
@@ -17018,7 +17147,7 @@
         <w:behaviors>
           <w:behavior w:val="content"/>
         </w:behaviors>
-        <w:guid w:val="{E915E494-9D57-44EA-AFE8-9543AAA90E66}"/>
+        <w:guid w:val="{3359BB33-3A05-4FFE-BA8D-8C842AEEB158}"/>
       </w:docPartPr>
       <w:docPartBody>
         <w:p>
@@ -17302,10 +17431,12 @@
   </w:compat>
   <w:rsids>
     <w:rsidRoot w:val="00C719FE"/>
+    <w:rsid w:val="006F756D"/>
     <w:rsid w:val="00846CFF"/>
     <w:rsid w:val="00AA5889"/>
     <w:rsid w:val="00B37588"/>
     <w:rsid w:val="00C719FE"/>
+    <w:rsid w:val="00E06053"/>
   </w:rsids>
   <m:mathPr>
     <m:mathFont m:val="Cambria Math"/>
@@ -17759,7 +17890,7 @@
     <w:basedOn w:val="DefaultParagraphFont"/>
     <w:uiPriority w:val="99"/>
     <w:semiHidden/>
-    <w:rsid w:val="00B37588"/>
+    <w:rsid w:val="006F756D"/>
     <w:rPr>
       <w:color w:val="808080"/>
     </w:rPr>
@@ -18070,15 +18201,6 @@
 </file>
 
 <file path=customXml/item1.xml><?xml version="1.0" encoding="utf-8"?>
-<?mso-contentType ?>
-<FormTemplates xmlns="http://schemas.microsoft.com/sharepoint/v3/contenttype/forms">
-  <Display>DocumentLibraryForm</Display>
-  <Edit>AssetEditForm</Edit>
-  <New>DocumentLibraryForm</New>
-</FormTemplates>
-</file>
-
-<file path=customXml/item2.xml><?xml version="1.0" encoding="utf-8"?>
 <ct:contentTypeSchema xmlns:ct="http://schemas.microsoft.com/office/2006/metadata/contentType" xmlns:ma="http://schemas.microsoft.com/office/2006/metadata/properties/metaAttributes" ct:_="" ma:_="" ma:contentTypeName="TemplateFile" ma:contentTypeID="0x0101006EDDDB5EE6D98C44930B742096920B300400F5B6D36B3EF94B4E9A635CDF2A18F5B8" ma:contentTypeVersion="72" ma:contentTypeDescription="Create a new document." ma:contentTypeScope="" ma:versionID="a23e56308344d904b51738559c3d67c9">
   <xsd:schema xmlns:xsd="http://www.w3.org/2001/XMLSchema" xmlns:xs="http://www.w3.org/2001/XMLSchema" xmlns:p="http://schemas.microsoft.com/office/2006/metadata/properties" xmlns:ns2="4873beb7-5857-4685-be1f-d57550cc96cc" targetNamespace="http://schemas.microsoft.com/office/2006/metadata/properties" ma:root="true" ma:fieldsID="cd0908cc4600e77bf5da051303e00c8d" ns2:_="">
     <xsd:import namespace="4873beb7-5857-4685-be1f-d57550cc96cc"/>
@@ -19118,45 +19240,16 @@
 </ct:contentTypeSchema>
 </file>
 
-<file path=customXml/item3.xml><?xml version="1.0" encoding="utf-8"?>
-<BlogPostInfo xmlns="http://www.microsoft.com/Office/Word/BlogTool">
-  <PostTitle>WordPress blog site on Azure</PostTitle>
-  <PostDate>2019-04-24T00:02:43Z</PostDate>
-  <PostID>100</PostID>
-  <Category1>LAMP</Category1>
-  <Category2>Azure</Category2>
-  <Category3>PHP</Category3>
-  <Category4>APACHE</Category4>
-  <Category5>MySQL</Category5>
-  <Category6>PowerShell</Category6>
-  <Category7>Linux</Category7>
-  <Category8/>
-  <Category9/>
-  <Category10/>
-  <Account>0d430c5f-9e43-4eff-9e71-73c6c95f144a</Account>
-  <Enclosure/>
-  <ProviderInfo>
-    <PostURL/>
-    <API/>
-    <Categories/>
-    <Trackbacks/>
-    <Enclosures/>
-    <BlogName/>
-    <ImagePostAddress/>
-  </ProviderInfo>
-  <DefaultAccountEnsured/>
-  <CategoryBBId1>727350895</CategoryBBId1>
-  <CategoryBBId2>640537229</CategoryBBId2>
-  <CategoryBBId3>1417981597</CategoryBBId3>
-  <CategoryBBId4>2351213010</CategoryBBId4>
-  <CategoryBBId5>3454963037</CategoryBBId5>
-  <CategoryBBId6>3638422759</CategoryBBId6>
-  <CategoryBBId7>1246607987</CategoryBBId7>
-  <PublishedAccount>0d430c5f-9e43-4eff-9e71-73c6c95f144a</PublishedAccount>
-</BlogPostInfo>
+<file path=customXml/item2.xml><?xml version="1.0" encoding="utf-8"?>
+<?mso-contentType ?>
+<FormTemplates xmlns="http://schemas.microsoft.com/sharepoint/v3/contenttype/forms">
+  <Display>DocumentLibraryForm</Display>
+  <Edit>AssetEditForm</Edit>
+  <New>DocumentLibraryForm</New>
+</FormTemplates>
 </file>
 
-<file path=customXml/item4.xml><?xml version="1.0" encoding="utf-8"?>
+<file path=customXml/item3.xml><?xml version="1.0" encoding="utf-8"?>
 <p:properties xmlns:p="http://schemas.microsoft.com/office/2006/metadata/properties" xmlns:xsi="http://www.w3.org/2001/XMLSchema-instance" xmlns:pc="http://schemas.microsoft.com/office/infopath/2007/PartnerControls">
   <documentManagement>
     <LocComments xmlns="4873beb7-5857-4685-be1f-d57550cc96cc" xsi:nil="true"/>
@@ -19284,15 +19377,45 @@
 </p:properties>
 </file>
 
-<file path=customXml/itemProps1.xml><?xml version="1.0" encoding="utf-8"?>
-<ds:datastoreItem xmlns:ds="http://schemas.openxmlformats.org/officeDocument/2006/customXml" ds:itemID="{5D1E2072-A7E3-4DAE-9149-608034D634FC}">
-  <ds:schemaRefs>
-    <ds:schemaRef ds:uri="http://schemas.microsoft.com/sharepoint/v3/contenttype/forms"/>
-  </ds:schemaRefs>
-</ds:datastoreItem>
+<file path=customXml/item4.xml><?xml version="1.0" encoding="utf-8"?>
+<BlogPostInfo xmlns="http://www.microsoft.com/Office/Word/BlogTool">
+  <PostTitle>WordPress blog site on Azure</PostTitle>
+  <PostDate>2019-04-24T00:02:43Z</PostDate>
+  <PostID>100</PostID>
+  <Category1>LAMP</Category1>
+  <Category2>Azure</Category2>
+  <Category3>PHP</Category3>
+  <Category4>APACHE</Category4>
+  <Category5>MySQL</Category5>
+  <Category6>PowerShell</Category6>
+  <Category7>Linux</Category7>
+  <Category8/>
+  <Category9/>
+  <Category10/>
+  <Account>0d430c5f-9e43-4eff-9e71-73c6c95f144a</Account>
+  <Enclosure/>
+  <ProviderInfo>
+    <PostURL/>
+    <API/>
+    <Categories/>
+    <Trackbacks/>
+    <Enclosures/>
+    <BlogName/>
+    <ImagePostAddress/>
+  </ProviderInfo>
+  <DefaultAccountEnsured/>
+  <CategoryBBId1>727350895</CategoryBBId1>
+  <CategoryBBId2>640537229</CategoryBBId2>
+  <CategoryBBId3>1417981597</CategoryBBId3>
+  <CategoryBBId4>2351213010</CategoryBBId4>
+  <CategoryBBId5>3454963037</CategoryBBId5>
+  <CategoryBBId6>3638422759</CategoryBBId6>
+  <CategoryBBId7>1246607987</CategoryBBId7>
+  <PublishedAccount>0d430c5f-9e43-4eff-9e71-73c6c95f144a</PublishedAccount>
+</BlogPostInfo>
 </file>
 
-<file path=customXml/itemProps2.xml><?xml version="1.0" encoding="utf-8"?>
+<file path=customXml/itemProps1.xml><?xml version="1.0" encoding="utf-8"?>
 <ds:datastoreItem xmlns:ds="http://schemas.openxmlformats.org/officeDocument/2006/customXml" ds:itemID="{460F43D6-C4EC-4FB3-A195-6B4FD975A2A1}">
   <ds:schemaRefs>
     <ds:schemaRef ds:uri="http://schemas.microsoft.com/office/2006/metadata/contentType"/>
@@ -19310,15 +19433,15 @@
 </ds:datastoreItem>
 </file>
 
-<file path=customXml/itemProps3.xml><?xml version="1.0" encoding="utf-8"?>
-<ds:datastoreItem xmlns:ds="http://schemas.openxmlformats.org/officeDocument/2006/customXml" ds:itemID="{5F329CAD-B019-4FA6-9FEF-74898909AD20}">
+<file path=customXml/itemProps2.xml><?xml version="1.0" encoding="utf-8"?>
+<ds:datastoreItem xmlns:ds="http://schemas.openxmlformats.org/officeDocument/2006/customXml" ds:itemID="{5D1E2072-A7E3-4DAE-9149-608034D634FC}">
   <ds:schemaRefs>
-    <ds:schemaRef ds:uri="http://www.microsoft.com/Office/Word/BlogTool"/>
+    <ds:schemaRef ds:uri="http://schemas.microsoft.com/sharepoint/v3/contenttype/forms"/>
   </ds:schemaRefs>
 </ds:datastoreItem>
 </file>
 
-<file path=customXml/itemProps4.xml><?xml version="1.0" encoding="utf-8"?>
+<file path=customXml/itemProps3.xml><?xml version="1.0" encoding="utf-8"?>
 <ds:datastoreItem xmlns:ds="http://schemas.openxmlformats.org/officeDocument/2006/customXml" ds:itemID="{3E8E83B5-D8EF-4295-95D5-499630675B99}">
   <ds:schemaRefs>
     <ds:schemaRef ds:uri="http://schemas.microsoft.com/office/2006/metadata/properties"/>
@@ -19326,4 +19449,12 @@
     <ds:schemaRef ds:uri="4873beb7-5857-4685-be1f-d57550cc96cc"/>
   </ds:schemaRefs>
 </ds:datastoreItem>
+</file>
+
+<file path=customXml/itemProps4.xml><?xml version="1.0" encoding="utf-8"?>
+<ds:datastoreItem xmlns:ds="http://schemas.openxmlformats.org/officeDocument/2006/customXml" ds:itemID="{5F329CAD-B019-4FA6-9FEF-74898909AD20}">
+  <ds:schemaRefs>
+    <ds:schemaRef ds:uri="http://www.microsoft.com/Office/Word/BlogTool"/>
+  </ds:schemaRefs>
+</ds:datastoreItem>
 </file>
</xml_diff>

<commit_message>
Adding the documentation update
</commit_message>
<xml_diff>
--- a/WordPress blog site on Azure Blog.docx
+++ b/WordPress blog site on Azure Blog.docx
@@ -353,6 +353,7 @@
       <w:pPr>
         <w:jc w:val="both"/>
       </w:pPr>
+      <w:bookmarkStart w:id="0" w:name="_GoBack"/>
       <w:r>
         <w:t>This article explains provides the step-by-step guide on creating a professional blog web site using LAMP</w:t>
       </w:r>
@@ -388,6 +389,7 @@
         <w:t xml:space="preserve">. </w:t>
       </w:r>
     </w:p>
+    <w:bookmarkEnd w:id="0"/>
     <w:p>
       <w:pPr>
         <w:jc w:val="both"/>
@@ -1585,21 +1587,7 @@
                 <w:rStyle w:val="Hyperlink"/>
                 <w:noProof/>
               </w:rPr>
-              <w:t>Configurin</w:t>
-            </w:r>
-            <w:r>
-              <w:rPr>
-                <w:rStyle w:val="Hyperlink"/>
-                <w:noProof/>
-              </w:rPr>
-              <w:t>g</w:t>
-            </w:r>
-            <w:r>
-              <w:rPr>
-                <w:rStyle w:val="Hyperlink"/>
-                <w:noProof/>
-              </w:rPr>
-              <w:t xml:space="preserve"> SSH</w:t>
+              <w:t>Configuring SSH</w:t>
             </w:r>
             <w:r>
               <w:rPr>
@@ -1953,11 +1941,11 @@
         <w:pStyle w:val="Heading1"/>
         <w:jc w:val="both"/>
       </w:pPr>
-      <w:bookmarkStart w:id="0" w:name="_Toc6960040"/>
+      <w:bookmarkStart w:id="1" w:name="_Toc6960040"/>
       <w:r>
         <w:t>Azure Subscription</w:t>
       </w:r>
-      <w:bookmarkEnd w:id="0"/>
+      <w:bookmarkEnd w:id="1"/>
     </w:p>
     <w:p>
       <w:pPr>
@@ -2004,7 +1992,7 @@
       <w:pPr>
         <w:jc w:val="both"/>
       </w:pPr>
-      <w:bookmarkStart w:id="1" w:name="_Toc6960041"/>
+      <w:bookmarkStart w:id="2" w:name="_Toc6960041"/>
       <w:proofErr w:type="gramStart"/>
       <w:r>
         <w:rPr>
@@ -2019,7 +2007,7 @@
         </w:rPr>
         <w:t xml:space="preserve"> Tier</w:t>
       </w:r>
-      <w:bookmarkEnd w:id="1"/>
+      <w:bookmarkEnd w:id="2"/>
       <w:r>
         <w:t xml:space="preserve">: Your subscription will require the ability to configure purchased custom domain names. This feature is not available with the free subscription and you’ll need to remove the spending limits on your subscription.  Removing the spending limits will allow your App service domains running under Azure to register the custom domain names. The instructions on how to achieve this manually is available </w:t>
       </w:r>
@@ -2084,6 +2072,7 @@
       <w:pPr>
         <w:jc w:val="both"/>
       </w:pPr>
+      <w:bookmarkStart w:id="3" w:name="_Hlk9505265"/>
       <w:r>
         <w:rPr>
           <w:rStyle w:val="IntenseReference"/>
@@ -2095,6 +2084,7 @@
         <w:t xml:space="preserve">: Log on to Azure portal – portal.azure.com and manually validate that the region, app plan and web app are created. </w:t>
       </w:r>
     </w:p>
+    <w:bookmarkEnd w:id="3"/>
     <w:p>
       <w:pPr>
         <w:jc w:val="both"/>
@@ -2141,11 +2131,11 @@
         <w:pStyle w:val="Heading1"/>
         <w:jc w:val="both"/>
       </w:pPr>
-      <w:bookmarkStart w:id="2" w:name="_Toc6960042"/>
+      <w:bookmarkStart w:id="4" w:name="_Toc6960042"/>
       <w:r>
         <w:t>Purchase Domain Name</w:t>
       </w:r>
-      <w:bookmarkEnd w:id="2"/>
+      <w:bookmarkEnd w:id="4"/>
     </w:p>
     <w:p>
       <w:pPr>
@@ -2270,11 +2260,11 @@
         <w:pStyle w:val="Heading1"/>
         <w:jc w:val="both"/>
       </w:pPr>
-      <w:bookmarkStart w:id="3" w:name="_Toc6960043"/>
+      <w:bookmarkStart w:id="5" w:name="_Toc6960043"/>
       <w:r>
         <w:t>Bind a Host Name to the web app in Azure</w:t>
       </w:r>
-      <w:bookmarkEnd w:id="3"/>
+      <w:bookmarkEnd w:id="5"/>
     </w:p>
     <w:p>
       <w:pPr>
@@ -5034,11 +5024,11 @@
         <w:pStyle w:val="Heading1"/>
         <w:jc w:val="both"/>
       </w:pPr>
-      <w:bookmarkStart w:id="4" w:name="_Toc6960044"/>
+      <w:bookmarkStart w:id="6" w:name="_Toc6960044"/>
       <w:r>
         <w:t>Installing and configuring the Linux server</w:t>
       </w:r>
-      <w:bookmarkEnd w:id="4"/>
+      <w:bookmarkEnd w:id="6"/>
     </w:p>
     <w:p>
       <w:r>
@@ -5228,11 +5218,11 @@
         <w:pStyle w:val="Heading1"/>
         <w:jc w:val="both"/>
       </w:pPr>
-      <w:bookmarkStart w:id="5" w:name="_Toc6960045"/>
+      <w:bookmarkStart w:id="7" w:name="_Toc6960045"/>
       <w:r>
         <w:t>Adding Non-Root user to the Linux server</w:t>
       </w:r>
-      <w:bookmarkEnd w:id="5"/>
+      <w:bookmarkEnd w:id="7"/>
     </w:p>
     <w:p>
       <w:r>
@@ -5807,11 +5797,11 @@
         <w:pStyle w:val="Heading1"/>
         <w:jc w:val="both"/>
       </w:pPr>
-      <w:bookmarkStart w:id="6" w:name="_Toc6960046"/>
+      <w:bookmarkStart w:id="8" w:name="_Toc6960046"/>
       <w:r>
         <w:t>Install and configure Apache</w:t>
       </w:r>
-      <w:bookmarkEnd w:id="6"/>
+      <w:bookmarkEnd w:id="8"/>
       <w:r>
         <w:t xml:space="preserve"> </w:t>
       </w:r>
@@ -6763,11 +6753,11 @@
       <w:pPr>
         <w:pStyle w:val="Heading1"/>
       </w:pPr>
-      <w:bookmarkStart w:id="7" w:name="_Toc6960047"/>
+      <w:bookmarkStart w:id="9" w:name="_Toc6960047"/>
       <w:r>
         <w:t>Static IP Address, DNS Name Label</w:t>
       </w:r>
-      <w:bookmarkEnd w:id="7"/>
+      <w:bookmarkEnd w:id="9"/>
       <w:r>
         <w:t xml:space="preserve"> </w:t>
       </w:r>
@@ -9300,11 +9290,11 @@
       <w:pPr>
         <w:pStyle w:val="Heading1"/>
       </w:pPr>
-      <w:bookmarkStart w:id="8" w:name="_Toc6960048"/>
+      <w:bookmarkStart w:id="10" w:name="_Toc6960048"/>
       <w:r>
         <w:t>Install and Configure Azure DNS</w:t>
       </w:r>
-      <w:bookmarkEnd w:id="8"/>
+      <w:bookmarkEnd w:id="10"/>
     </w:p>
     <w:p>
       <w:r>
@@ -9643,11 +9633,11 @@
         <w:pStyle w:val="Heading1"/>
         <w:jc w:val="both"/>
       </w:pPr>
-      <w:bookmarkStart w:id="9" w:name="_Toc6960049"/>
+      <w:bookmarkStart w:id="11" w:name="_Toc6960049"/>
       <w:r>
         <w:t>Install and configure MySQL Database</w:t>
       </w:r>
-      <w:bookmarkEnd w:id="9"/>
+      <w:bookmarkEnd w:id="11"/>
     </w:p>
     <w:p>
       <w:r>
@@ -9986,11 +9976,11 @@
         <w:pStyle w:val="Heading1"/>
         <w:jc w:val="both"/>
       </w:pPr>
-      <w:bookmarkStart w:id="10" w:name="_Toc6960050"/>
+      <w:bookmarkStart w:id="12" w:name="_Toc6960050"/>
       <w:r>
         <w:t>Install and configure phpMyAdmin</w:t>
       </w:r>
-      <w:bookmarkEnd w:id="10"/>
+      <w:bookmarkEnd w:id="12"/>
     </w:p>
     <w:p>
       <w:r>
@@ -10041,11 +10031,11 @@
         <w:pStyle w:val="Heading1"/>
         <w:jc w:val="both"/>
       </w:pPr>
-      <w:bookmarkStart w:id="11" w:name="_Toc6960051"/>
+      <w:bookmarkStart w:id="13" w:name="_Toc6960051"/>
       <w:r>
         <w:t>Install and configure PHP</w:t>
       </w:r>
-      <w:bookmarkEnd w:id="11"/>
+      <w:bookmarkEnd w:id="13"/>
     </w:p>
     <w:p>
       <w:r>
@@ -10789,11 +10779,11 @@
         <w:pStyle w:val="Heading1"/>
         <w:jc w:val="both"/>
       </w:pPr>
-      <w:bookmarkStart w:id="12" w:name="_Toc6960052"/>
+      <w:bookmarkStart w:id="14" w:name="_Toc6960052"/>
       <w:r>
         <w:t>Install and configure WordPress</w:t>
       </w:r>
-      <w:bookmarkEnd w:id="12"/>
+      <w:bookmarkEnd w:id="14"/>
     </w:p>
     <w:p>
       <w:r>
@@ -11664,11 +11654,7 @@
           </mc:Choice>
           <mc:Fallback>
             <w:pict>
-              <v:shapetype w14:anchorId="6AEEB363" id="_x0000_t202" coordsize="21600,21600" o:spt="202" path="m,l,21600r21600,l21600,xe">
-                <v:stroke joinstyle="miter"/>
-                <v:path gradientshapeok="t" o:connecttype="rect"/>
-              </v:shapetype>
-              <v:shape id="Text Box 20" o:spid="_x0000_s1033" type="#_x0000_t202" style="width:461.25pt;height:364.5pt;visibility:visible;mso-wrap-style:square;mso-left-percent:-10001;mso-top-percent:-10001;mso-position-horizontal:absolute;mso-position-horizontal-relative:char;mso-position-vertical:absolute;mso-position-vertical-relative:line;mso-left-percent:-10001;mso-top-percent:-10001;v-text-anchor:top" o:gfxdata="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" fillcolor="white [3201]" strokeweight=".5pt">
+              <v:shape w14:anchorId="6AEEB363" id="Text Box 20" o:spid="_x0000_s1033" type="#_x0000_t202" style="width:461.25pt;height:364.5pt;visibility:visible;mso-wrap-style:square;mso-left-percent:-10001;mso-top-percent:-10001;mso-position-horizontal:absolute;mso-position-horizontal-relative:char;mso-position-vertical:absolute;mso-position-vertical-relative:line;mso-left-percent:-10001;mso-top-percent:-10001;v-text-anchor:top" o:gfxdata="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" fillcolor="white [3201]" strokeweight=".5pt">
                 <v:textbox>
                   <w:txbxContent>
                     <w:p>
@@ -12773,11 +12759,11 @@
         <w:pStyle w:val="Heading1"/>
         <w:jc w:val="both"/>
       </w:pPr>
-      <w:bookmarkStart w:id="13" w:name="_Toc6960053"/>
+      <w:bookmarkStart w:id="15" w:name="_Toc6960053"/>
       <w:r>
         <w:t>Replacing default apache2 and WordPress web pages.</w:t>
       </w:r>
-      <w:bookmarkEnd w:id="13"/>
+      <w:bookmarkEnd w:id="15"/>
     </w:p>
     <w:p>
       <w:r>
@@ -12837,11 +12823,11 @@
       <w:pPr>
         <w:pStyle w:val="Heading2"/>
       </w:pPr>
-      <w:bookmarkStart w:id="14" w:name="_Toc6960054"/>
+      <w:bookmarkStart w:id="16" w:name="_Toc6960054"/>
       <w:r>
         <w:t>WordPress configurations changes</w:t>
       </w:r>
-      <w:bookmarkEnd w:id="14"/>
+      <w:bookmarkEnd w:id="16"/>
       <w:r>
         <w:t xml:space="preserve"> </w:t>
       </w:r>
@@ -12943,11 +12929,11 @@
       <w:pPr>
         <w:pStyle w:val="Heading2"/>
       </w:pPr>
-      <w:bookmarkStart w:id="15" w:name="_Toc6960055"/>
+      <w:bookmarkStart w:id="17" w:name="_Toc6960055"/>
       <w:r>
         <w:t>Apache2 configuration changes</w:t>
       </w:r>
-      <w:bookmarkEnd w:id="15"/>
+      <w:bookmarkEnd w:id="17"/>
     </w:p>
     <w:p>
       <w:r>
@@ -13451,8 +13437,18 @@
                                 <w:color w:val="D4D4D4"/>
                                 <w:sz w:val="20"/>
                               </w:rPr>
-                              <w:t xml:space="preserve"> a2ensite wordpress.conf</w:t>
-                            </w:r>
+                              <w:t xml:space="preserve"> a2ensite </w:t>
+                            </w:r>
+                            <w:proofErr w:type="spellStart"/>
+                            <w:r>
+                              <w:rPr>
+                                <w:rFonts w:ascii="Consolas" w:eastAsia="Times New Roman" w:hAnsi="Consolas" w:cs="Times New Roman"/>
+                                <w:color w:val="D4D4D4"/>
+                                <w:sz w:val="20"/>
+                              </w:rPr>
+                              <w:t>wordpress.conf</w:t>
+                            </w:r>
+                            <w:proofErr w:type="spellEnd"/>
                           </w:p>
                           <w:p>
                             <w:pPr>
@@ -13876,8 +13872,18 @@
                           <w:color w:val="D4D4D4"/>
                           <w:sz w:val="20"/>
                         </w:rPr>
-                        <w:t xml:space="preserve"> a2ensite wordpress.conf</w:t>
-                      </w:r>
+                        <w:t xml:space="preserve"> a2ensite </w:t>
+                      </w:r>
+                      <w:proofErr w:type="spellStart"/>
+                      <w:r>
+                        <w:rPr>
+                          <w:rFonts w:ascii="Consolas" w:eastAsia="Times New Roman" w:hAnsi="Consolas" w:cs="Times New Roman"/>
+                          <w:color w:val="D4D4D4"/>
+                          <w:sz w:val="20"/>
+                        </w:rPr>
+                        <w:t>wordpress.conf</w:t>
+                      </w:r>
+                      <w:proofErr w:type="spellEnd"/>
                     </w:p>
                     <w:p>
                       <w:pPr>
@@ -14203,7 +14209,7 @@
         <w:pStyle w:val="Heading1"/>
         <w:jc w:val="both"/>
       </w:pPr>
-      <w:bookmarkStart w:id="16" w:name="_Toc6960056"/>
+      <w:bookmarkStart w:id="18" w:name="_Toc6960056"/>
       <w:proofErr w:type="spellStart"/>
       <w:r>
         <w:t>sudo</w:t>
@@ -14215,7 +14221,7 @@
       <w:r>
         <w:t xml:space="preserve"> SSH</w:t>
       </w:r>
-      <w:bookmarkEnd w:id="16"/>
+      <w:bookmarkEnd w:id="18"/>
     </w:p>
     <w:p/>
     <w:p>
@@ -14299,11 +14305,11 @@
       <w:pPr>
         <w:pStyle w:val="Heading2"/>
       </w:pPr>
-      <w:bookmarkStart w:id="17" w:name="_Toc6960057"/>
+      <w:bookmarkStart w:id="19" w:name="_Toc6960057"/>
       <w:r>
         <w:t>Installing Certificates</w:t>
       </w:r>
-      <w:bookmarkEnd w:id="17"/>
+      <w:bookmarkEnd w:id="19"/>
     </w:p>
     <w:p>
       <w:r>
@@ -14667,11 +14673,11 @@
       <w:pPr>
         <w:pStyle w:val="Heading2"/>
       </w:pPr>
-      <w:bookmarkStart w:id="18" w:name="_Toc6960058"/>
+      <w:bookmarkStart w:id="20" w:name="_Toc6960058"/>
       <w:r>
         <w:t>Apache2 SSH configuration</w:t>
       </w:r>
-      <w:bookmarkEnd w:id="18"/>
+      <w:bookmarkEnd w:id="20"/>
     </w:p>
     <w:p>
       <w:pPr>
@@ -15200,11 +15206,11 @@
       <w:pPr>
         <w:pStyle w:val="Heading2"/>
       </w:pPr>
-      <w:bookmarkStart w:id="19" w:name="_Toc6960059"/>
+      <w:bookmarkStart w:id="21" w:name="_Toc6960059"/>
       <w:r>
         <w:t>WordPress SSH configuration</w:t>
       </w:r>
-      <w:bookmarkEnd w:id="19"/>
+      <w:bookmarkEnd w:id="21"/>
     </w:p>
     <w:p/>
     <w:p>
@@ -15283,8 +15289,6 @@
           </wp:inline>
         </w:drawing>
       </w:r>
-      <w:bookmarkStart w:id="20" w:name="_GoBack"/>
-      <w:bookmarkEnd w:id="20"/>
     </w:p>
     <w:p>
       <w:pPr>
@@ -15311,11 +15315,11 @@
         <w:pStyle w:val="Heading1"/>
         <w:jc w:val="both"/>
       </w:pPr>
-      <w:bookmarkStart w:id="21" w:name="_Toc6960060"/>
+      <w:bookmarkStart w:id="22" w:name="_Toc6960060"/>
       <w:r>
         <w:t>HTTPS Redirect.</w:t>
       </w:r>
-      <w:bookmarkEnd w:id="21"/>
+      <w:bookmarkEnd w:id="22"/>
       <w:r>
         <w:t xml:space="preserve"> </w:t>
       </w:r>
@@ -17147,7 +17151,7 @@
         <w:behaviors>
           <w:behavior w:val="content"/>
         </w:behaviors>
-        <w:guid w:val="{3359BB33-3A05-4FFE-BA8D-8C842AEEB158}"/>
+        <w:guid w:val="{CE5ED30F-D18E-45A7-8362-362F41451AE7}"/>
       </w:docPartPr>
       <w:docPartBody>
         <w:p>
@@ -17384,6 +17388,7 @@
     <w:sig w:usb0="E4002EFF" w:usb1="C000247B" w:usb2="00000009" w:usb3="00000000" w:csb0="000001FF" w:csb1="00000000"/>
   </w:font>
   <w:font w:name="Segoe UI">
+    <w:altName w:val="Arial"/>
     <w:panose1 w:val="020B0502040204020203"/>
     <w:charset w:val="00"/>
     <w:family w:val="swiss"/>
@@ -17431,6 +17436,8 @@
   </w:compat>
   <w:rsids>
     <w:rsidRoot w:val="00C719FE"/>
+    <w:rsid w:val="00095CB7"/>
+    <w:rsid w:val="002551B0"/>
     <w:rsid w:val="006F756D"/>
     <w:rsid w:val="00846CFF"/>
     <w:rsid w:val="00AA5889"/>
@@ -17890,7 +17897,7 @@
     <w:basedOn w:val="DefaultParagraphFont"/>
     <w:uiPriority w:val="99"/>
     <w:semiHidden/>
-    <w:rsid w:val="006F756D"/>
+    <w:rsid w:val="00095CB7"/>
     <w:rPr>
       <w:color w:val="808080"/>
     </w:rPr>
@@ -18201,6 +18208,15 @@
 </file>
 
 <file path=customXml/item1.xml><?xml version="1.0" encoding="utf-8"?>
+<?mso-contentType ?>
+<FormTemplates xmlns="http://schemas.microsoft.com/sharepoint/v3/contenttype/forms">
+  <Display>DocumentLibraryForm</Display>
+  <Edit>AssetEditForm</Edit>
+  <New>DocumentLibraryForm</New>
+</FormTemplates>
+</file>
+
+<file path=customXml/item2.xml><?xml version="1.0" encoding="utf-8"?>
 <ct:contentTypeSchema xmlns:ct="http://schemas.microsoft.com/office/2006/metadata/contentType" xmlns:ma="http://schemas.microsoft.com/office/2006/metadata/properties/metaAttributes" ct:_="" ma:_="" ma:contentTypeName="TemplateFile" ma:contentTypeID="0x0101006EDDDB5EE6D98C44930B742096920B300400F5B6D36B3EF94B4E9A635CDF2A18F5B8" ma:contentTypeVersion="72" ma:contentTypeDescription="Create a new document." ma:contentTypeScope="" ma:versionID="a23e56308344d904b51738559c3d67c9">
   <xsd:schema xmlns:xsd="http://www.w3.org/2001/XMLSchema" xmlns:xs="http://www.w3.org/2001/XMLSchema" xmlns:p="http://schemas.microsoft.com/office/2006/metadata/properties" xmlns:ns2="4873beb7-5857-4685-be1f-d57550cc96cc" targetNamespace="http://schemas.microsoft.com/office/2006/metadata/properties" ma:root="true" ma:fieldsID="cd0908cc4600e77bf5da051303e00c8d" ns2:_="">
     <xsd:import namespace="4873beb7-5857-4685-be1f-d57550cc96cc"/>
@@ -19240,16 +19256,45 @@
 </ct:contentTypeSchema>
 </file>
 
-<file path=customXml/item2.xml><?xml version="1.0" encoding="utf-8"?>
-<?mso-contentType ?>
-<FormTemplates xmlns="http://schemas.microsoft.com/sharepoint/v3/contenttype/forms">
-  <Display>DocumentLibraryForm</Display>
-  <Edit>AssetEditForm</Edit>
-  <New>DocumentLibraryForm</New>
-</FormTemplates>
+<file path=customXml/item3.xml><?xml version="1.0" encoding="utf-8"?>
+<BlogPostInfo xmlns="http://www.microsoft.com/Office/Word/BlogTool">
+  <PostTitle>WordPress blog site on Azure</PostTitle>
+  <PostDate>2019-04-24T00:02:43Z</PostDate>
+  <PostID>100</PostID>
+  <Category1>LAMP</Category1>
+  <Category2>Azure</Category2>
+  <Category3>PHP</Category3>
+  <Category4>APACHE</Category4>
+  <Category5>MySQL</Category5>
+  <Category6>PowerShell</Category6>
+  <Category7>Linux</Category7>
+  <Category8/>
+  <Category9/>
+  <Category10/>
+  <Account>0d430c5f-9e43-4eff-9e71-73c6c95f144a</Account>
+  <Enclosure/>
+  <ProviderInfo>
+    <PostURL/>
+    <API/>
+    <Categories/>
+    <Trackbacks/>
+    <Enclosures/>
+    <BlogName/>
+    <ImagePostAddress/>
+  </ProviderInfo>
+  <DefaultAccountEnsured/>
+  <CategoryBBId1>727350895</CategoryBBId1>
+  <CategoryBBId2>640537229</CategoryBBId2>
+  <CategoryBBId3>1417981597</CategoryBBId3>
+  <CategoryBBId4>2351213010</CategoryBBId4>
+  <CategoryBBId5>3454963037</CategoryBBId5>
+  <CategoryBBId6>3638422759</CategoryBBId6>
+  <CategoryBBId7>1246607987</CategoryBBId7>
+  <PublishedAccount>0d430c5f-9e43-4eff-9e71-73c6c95f144a</PublishedAccount>
+</BlogPostInfo>
 </file>
 
-<file path=customXml/item3.xml><?xml version="1.0" encoding="utf-8"?>
+<file path=customXml/item4.xml><?xml version="1.0" encoding="utf-8"?>
 <p:properties xmlns:p="http://schemas.microsoft.com/office/2006/metadata/properties" xmlns:xsi="http://www.w3.org/2001/XMLSchema-instance" xmlns:pc="http://schemas.microsoft.com/office/infopath/2007/PartnerControls">
   <documentManagement>
     <LocComments xmlns="4873beb7-5857-4685-be1f-d57550cc96cc" xsi:nil="true"/>
@@ -19377,45 +19422,15 @@
 </p:properties>
 </file>
 
-<file path=customXml/item4.xml><?xml version="1.0" encoding="utf-8"?>
-<BlogPostInfo xmlns="http://www.microsoft.com/Office/Word/BlogTool">
-  <PostTitle>WordPress blog site on Azure</PostTitle>
-  <PostDate>2019-04-24T00:02:43Z</PostDate>
-  <PostID>100</PostID>
-  <Category1>LAMP</Category1>
-  <Category2>Azure</Category2>
-  <Category3>PHP</Category3>
-  <Category4>APACHE</Category4>
-  <Category5>MySQL</Category5>
-  <Category6>PowerShell</Category6>
-  <Category7>Linux</Category7>
-  <Category8/>
-  <Category9/>
-  <Category10/>
-  <Account>0d430c5f-9e43-4eff-9e71-73c6c95f144a</Account>
-  <Enclosure/>
-  <ProviderInfo>
-    <PostURL/>
-    <API/>
-    <Categories/>
-    <Trackbacks/>
-    <Enclosures/>
-    <BlogName/>
-    <ImagePostAddress/>
-  </ProviderInfo>
-  <DefaultAccountEnsured/>
-  <CategoryBBId1>727350895</CategoryBBId1>
-  <CategoryBBId2>640537229</CategoryBBId2>
-  <CategoryBBId3>1417981597</CategoryBBId3>
-  <CategoryBBId4>2351213010</CategoryBBId4>
-  <CategoryBBId5>3454963037</CategoryBBId5>
-  <CategoryBBId6>3638422759</CategoryBBId6>
-  <CategoryBBId7>1246607987</CategoryBBId7>
-  <PublishedAccount>0d430c5f-9e43-4eff-9e71-73c6c95f144a</PublishedAccount>
-</BlogPostInfo>
+<file path=customXml/itemProps1.xml><?xml version="1.0" encoding="utf-8"?>
+<ds:datastoreItem xmlns:ds="http://schemas.openxmlformats.org/officeDocument/2006/customXml" ds:itemID="{5D1E2072-A7E3-4DAE-9149-608034D634FC}">
+  <ds:schemaRefs>
+    <ds:schemaRef ds:uri="http://schemas.microsoft.com/sharepoint/v3/contenttype/forms"/>
+  </ds:schemaRefs>
+</ds:datastoreItem>
 </file>
 
-<file path=customXml/itemProps1.xml><?xml version="1.0" encoding="utf-8"?>
+<file path=customXml/itemProps2.xml><?xml version="1.0" encoding="utf-8"?>
 <ds:datastoreItem xmlns:ds="http://schemas.openxmlformats.org/officeDocument/2006/customXml" ds:itemID="{460F43D6-C4EC-4FB3-A195-6B4FD975A2A1}">
   <ds:schemaRefs>
     <ds:schemaRef ds:uri="http://schemas.microsoft.com/office/2006/metadata/contentType"/>
@@ -19433,15 +19448,15 @@
 </ds:datastoreItem>
 </file>
 
-<file path=customXml/itemProps2.xml><?xml version="1.0" encoding="utf-8"?>
-<ds:datastoreItem xmlns:ds="http://schemas.openxmlformats.org/officeDocument/2006/customXml" ds:itemID="{5D1E2072-A7E3-4DAE-9149-608034D634FC}">
+<file path=customXml/itemProps3.xml><?xml version="1.0" encoding="utf-8"?>
+<ds:datastoreItem xmlns:ds="http://schemas.openxmlformats.org/officeDocument/2006/customXml" ds:itemID="{5F329CAD-B019-4FA6-9FEF-74898909AD20}">
   <ds:schemaRefs>
-    <ds:schemaRef ds:uri="http://schemas.microsoft.com/sharepoint/v3/contenttype/forms"/>
+    <ds:schemaRef ds:uri="http://www.microsoft.com/Office/Word/BlogTool"/>
   </ds:schemaRefs>
 </ds:datastoreItem>
 </file>
 
-<file path=customXml/itemProps3.xml><?xml version="1.0" encoding="utf-8"?>
+<file path=customXml/itemProps4.xml><?xml version="1.0" encoding="utf-8"?>
 <ds:datastoreItem xmlns:ds="http://schemas.openxmlformats.org/officeDocument/2006/customXml" ds:itemID="{3E8E83B5-D8EF-4295-95D5-499630675B99}">
   <ds:schemaRefs>
     <ds:schemaRef ds:uri="http://schemas.microsoft.com/office/2006/metadata/properties"/>
@@ -19449,12 +19464,4 @@
     <ds:schemaRef ds:uri="4873beb7-5857-4685-be1f-d57550cc96cc"/>
   </ds:schemaRefs>
 </ds:datastoreItem>
-</file>
-
-<file path=customXml/itemProps4.xml><?xml version="1.0" encoding="utf-8"?>
-<ds:datastoreItem xmlns:ds="http://schemas.openxmlformats.org/officeDocument/2006/customXml" ds:itemID="{5F329CAD-B019-4FA6-9FEF-74898909AD20}">
-  <ds:schemaRefs>
-    <ds:schemaRef ds:uri="http://www.microsoft.com/Office/Word/BlogTool"/>
-  </ds:schemaRefs>
-</ds:datastoreItem>
 </file>
</xml_diff>

<commit_message>
Final commit ??? All blogs completed
</commit_message>
<xml_diff>
--- a/WordPress blog site on Azure Blog.docx
+++ b/WordPress blog site on Azure Blog.docx
@@ -353,7 +353,6 @@
       <w:pPr>
         <w:jc w:val="both"/>
       </w:pPr>
-      <w:bookmarkStart w:id="0" w:name="_GoBack"/>
       <w:r>
         <w:t>This article explains provides the step-by-step guide on creating a professional blog web site using LAMP</w:t>
       </w:r>
@@ -389,7 +388,6 @@
         <w:t xml:space="preserve">. </w:t>
       </w:r>
     </w:p>
-    <w:bookmarkEnd w:id="0"/>
     <w:p>
       <w:pPr>
         <w:jc w:val="both"/>
@@ -1587,7 +1585,21 @@
                 <w:rStyle w:val="Hyperlink"/>
                 <w:noProof/>
               </w:rPr>
-              <w:t>Configuring SSH</w:t>
+              <w:t>Confi</w:t>
+            </w:r>
+            <w:r>
+              <w:rPr>
+                <w:rStyle w:val="Hyperlink"/>
+                <w:noProof/>
+              </w:rPr>
+              <w:t>g</w:t>
+            </w:r>
+            <w:r>
+              <w:rPr>
+                <w:rStyle w:val="Hyperlink"/>
+                <w:noProof/>
+              </w:rPr>
+              <w:t>uring SSH</w:t>
             </w:r>
             <w:r>
               <w:rPr>
@@ -1941,11 +1953,11 @@
         <w:pStyle w:val="Heading1"/>
         <w:jc w:val="both"/>
       </w:pPr>
-      <w:bookmarkStart w:id="1" w:name="_Toc6960040"/>
+      <w:bookmarkStart w:id="0" w:name="_Toc6960040"/>
       <w:r>
         <w:t>Azure Subscription</w:t>
       </w:r>
-      <w:bookmarkEnd w:id="1"/>
+      <w:bookmarkEnd w:id="0"/>
     </w:p>
     <w:p>
       <w:pPr>
@@ -1992,7 +2004,7 @@
       <w:pPr>
         <w:jc w:val="both"/>
       </w:pPr>
-      <w:bookmarkStart w:id="2" w:name="_Toc6960041"/>
+      <w:bookmarkStart w:id="1" w:name="_Toc6960041"/>
       <w:proofErr w:type="gramStart"/>
       <w:r>
         <w:rPr>
@@ -2007,7 +2019,7 @@
         </w:rPr>
         <w:t xml:space="preserve"> Tier</w:t>
       </w:r>
-      <w:bookmarkEnd w:id="2"/>
+      <w:bookmarkEnd w:id="1"/>
       <w:r>
         <w:t xml:space="preserve">: Your subscription will require the ability to configure purchased custom domain names. This feature is not available with the free subscription and you’ll need to remove the spending limits on your subscription.  Removing the spending limits will allow your App service domains running under Azure to register the custom domain names. The instructions on how to achieve this manually is available </w:t>
       </w:r>
@@ -2072,7 +2084,7 @@
       <w:pPr>
         <w:jc w:val="both"/>
       </w:pPr>
-      <w:bookmarkStart w:id="3" w:name="_Hlk9505265"/>
+      <w:bookmarkStart w:id="2" w:name="_Hlk9505265"/>
       <w:r>
         <w:rPr>
           <w:rStyle w:val="IntenseReference"/>
@@ -2084,7 +2096,7 @@
         <w:t xml:space="preserve">: Log on to Azure portal – portal.azure.com and manually validate that the region, app plan and web app are created. </w:t>
       </w:r>
     </w:p>
-    <w:bookmarkEnd w:id="3"/>
+    <w:bookmarkEnd w:id="2"/>
     <w:p>
       <w:pPr>
         <w:jc w:val="both"/>
@@ -2131,11 +2143,11 @@
         <w:pStyle w:val="Heading1"/>
         <w:jc w:val="both"/>
       </w:pPr>
-      <w:bookmarkStart w:id="4" w:name="_Toc6960042"/>
+      <w:bookmarkStart w:id="3" w:name="_Toc6960042"/>
       <w:r>
         <w:t>Purchase Domain Name</w:t>
       </w:r>
-      <w:bookmarkEnd w:id="4"/>
+      <w:bookmarkEnd w:id="3"/>
     </w:p>
     <w:p>
       <w:pPr>
@@ -2260,11 +2272,11 @@
         <w:pStyle w:val="Heading1"/>
         <w:jc w:val="both"/>
       </w:pPr>
-      <w:bookmarkStart w:id="5" w:name="_Toc6960043"/>
+      <w:bookmarkStart w:id="4" w:name="_Toc6960043"/>
       <w:r>
         <w:t>Bind a Host Name to the web app in Azure</w:t>
       </w:r>
-      <w:bookmarkEnd w:id="5"/>
+      <w:bookmarkEnd w:id="4"/>
     </w:p>
     <w:p>
       <w:pPr>
@@ -5024,11 +5036,11 @@
         <w:pStyle w:val="Heading1"/>
         <w:jc w:val="both"/>
       </w:pPr>
-      <w:bookmarkStart w:id="6" w:name="_Toc6960044"/>
+      <w:bookmarkStart w:id="5" w:name="_Toc6960044"/>
       <w:r>
         <w:t>Installing and configuring the Linux server</w:t>
       </w:r>
-      <w:bookmarkEnd w:id="6"/>
+      <w:bookmarkEnd w:id="5"/>
     </w:p>
     <w:p>
       <w:r>
@@ -5218,11 +5230,11 @@
         <w:pStyle w:val="Heading1"/>
         <w:jc w:val="both"/>
       </w:pPr>
-      <w:bookmarkStart w:id="7" w:name="_Toc6960045"/>
+      <w:bookmarkStart w:id="6" w:name="_Toc6960045"/>
       <w:r>
         <w:t>Adding Non-Root user to the Linux server</w:t>
       </w:r>
-      <w:bookmarkEnd w:id="7"/>
+      <w:bookmarkEnd w:id="6"/>
     </w:p>
     <w:p>
       <w:r>
@@ -5797,11 +5809,11 @@
         <w:pStyle w:val="Heading1"/>
         <w:jc w:val="both"/>
       </w:pPr>
-      <w:bookmarkStart w:id="8" w:name="_Toc6960046"/>
+      <w:bookmarkStart w:id="7" w:name="_Toc6960046"/>
       <w:r>
         <w:t>Install and configure Apache</w:t>
       </w:r>
-      <w:bookmarkEnd w:id="8"/>
+      <w:bookmarkEnd w:id="7"/>
       <w:r>
         <w:t xml:space="preserve"> </w:t>
       </w:r>
@@ -6753,11 +6765,11 @@
       <w:pPr>
         <w:pStyle w:val="Heading1"/>
       </w:pPr>
-      <w:bookmarkStart w:id="9" w:name="_Toc6960047"/>
+      <w:bookmarkStart w:id="8" w:name="_Toc6960047"/>
       <w:r>
         <w:t>Static IP Address, DNS Name Label</w:t>
       </w:r>
-      <w:bookmarkEnd w:id="9"/>
+      <w:bookmarkEnd w:id="8"/>
       <w:r>
         <w:t xml:space="preserve"> </w:t>
       </w:r>
@@ -9290,11 +9302,11 @@
       <w:pPr>
         <w:pStyle w:val="Heading1"/>
       </w:pPr>
-      <w:bookmarkStart w:id="10" w:name="_Toc6960048"/>
+      <w:bookmarkStart w:id="9" w:name="_Toc6960048"/>
       <w:r>
         <w:t>Install and Configure Azure DNS</w:t>
       </w:r>
-      <w:bookmarkEnd w:id="10"/>
+      <w:bookmarkEnd w:id="9"/>
     </w:p>
     <w:p>
       <w:r>
@@ -9633,11 +9645,11 @@
         <w:pStyle w:val="Heading1"/>
         <w:jc w:val="both"/>
       </w:pPr>
-      <w:bookmarkStart w:id="11" w:name="_Toc6960049"/>
+      <w:bookmarkStart w:id="10" w:name="_Toc6960049"/>
       <w:r>
         <w:t>Install and configure MySQL Database</w:t>
       </w:r>
-      <w:bookmarkEnd w:id="11"/>
+      <w:bookmarkEnd w:id="10"/>
     </w:p>
     <w:p>
       <w:r>
@@ -9976,11 +9988,11 @@
         <w:pStyle w:val="Heading1"/>
         <w:jc w:val="both"/>
       </w:pPr>
-      <w:bookmarkStart w:id="12" w:name="_Toc6960050"/>
+      <w:bookmarkStart w:id="11" w:name="_Toc6960050"/>
       <w:r>
         <w:t>Install and configure phpMyAdmin</w:t>
       </w:r>
-      <w:bookmarkEnd w:id="12"/>
+      <w:bookmarkEnd w:id="11"/>
     </w:p>
     <w:p>
       <w:r>
@@ -10031,11 +10043,11 @@
         <w:pStyle w:val="Heading1"/>
         <w:jc w:val="both"/>
       </w:pPr>
-      <w:bookmarkStart w:id="13" w:name="_Toc6960051"/>
+      <w:bookmarkStart w:id="12" w:name="_Toc6960051"/>
       <w:r>
         <w:t>Install and configure PHP</w:t>
       </w:r>
-      <w:bookmarkEnd w:id="13"/>
+      <w:bookmarkEnd w:id="12"/>
     </w:p>
     <w:p>
       <w:r>
@@ -10779,11 +10791,11 @@
         <w:pStyle w:val="Heading1"/>
         <w:jc w:val="both"/>
       </w:pPr>
-      <w:bookmarkStart w:id="14" w:name="_Toc6960052"/>
+      <w:bookmarkStart w:id="13" w:name="_Toc6960052"/>
       <w:r>
         <w:t>Install and configure WordPress</w:t>
       </w:r>
-      <w:bookmarkEnd w:id="14"/>
+      <w:bookmarkEnd w:id="13"/>
     </w:p>
     <w:p>
       <w:r>
@@ -12759,11 +12771,11 @@
         <w:pStyle w:val="Heading1"/>
         <w:jc w:val="both"/>
       </w:pPr>
-      <w:bookmarkStart w:id="15" w:name="_Toc6960053"/>
+      <w:bookmarkStart w:id="14" w:name="_Toc6960053"/>
       <w:r>
         <w:t>Replacing default apache2 and WordPress web pages.</w:t>
       </w:r>
-      <w:bookmarkEnd w:id="15"/>
+      <w:bookmarkEnd w:id="14"/>
     </w:p>
     <w:p>
       <w:r>
@@ -12823,11 +12835,11 @@
       <w:pPr>
         <w:pStyle w:val="Heading2"/>
       </w:pPr>
-      <w:bookmarkStart w:id="16" w:name="_Toc6960054"/>
+      <w:bookmarkStart w:id="15" w:name="_Toc6960054"/>
       <w:r>
         <w:t>WordPress configurations changes</w:t>
       </w:r>
-      <w:bookmarkEnd w:id="16"/>
+      <w:bookmarkEnd w:id="15"/>
       <w:r>
         <w:t xml:space="preserve"> </w:t>
       </w:r>
@@ -12929,11 +12941,11 @@
       <w:pPr>
         <w:pStyle w:val="Heading2"/>
       </w:pPr>
-      <w:bookmarkStart w:id="17" w:name="_Toc6960055"/>
+      <w:bookmarkStart w:id="16" w:name="_Toc6960055"/>
       <w:r>
         <w:t>Apache2 configuration changes</w:t>
       </w:r>
-      <w:bookmarkEnd w:id="17"/>
+      <w:bookmarkEnd w:id="16"/>
     </w:p>
     <w:p>
       <w:r>
@@ -14209,7 +14221,7 @@
         <w:pStyle w:val="Heading1"/>
         <w:jc w:val="both"/>
       </w:pPr>
-      <w:bookmarkStart w:id="18" w:name="_Toc6960056"/>
+      <w:bookmarkStart w:id="17" w:name="_Toc6960056"/>
       <w:proofErr w:type="spellStart"/>
       <w:r>
         <w:t>sudo</w:t>
@@ -14221,7 +14233,7 @@
       <w:r>
         <w:t xml:space="preserve"> SSH</w:t>
       </w:r>
-      <w:bookmarkEnd w:id="18"/>
+      <w:bookmarkEnd w:id="17"/>
     </w:p>
     <w:p/>
     <w:p>
@@ -14233,6 +14245,7 @@
       <w:pPr>
         <w:jc w:val="center"/>
       </w:pPr>
+      <w:bookmarkStart w:id="18" w:name="_GoBack"/>
       <w:r>
         <w:rPr>
           <w:noProof/>
@@ -14286,6 +14299,7 @@
           </wp:inline>
         </w:drawing>
       </w:r>
+      <w:bookmarkEnd w:id="18"/>
     </w:p>
     <w:p>
       <w:r>
@@ -17151,7 +17165,7 @@
         <w:behaviors>
           <w:behavior w:val="content"/>
         </w:behaviors>
-        <w:guid w:val="{CE5ED30F-D18E-45A7-8362-362F41451AE7}"/>
+        <w:guid w:val="{A044ADBD-249D-45A7-8BBB-6A6EE7D3E2F5}"/>
       </w:docPartPr>
       <w:docPartBody>
         <w:p>
@@ -17438,10 +17452,12 @@
     <w:rsidRoot w:val="00C719FE"/>
     <w:rsid w:val="00095CB7"/>
     <w:rsid w:val="002551B0"/>
+    <w:rsid w:val="00311248"/>
     <w:rsid w:val="006F756D"/>
     <w:rsid w:val="00846CFF"/>
     <w:rsid w:val="00AA5889"/>
     <w:rsid w:val="00B37588"/>
+    <w:rsid w:val="00B74CB5"/>
     <w:rsid w:val="00C719FE"/>
     <w:rsid w:val="00E06053"/>
   </w:rsids>
@@ -17897,7 +17913,7 @@
     <w:basedOn w:val="DefaultParagraphFont"/>
     <w:uiPriority w:val="99"/>
     <w:semiHidden/>
-    <w:rsid w:val="00095CB7"/>
+    <w:rsid w:val="00311248"/>
     <w:rPr>
       <w:color w:val="808080"/>
     </w:rPr>
@@ -18208,15 +18224,6 @@
 </file>
 
 <file path=customXml/item1.xml><?xml version="1.0" encoding="utf-8"?>
-<?mso-contentType ?>
-<FormTemplates xmlns="http://schemas.microsoft.com/sharepoint/v3/contenttype/forms">
-  <Display>DocumentLibraryForm</Display>
-  <Edit>AssetEditForm</Edit>
-  <New>DocumentLibraryForm</New>
-</FormTemplates>
-</file>
-
-<file path=customXml/item2.xml><?xml version="1.0" encoding="utf-8"?>
 <ct:contentTypeSchema xmlns:ct="http://schemas.microsoft.com/office/2006/metadata/contentType" xmlns:ma="http://schemas.microsoft.com/office/2006/metadata/properties/metaAttributes" ct:_="" ma:_="" ma:contentTypeName="TemplateFile" ma:contentTypeID="0x0101006EDDDB5EE6D98C44930B742096920B300400F5B6D36B3EF94B4E9A635CDF2A18F5B8" ma:contentTypeVersion="72" ma:contentTypeDescription="Create a new document." ma:contentTypeScope="" ma:versionID="a23e56308344d904b51738559c3d67c9">
   <xsd:schema xmlns:xsd="http://www.w3.org/2001/XMLSchema" xmlns:xs="http://www.w3.org/2001/XMLSchema" xmlns:p="http://schemas.microsoft.com/office/2006/metadata/properties" xmlns:ns2="4873beb7-5857-4685-be1f-d57550cc96cc" targetNamespace="http://schemas.microsoft.com/office/2006/metadata/properties" ma:root="true" ma:fieldsID="cd0908cc4600e77bf5da051303e00c8d" ns2:_="">
     <xsd:import namespace="4873beb7-5857-4685-be1f-d57550cc96cc"/>
@@ -19256,45 +19263,16 @@
 </ct:contentTypeSchema>
 </file>
 
-<file path=customXml/item3.xml><?xml version="1.0" encoding="utf-8"?>
-<BlogPostInfo xmlns="http://www.microsoft.com/Office/Word/BlogTool">
-  <PostTitle>WordPress blog site on Azure</PostTitle>
-  <PostDate>2019-04-24T00:02:43Z</PostDate>
-  <PostID>100</PostID>
-  <Category1>LAMP</Category1>
-  <Category2>Azure</Category2>
-  <Category3>PHP</Category3>
-  <Category4>APACHE</Category4>
-  <Category5>MySQL</Category5>
-  <Category6>PowerShell</Category6>
-  <Category7>Linux</Category7>
-  <Category8/>
-  <Category9/>
-  <Category10/>
-  <Account>0d430c5f-9e43-4eff-9e71-73c6c95f144a</Account>
-  <Enclosure/>
-  <ProviderInfo>
-    <PostURL/>
-    <API/>
-    <Categories/>
-    <Trackbacks/>
-    <Enclosures/>
-    <BlogName/>
-    <ImagePostAddress/>
-  </ProviderInfo>
-  <DefaultAccountEnsured/>
-  <CategoryBBId1>727350895</CategoryBBId1>
-  <CategoryBBId2>640537229</CategoryBBId2>
-  <CategoryBBId3>1417981597</CategoryBBId3>
-  <CategoryBBId4>2351213010</CategoryBBId4>
-  <CategoryBBId5>3454963037</CategoryBBId5>
-  <CategoryBBId6>3638422759</CategoryBBId6>
-  <CategoryBBId7>1246607987</CategoryBBId7>
-  <PublishedAccount>0d430c5f-9e43-4eff-9e71-73c6c95f144a</PublishedAccount>
-</BlogPostInfo>
+<file path=customXml/item2.xml><?xml version="1.0" encoding="utf-8"?>
+<?mso-contentType ?>
+<FormTemplates xmlns="http://schemas.microsoft.com/sharepoint/v3/contenttype/forms">
+  <Display>DocumentLibraryForm</Display>
+  <Edit>AssetEditForm</Edit>
+  <New>DocumentLibraryForm</New>
+</FormTemplates>
 </file>
 
-<file path=customXml/item4.xml><?xml version="1.0" encoding="utf-8"?>
+<file path=customXml/item3.xml><?xml version="1.0" encoding="utf-8"?>
 <p:properties xmlns:p="http://schemas.microsoft.com/office/2006/metadata/properties" xmlns:xsi="http://www.w3.org/2001/XMLSchema-instance" xmlns:pc="http://schemas.microsoft.com/office/infopath/2007/PartnerControls">
   <documentManagement>
     <LocComments xmlns="4873beb7-5857-4685-be1f-d57550cc96cc" xsi:nil="true"/>
@@ -19422,15 +19400,45 @@
 </p:properties>
 </file>
 
-<file path=customXml/itemProps1.xml><?xml version="1.0" encoding="utf-8"?>
-<ds:datastoreItem xmlns:ds="http://schemas.openxmlformats.org/officeDocument/2006/customXml" ds:itemID="{5D1E2072-A7E3-4DAE-9149-608034D634FC}">
-  <ds:schemaRefs>
-    <ds:schemaRef ds:uri="http://schemas.microsoft.com/sharepoint/v3/contenttype/forms"/>
-  </ds:schemaRefs>
-</ds:datastoreItem>
+<file path=customXml/item4.xml><?xml version="1.0" encoding="utf-8"?>
+<BlogPostInfo xmlns="http://www.microsoft.com/Office/Word/BlogTool">
+  <PostTitle>WordPress blog site on Azure</PostTitle>
+  <PostDate>2019-04-24T00:02:43Z</PostDate>
+  <PostID>100</PostID>
+  <Category1>LAMP</Category1>
+  <Category2>Azure</Category2>
+  <Category3>PHP</Category3>
+  <Category4>APACHE</Category4>
+  <Category5>MySQL</Category5>
+  <Category6>PowerShell</Category6>
+  <Category7>Linux</Category7>
+  <Category8/>
+  <Category9/>
+  <Category10/>
+  <Account>0d430c5f-9e43-4eff-9e71-73c6c95f144a</Account>
+  <Enclosure/>
+  <ProviderInfo>
+    <PostURL/>
+    <API/>
+    <Categories/>
+    <Trackbacks/>
+    <Enclosures/>
+    <BlogName/>
+    <ImagePostAddress/>
+  </ProviderInfo>
+  <DefaultAccountEnsured/>
+  <CategoryBBId1>727350895</CategoryBBId1>
+  <CategoryBBId2>640537229</CategoryBBId2>
+  <CategoryBBId3>1417981597</CategoryBBId3>
+  <CategoryBBId4>2351213010</CategoryBBId4>
+  <CategoryBBId5>3454963037</CategoryBBId5>
+  <CategoryBBId6>3638422759</CategoryBBId6>
+  <CategoryBBId7>1246607987</CategoryBBId7>
+  <PublishedAccount>0d430c5f-9e43-4eff-9e71-73c6c95f144a</PublishedAccount>
+</BlogPostInfo>
 </file>
 
-<file path=customXml/itemProps2.xml><?xml version="1.0" encoding="utf-8"?>
+<file path=customXml/itemProps1.xml><?xml version="1.0" encoding="utf-8"?>
 <ds:datastoreItem xmlns:ds="http://schemas.openxmlformats.org/officeDocument/2006/customXml" ds:itemID="{460F43D6-C4EC-4FB3-A195-6B4FD975A2A1}">
   <ds:schemaRefs>
     <ds:schemaRef ds:uri="http://schemas.microsoft.com/office/2006/metadata/contentType"/>
@@ -19448,15 +19456,15 @@
 </ds:datastoreItem>
 </file>
 
-<file path=customXml/itemProps3.xml><?xml version="1.0" encoding="utf-8"?>
-<ds:datastoreItem xmlns:ds="http://schemas.openxmlformats.org/officeDocument/2006/customXml" ds:itemID="{5F329CAD-B019-4FA6-9FEF-74898909AD20}">
+<file path=customXml/itemProps2.xml><?xml version="1.0" encoding="utf-8"?>
+<ds:datastoreItem xmlns:ds="http://schemas.openxmlformats.org/officeDocument/2006/customXml" ds:itemID="{5D1E2072-A7E3-4DAE-9149-608034D634FC}">
   <ds:schemaRefs>
-    <ds:schemaRef ds:uri="http://www.microsoft.com/Office/Word/BlogTool"/>
+    <ds:schemaRef ds:uri="http://schemas.microsoft.com/sharepoint/v3/contenttype/forms"/>
   </ds:schemaRefs>
 </ds:datastoreItem>
 </file>
 
-<file path=customXml/itemProps4.xml><?xml version="1.0" encoding="utf-8"?>
+<file path=customXml/itemProps3.xml><?xml version="1.0" encoding="utf-8"?>
 <ds:datastoreItem xmlns:ds="http://schemas.openxmlformats.org/officeDocument/2006/customXml" ds:itemID="{3E8E83B5-D8EF-4295-95D5-499630675B99}">
   <ds:schemaRefs>
     <ds:schemaRef ds:uri="http://schemas.microsoft.com/office/2006/metadata/properties"/>
@@ -19464,4 +19472,12 @@
     <ds:schemaRef ds:uri="4873beb7-5857-4685-be1f-d57550cc96cc"/>
   </ds:schemaRefs>
 </ds:datastoreItem>
+</file>
+
+<file path=customXml/itemProps4.xml><?xml version="1.0" encoding="utf-8"?>
+<ds:datastoreItem xmlns:ds="http://schemas.openxmlformats.org/officeDocument/2006/customXml" ds:itemID="{5F329CAD-B019-4FA6-9FEF-74898909AD20}">
+  <ds:schemaRefs>
+    <ds:schemaRef ds:uri="http://www.microsoft.com/Office/Word/BlogTool"/>
+  </ds:schemaRefs>
+</ds:datastoreItem>
 </file>
</xml_diff>